<commit_message>
added chapters for Comments and Return Values
</commit_message>
<xml_diff>
--- a/docs/documentation/Qualitätsmanagement/coding conventions/coding conventions backend.docx
+++ b/docs/documentation/Qualitätsmanagement/coding conventions/coding conventions backend.docx
@@ -573,6 +573,25 @@
     </w:p>
     <w:p>
       <w:pPr>
+        <w:spacing w:before="0" w:line="240" w:lineRule="auto"/>
+        <w:jc w:val="left"/>
+        <w:rPr>
+          <w:rFonts w:ascii="Arial" w:hAnsi="Arial"/>
+          <w:b/>
+          <w:kern w:val="28"/>
+          <w:sz w:val="32"/>
+          <w:lang w:val="en-US"/>
+        </w:rPr>
+      </w:pPr>
+      <w:r>
+        <w:rPr>
+          <w:lang w:val="en-US"/>
+        </w:rPr>
+        <w:br w:type="page"/>
+      </w:r>
+    </w:p>
+    <w:p>
+      <w:pPr>
         <w:pStyle w:val="berschrift1"/>
         <w:numPr>
           <w:ilvl w:val="0"/>
@@ -582,7 +601,7 @@
           <w:lang w:val="en-US"/>
         </w:rPr>
       </w:pPr>
-      <w:bookmarkStart w:id="0" w:name="_Toc453073318"/>
+      <w:bookmarkStart w:id="0" w:name="_Toc453418811"/>
       <w:r>
         <w:rPr>
           <w:lang w:val="en-US"/>
@@ -634,7 +653,7 @@
         <w:fldChar w:fldCharType="begin"/>
       </w:r>
       <w:r>
-        <w:instrText xml:space="preserve"> PAGEREF _Toc453073318 \h </w:instrText>
+        <w:instrText xml:space="preserve"> PAGEREF _Toc453418811 \h </w:instrText>
       </w:r>
       <w:r>
         <w:fldChar w:fldCharType="separate"/>
@@ -658,33 +677,9 @@
         </w:rPr>
       </w:pPr>
       <w:r>
-        <w:rPr>
-          <w:lang w:val="en-US"/>
-        </w:rPr>
-        <w:t>Preface</w:t>
-      </w:r>
-      <w:r>
-        <w:tab/>
-      </w:r>
-      <w:r>
-        <w:fldChar w:fldCharType="begin"/>
-      </w:r>
-      <w:r>
-        <w:instrText xml:space="preserve"> PAGEREF _Toc453073319 \h </w:instrText>
-      </w:r>
-      <w:r>
-        <w:fldChar w:fldCharType="separate"/>
-      </w:r>
-      <w:r>
-        <w:t>3</w:t>
-      </w:r>
-      <w:r>
-        <w:fldChar w:fldCharType="end"/>
-      </w:r>
-    </w:p>
-    <w:p>
-      <w:pPr>
-        <w:pStyle w:val="Verzeichnis1"/>
+        <w:t>1</w:t>
+      </w:r>
+      <w:r>
         <w:rPr>
           <w:rFonts w:asciiTheme="minorHAnsi" w:eastAsiaTheme="minorEastAsia" w:hAnsiTheme="minorHAnsi" w:cstheme="minorBidi"/>
           <w:b w:val="0"/>
@@ -692,14 +687,33 @@
           <w:szCs w:val="22"/>
           <w:lang w:val="en-US" w:eastAsia="en-US"/>
         </w:rPr>
-      </w:pPr>
-      <w:r>
-        <w:rPr>
-          <w:lang w:val="en-US"/>
-        </w:rPr>
-        <w:t>1</w:t>
-      </w:r>
-      <w:r>
+        <w:tab/>
+      </w:r>
+      <w:r>
+        <w:t>File Meta Structure</w:t>
+      </w:r>
+      <w:r>
+        <w:tab/>
+      </w:r>
+      <w:r>
+        <w:fldChar w:fldCharType="begin"/>
+      </w:r>
+      <w:r>
+        <w:instrText xml:space="preserve"> PAGEREF _Toc453418812 \h </w:instrText>
+      </w:r>
+      <w:r>
+        <w:fldChar w:fldCharType="separate"/>
+      </w:r>
+      <w:r>
+        <w:t>3</w:t>
+      </w:r>
+      <w:r>
+        <w:fldChar w:fldCharType="end"/>
+      </w:r>
+    </w:p>
+    <w:p>
+      <w:pPr>
+        <w:pStyle w:val="Verzeichnis1"/>
         <w:rPr>
           <w:rFonts w:asciiTheme="minorHAnsi" w:eastAsiaTheme="minorEastAsia" w:hAnsiTheme="minorHAnsi" w:cstheme="minorBidi"/>
           <w:b w:val="0"/>
@@ -707,36 +721,14 @@
           <w:szCs w:val="22"/>
           <w:lang w:val="en-US" w:eastAsia="en-US"/>
         </w:rPr>
-        <w:tab/>
-      </w:r>
-      <w:r>
-        <w:rPr>
-          <w:lang w:val="en-US"/>
-        </w:rPr>
-        <w:t>File/Folder Names</w:t>
-      </w:r>
-      <w:r>
-        <w:tab/>
-      </w:r>
-      <w:r>
-        <w:fldChar w:fldCharType="begin"/>
-      </w:r>
-      <w:r>
-        <w:instrText xml:space="preserve"> PAGEREF _Toc453073320 \h </w:instrText>
-      </w:r>
-      <w:r>
-        <w:fldChar w:fldCharType="separate"/>
-      </w:r>
-      <w:r>
-        <w:t>4</w:t>
-      </w:r>
-      <w:r>
-        <w:fldChar w:fldCharType="end"/>
-      </w:r>
-    </w:p>
-    <w:p>
-      <w:pPr>
-        <w:pStyle w:val="Verzeichnis1"/>
+      </w:pPr>
+      <w:r>
+        <w:rPr>
+          <w:lang w:val="en-US"/>
+        </w:rPr>
+        <w:t>2</w:t>
+      </w:r>
+      <w:r>
         <w:rPr>
           <w:rFonts w:asciiTheme="minorHAnsi" w:eastAsiaTheme="minorEastAsia" w:hAnsiTheme="minorHAnsi" w:cstheme="minorBidi"/>
           <w:b w:val="0"/>
@@ -744,14 +736,330 @@
           <w:szCs w:val="22"/>
           <w:lang w:val="en-US" w:eastAsia="en-US"/>
         </w:rPr>
-      </w:pPr>
-      <w:r>
-        <w:rPr>
-          <w:lang w:val="en-US"/>
-        </w:rPr>
-        <w:t>2</w:t>
-      </w:r>
-      <w:r>
+        <w:tab/>
+      </w:r>
+      <w:r>
+        <w:rPr>
+          <w:lang w:val="en-US"/>
+        </w:rPr>
+        <w:t>Internal File Structure</w:t>
+      </w:r>
+      <w:r>
+        <w:tab/>
+      </w:r>
+      <w:r>
+        <w:fldChar w:fldCharType="begin"/>
+      </w:r>
+      <w:r>
+        <w:instrText xml:space="preserve"> PAGEREF _Toc453418813 \h </w:instrText>
+      </w:r>
+      <w:r>
+        <w:fldChar w:fldCharType="separate"/>
+      </w:r>
+      <w:r>
+        <w:t>3</w:t>
+      </w:r>
+      <w:r>
+        <w:fldChar w:fldCharType="end"/>
+      </w:r>
+    </w:p>
+    <w:p>
+      <w:pPr>
+        <w:pStyle w:val="Verzeichnis2"/>
+        <w:rPr>
+          <w:rFonts w:asciiTheme="minorHAnsi" w:eastAsiaTheme="minorEastAsia" w:hAnsiTheme="minorHAnsi" w:cstheme="minorBidi"/>
+          <w:sz w:val="22"/>
+          <w:szCs w:val="22"/>
+          <w:lang w:val="en-US" w:eastAsia="en-US"/>
+        </w:rPr>
+      </w:pPr>
+      <w:r>
+        <w:rPr>
+          <w:lang w:val="en-US"/>
+        </w:rPr>
+        <w:t>2.1</w:t>
+      </w:r>
+      <w:r>
+        <w:rPr>
+          <w:rFonts w:asciiTheme="minorHAnsi" w:eastAsiaTheme="minorEastAsia" w:hAnsiTheme="minorHAnsi" w:cstheme="minorBidi"/>
+          <w:sz w:val="22"/>
+          <w:szCs w:val="22"/>
+          <w:lang w:val="en-US" w:eastAsia="en-US"/>
+        </w:rPr>
+        <w:tab/>
+      </w:r>
+      <w:r>
+        <w:rPr>
+          <w:lang w:val="en-US"/>
+        </w:rPr>
+        <w:t>JavaScript Source Files</w:t>
+      </w:r>
+      <w:r>
+        <w:tab/>
+      </w:r>
+      <w:r>
+        <w:fldChar w:fldCharType="begin"/>
+      </w:r>
+      <w:r>
+        <w:instrText xml:space="preserve"> PAGEREF _Toc453418814 \h </w:instrText>
+      </w:r>
+      <w:r>
+        <w:fldChar w:fldCharType="separate"/>
+      </w:r>
+      <w:r>
+        <w:t>3</w:t>
+      </w:r>
+      <w:r>
+        <w:fldChar w:fldCharType="end"/>
+      </w:r>
+    </w:p>
+    <w:p>
+      <w:pPr>
+        <w:pStyle w:val="Verzeichnis3"/>
+        <w:rPr>
+          <w:rFonts w:asciiTheme="minorHAnsi" w:eastAsiaTheme="minorEastAsia" w:hAnsiTheme="minorHAnsi" w:cstheme="minorBidi"/>
+          <w:sz w:val="22"/>
+          <w:szCs w:val="22"/>
+          <w:lang w:val="en-US" w:eastAsia="en-US"/>
+        </w:rPr>
+      </w:pPr>
+      <w:r>
+        <w:rPr>
+          <w:lang w:val="en-US"/>
+        </w:rPr>
+        <w:t>2.1.1</w:t>
+      </w:r>
+      <w:r>
+        <w:rPr>
+          <w:rFonts w:asciiTheme="minorHAnsi" w:eastAsiaTheme="minorEastAsia" w:hAnsiTheme="minorHAnsi" w:cstheme="minorBidi"/>
+          <w:sz w:val="22"/>
+          <w:szCs w:val="22"/>
+          <w:lang w:val="en-US" w:eastAsia="en-US"/>
+        </w:rPr>
+        <w:tab/>
+      </w:r>
+      <w:r>
+        <w:rPr>
+          <w:lang w:val="en-US"/>
+        </w:rPr>
+        <w:t>Naming Conventions</w:t>
+      </w:r>
+      <w:r>
+        <w:tab/>
+      </w:r>
+      <w:r>
+        <w:fldChar w:fldCharType="begin"/>
+      </w:r>
+      <w:r>
+        <w:instrText xml:space="preserve"> PAGEREF _Toc453418815 \h </w:instrText>
+      </w:r>
+      <w:r>
+        <w:fldChar w:fldCharType="separate"/>
+      </w:r>
+      <w:r>
+        <w:t>3</w:t>
+      </w:r>
+      <w:r>
+        <w:fldChar w:fldCharType="end"/>
+      </w:r>
+    </w:p>
+    <w:p>
+      <w:pPr>
+        <w:pStyle w:val="Verzeichnis3"/>
+        <w:rPr>
+          <w:rFonts w:asciiTheme="minorHAnsi" w:eastAsiaTheme="minorEastAsia" w:hAnsiTheme="minorHAnsi" w:cstheme="minorBidi"/>
+          <w:sz w:val="22"/>
+          <w:szCs w:val="22"/>
+          <w:lang w:val="en-US" w:eastAsia="en-US"/>
+        </w:rPr>
+      </w:pPr>
+      <w:r>
+        <w:rPr>
+          <w:lang w:val="en-US"/>
+        </w:rPr>
+        <w:t>2.1.2</w:t>
+      </w:r>
+      <w:r>
+        <w:rPr>
+          <w:rFonts w:asciiTheme="minorHAnsi" w:eastAsiaTheme="minorEastAsia" w:hAnsiTheme="minorHAnsi" w:cstheme="minorBidi"/>
+          <w:sz w:val="22"/>
+          <w:szCs w:val="22"/>
+          <w:lang w:val="en-US" w:eastAsia="en-US"/>
+        </w:rPr>
+        <w:tab/>
+      </w:r>
+      <w:r>
+        <w:rPr>
+          <w:lang w:val="en-US"/>
+        </w:rPr>
+        <w:t>Private/Anonymous Functions</w:t>
+      </w:r>
+      <w:r>
+        <w:tab/>
+      </w:r>
+      <w:r>
+        <w:fldChar w:fldCharType="begin"/>
+      </w:r>
+      <w:r>
+        <w:instrText xml:space="preserve"> PAGEREF _Toc453418816 \h </w:instrText>
+      </w:r>
+      <w:r>
+        <w:fldChar w:fldCharType="separate"/>
+      </w:r>
+      <w:r>
+        <w:t>3</w:t>
+      </w:r>
+      <w:r>
+        <w:fldChar w:fldCharType="end"/>
+      </w:r>
+    </w:p>
+    <w:p>
+      <w:pPr>
+        <w:pStyle w:val="Verzeichnis3"/>
+        <w:rPr>
+          <w:rFonts w:asciiTheme="minorHAnsi" w:eastAsiaTheme="minorEastAsia" w:hAnsiTheme="minorHAnsi" w:cstheme="minorBidi"/>
+          <w:sz w:val="22"/>
+          <w:szCs w:val="22"/>
+          <w:lang w:val="en-US" w:eastAsia="en-US"/>
+        </w:rPr>
+      </w:pPr>
+      <w:r>
+        <w:t>2.1.3</w:t>
+      </w:r>
+      <w:r>
+        <w:rPr>
+          <w:rFonts w:asciiTheme="minorHAnsi" w:eastAsiaTheme="minorEastAsia" w:hAnsiTheme="minorHAnsi" w:cstheme="minorBidi"/>
+          <w:sz w:val="22"/>
+          <w:szCs w:val="22"/>
+          <w:lang w:val="en-US" w:eastAsia="en-US"/>
+        </w:rPr>
+        <w:tab/>
+      </w:r>
+      <w:r>
+        <w:t>Synchronous Code</w:t>
+      </w:r>
+      <w:r>
+        <w:tab/>
+      </w:r>
+      <w:r>
+        <w:fldChar w:fldCharType="begin"/>
+      </w:r>
+      <w:r>
+        <w:instrText xml:space="preserve"> PAGEREF _Toc453418817 \h </w:instrText>
+      </w:r>
+      <w:r>
+        <w:fldChar w:fldCharType="separate"/>
+      </w:r>
+      <w:r>
+        <w:t>3</w:t>
+      </w:r>
+      <w:r>
+        <w:fldChar w:fldCharType="end"/>
+      </w:r>
+    </w:p>
+    <w:p>
+      <w:pPr>
+        <w:pStyle w:val="Verzeichnis3"/>
+        <w:rPr>
+          <w:rFonts w:asciiTheme="minorHAnsi" w:eastAsiaTheme="minorEastAsia" w:hAnsiTheme="minorHAnsi" w:cstheme="minorBidi"/>
+          <w:sz w:val="22"/>
+          <w:szCs w:val="22"/>
+          <w:lang w:val="en-US" w:eastAsia="en-US"/>
+        </w:rPr>
+      </w:pPr>
+      <w:r>
+        <w:rPr>
+          <w:lang w:val="en-US"/>
+        </w:rPr>
+        <w:t>2.1.4</w:t>
+      </w:r>
+      <w:r>
+        <w:rPr>
+          <w:rFonts w:asciiTheme="minorHAnsi" w:eastAsiaTheme="minorEastAsia" w:hAnsiTheme="minorHAnsi" w:cstheme="minorBidi"/>
+          <w:sz w:val="22"/>
+          <w:szCs w:val="22"/>
+          <w:lang w:val="en-US" w:eastAsia="en-US"/>
+        </w:rPr>
+        <w:tab/>
+      </w:r>
+      <w:r>
+        <w:rPr>
+          <w:lang w:val="en-US"/>
+        </w:rPr>
+        <w:t>Comments</w:t>
+      </w:r>
+      <w:r>
+        <w:tab/>
+      </w:r>
+      <w:r>
+        <w:fldChar w:fldCharType="begin"/>
+      </w:r>
+      <w:r>
+        <w:instrText xml:space="preserve"> PAGEREF _Toc453418818 \h </w:instrText>
+      </w:r>
+      <w:r>
+        <w:fldChar w:fldCharType="separate"/>
+      </w:r>
+      <w:r>
+        <w:t>4</w:t>
+      </w:r>
+      <w:r>
+        <w:fldChar w:fldCharType="end"/>
+      </w:r>
+    </w:p>
+    <w:p>
+      <w:pPr>
+        <w:pStyle w:val="Verzeichnis3"/>
+        <w:rPr>
+          <w:rFonts w:asciiTheme="minorHAnsi" w:eastAsiaTheme="minorEastAsia" w:hAnsiTheme="minorHAnsi" w:cstheme="minorBidi"/>
+          <w:sz w:val="22"/>
+          <w:szCs w:val="22"/>
+          <w:lang w:val="en-US" w:eastAsia="en-US"/>
+        </w:rPr>
+      </w:pPr>
+      <w:r>
+        <w:rPr>
+          <w:lang w:val="en-US"/>
+        </w:rPr>
+        <w:t>2.1.5</w:t>
+      </w:r>
+      <w:r>
+        <w:rPr>
+          <w:rFonts w:asciiTheme="minorHAnsi" w:eastAsiaTheme="minorEastAsia" w:hAnsiTheme="minorHAnsi" w:cstheme="minorBidi"/>
+          <w:sz w:val="22"/>
+          <w:szCs w:val="22"/>
+          <w:lang w:val="en-US" w:eastAsia="en-US"/>
+        </w:rPr>
+        <w:tab/>
+      </w:r>
+      <w:r>
+        <w:rPr>
+          <w:lang w:val="en-US"/>
+        </w:rPr>
+        <w:t>Functions vs. Promises</w:t>
+      </w:r>
+      <w:r>
+        <w:tab/>
+      </w:r>
+      <w:r>
+        <w:fldChar w:fldCharType="begin"/>
+      </w:r>
+      <w:r>
+        <w:instrText xml:space="preserve"> PAGEREF _Toc453418819 \h </w:instrText>
+      </w:r>
+      <w:r>
+        <w:fldChar w:fldCharType="separate"/>
+      </w:r>
+      <w:r>
+        <w:t>4</w:t>
+      </w:r>
+      <w:r>
+        <w:fldChar w:fldCharType="end"/>
+      </w:r>
+    </w:p>
+    <w:p>
+      <w:pPr>
+        <w:pStyle w:val="Verzeichnis1"/>
         <w:rPr>
           <w:rFonts w:asciiTheme="minorHAnsi" w:eastAsiaTheme="minorEastAsia" w:hAnsiTheme="minorHAnsi" w:cstheme="minorBidi"/>
           <w:b w:val="0"/>
@@ -759,22 +1067,21 @@
           <w:szCs w:val="22"/>
           <w:lang w:val="en-US" w:eastAsia="en-US"/>
         </w:rPr>
+      </w:pPr>
+      <w:r>
+        <w:rPr>
+          <w:lang w:val="en-US"/>
+        </w:rPr>
+        <w:t>Version History</w:t>
+      </w:r>
+      <w:r>
         <w:tab/>
       </w:r>
       <w:r>
-        <w:rPr>
-          <w:lang w:val="en-US"/>
-        </w:rPr>
-        <w:t>File Organization</w:t>
-      </w:r>
-      <w:r>
-        <w:tab/>
-      </w:r>
-      <w:r>
         <w:fldChar w:fldCharType="begin"/>
       </w:r>
       <w:r>
-        <w:instrText xml:space="preserve"> PAGEREF _Toc453073321 \h </w:instrText>
+        <w:instrText xml:space="preserve"> PAGEREF _Toc453418820 \h </w:instrText>
       </w:r>
       <w:r>
         <w:fldChar w:fldCharType="separate"/>
@@ -788,411 +1095,1159 @@
     </w:p>
     <w:p>
       <w:pPr>
-        <w:pStyle w:val="Verzeichnis2"/>
-        <w:rPr>
-          <w:rFonts w:asciiTheme="minorHAnsi" w:eastAsiaTheme="minorEastAsia" w:hAnsiTheme="minorHAnsi" w:cstheme="minorBidi"/>
-          <w:sz w:val="22"/>
-          <w:szCs w:val="22"/>
-          <w:lang w:val="en-US" w:eastAsia="en-US"/>
-        </w:rPr>
-      </w:pPr>
-      <w:r>
-        <w:rPr>
-          <w:lang w:val="en-US"/>
-        </w:rPr>
-        <w:t>2.1</w:t>
-      </w:r>
-      <w:r>
-        <w:rPr>
-          <w:rFonts w:asciiTheme="minorHAnsi" w:eastAsiaTheme="minorEastAsia" w:hAnsiTheme="minorHAnsi" w:cstheme="minorBidi"/>
-          <w:sz w:val="22"/>
-          <w:szCs w:val="22"/>
-          <w:lang w:val="en-US" w:eastAsia="en-US"/>
-        </w:rPr>
-        <w:tab/>
-      </w:r>
-      <w:r>
-        <w:rPr>
-          <w:lang w:val="en-US"/>
-        </w:rPr>
-        <w:t>JavaScript Source Files</w:t>
-      </w:r>
-      <w:r>
-        <w:tab/>
-      </w:r>
-      <w:r>
-        <w:fldChar w:fldCharType="begin"/>
-      </w:r>
-      <w:r>
-        <w:instrText xml:space="preserve"> PAGEREF _Toc453073322 \h </w:instrText>
-      </w:r>
-      <w:r>
-        <w:fldChar w:fldCharType="separate"/>
-      </w:r>
-      <w:r>
-        <w:t>5</w:t>
-      </w:r>
-      <w:r>
+        <w:rPr>
+          <w:rFonts w:ascii="Arial" w:hAnsi="Arial"/>
+          <w:b/>
+          <w:noProof/>
+          <w:kern w:val="28"/>
+          <w:lang w:val="en-US"/>
+        </w:rPr>
+      </w:pPr>
+      <w:r>
+        <w:rPr>
+          <w:noProof/>
+          <w:lang w:val="en-US"/>
+        </w:rPr>
         <w:fldChar w:fldCharType="end"/>
       </w:r>
-    </w:p>
-    <w:p>
-      <w:pPr>
-        <w:pStyle w:val="Verzeichnis3"/>
-        <w:rPr>
-          <w:rFonts w:asciiTheme="minorHAnsi" w:eastAsiaTheme="minorEastAsia" w:hAnsiTheme="minorHAnsi" w:cstheme="minorBidi"/>
-          <w:sz w:val="22"/>
-          <w:szCs w:val="22"/>
-          <w:lang w:val="en-US" w:eastAsia="en-US"/>
-        </w:rPr>
-      </w:pPr>
-      <w:r>
-        <w:rPr>
-          <w:lang w:val="en-US"/>
-        </w:rPr>
-        <w:t>2.1.1</w:t>
-      </w:r>
-      <w:r>
-        <w:rPr>
-          <w:rFonts w:asciiTheme="minorHAnsi" w:eastAsiaTheme="minorEastAsia" w:hAnsiTheme="minorHAnsi" w:cstheme="minorBidi"/>
-          <w:sz w:val="22"/>
-          <w:szCs w:val="22"/>
-          <w:lang w:val="en-US" w:eastAsia="en-US"/>
-        </w:rPr>
-        <w:tab/>
-      </w:r>
-      <w:r>
-        <w:rPr>
-          <w:lang w:val="en-US"/>
-        </w:rPr>
-        <w:t>Naming Conventions</w:t>
-      </w:r>
-      <w:r>
-        <w:tab/>
-      </w:r>
-      <w:r>
-        <w:fldChar w:fldCharType="begin"/>
-      </w:r>
-      <w:r>
-        <w:instrText xml:space="preserve"> PAGEREF _Toc453073323 \h </w:instrText>
-      </w:r>
-      <w:r>
-        <w:fldChar w:fldCharType="separate"/>
-      </w:r>
-      <w:r>
-        <w:t>5</w:t>
-      </w:r>
-      <w:r>
-        <w:fldChar w:fldCharType="end"/>
-      </w:r>
-    </w:p>
-    <w:p>
-      <w:pPr>
-        <w:pStyle w:val="Verzeichnis3"/>
-        <w:rPr>
-          <w:rFonts w:asciiTheme="minorHAnsi" w:eastAsiaTheme="minorEastAsia" w:hAnsiTheme="minorHAnsi" w:cstheme="minorBidi"/>
-          <w:sz w:val="22"/>
-          <w:szCs w:val="22"/>
-          <w:lang w:val="en-US" w:eastAsia="en-US"/>
-        </w:rPr>
-      </w:pPr>
-      <w:r>
-        <w:rPr>
-          <w:lang w:val="en-US"/>
-        </w:rPr>
-        <w:t>2.1.2</w:t>
-      </w:r>
-      <w:r>
-        <w:rPr>
-          <w:rFonts w:asciiTheme="minorHAnsi" w:eastAsiaTheme="minorEastAsia" w:hAnsiTheme="minorHAnsi" w:cstheme="minorBidi"/>
-          <w:sz w:val="22"/>
-          <w:szCs w:val="22"/>
-          <w:lang w:val="en-US" w:eastAsia="en-US"/>
-        </w:rPr>
-        <w:tab/>
-      </w:r>
+      <w:r>
+        <w:rPr>
+          <w:noProof/>
+          <w:lang w:val="en-US"/>
+        </w:rPr>
+        <w:br w:type="page"/>
+      </w:r>
+    </w:p>
+    <w:p>
+      <w:pPr>
+        <w:pStyle w:val="berschrift1"/>
+      </w:pPr>
+      <w:bookmarkStart w:id="1" w:name="_Toc453418812"/>
+      <w:r>
+        <w:lastRenderedPageBreak/>
+        <w:t>File Meta Structure</w:t>
+      </w:r>
+      <w:bookmarkEnd w:id="1"/>
+    </w:p>
+    <w:p>
+      <w:pPr>
+        <w:pStyle w:val="berschrift2"/>
+        <w:rPr>
+          <w:lang w:val="en-US"/>
+        </w:rPr>
+      </w:pPr>
+      <w:r>
+        <w:rPr>
+          <w:lang w:val="en-US"/>
+        </w:rPr>
+        <w:t>File Location</w:t>
+      </w:r>
+    </w:p>
+    <w:p>
+      <w:pPr>
+        <w:rPr>
+          <w:lang w:val="en-US"/>
+        </w:rPr>
+      </w:pPr>
+      <w:r>
+        <w:rPr>
+          <w:lang w:val="en-US"/>
+        </w:rPr>
+        <w:t xml:space="preserve">All custom production code that is written for the server of Knownana should be located in the </w:t>
+      </w:r>
+      <w:r>
+        <w:rPr>
+          <w:rFonts w:ascii="Courier New" w:hAnsi="Courier New" w:cs="Courier New"/>
+          <w:lang w:val="en-US"/>
+        </w:rPr>
+        <w:t>lib</w:t>
+      </w:r>
+      <w:r>
+        <w:rPr>
+          <w:lang w:val="en-US"/>
+        </w:rPr>
+        <w:t xml:space="preserve"> folder. All server-tests should be written into the file </w:t>
+      </w:r>
+      <w:r>
+        <w:rPr>
+          <w:rStyle w:val="ComputerprogrammZchn"/>
+          <w:lang w:val="en-US"/>
+        </w:rPr>
+        <w:t>server.spec.js</w:t>
+      </w:r>
+      <w:r>
+        <w:rPr>
+          <w:lang w:val="en-US"/>
+        </w:rPr>
+        <w:t>, which is located in the root folder of the server (repository path: development/server).</w:t>
+      </w:r>
+    </w:p>
+    <w:p>
+      <w:pPr>
+        <w:pStyle w:val="berschrift2"/>
+        <w:rPr>
+          <w:lang w:val="en-US"/>
+        </w:rPr>
+      </w:pPr>
+      <w:r>
+        <w:rPr>
+          <w:lang w:val="en-US"/>
+        </w:rPr>
+        <w:t>File/Folder Names</w:t>
+      </w:r>
+    </w:p>
+    <w:p>
+      <w:pPr>
+        <w:rPr>
+          <w:lang w:val="en-US"/>
+        </w:rPr>
+      </w:pPr>
+      <w:r>
+        <w:rPr>
+          <w:lang w:val="en-US"/>
+        </w:rPr>
+        <w:t>Folder names as well as file names should written in snake_case.</w:t>
+      </w:r>
+      <w:r>
+        <w:rPr>
+          <w:lang w:val="en-US"/>
+        </w:rPr>
+        <w:t xml:space="preserve"> In case that a file contains the definition of a ‘class’, its name starts with a capital letter (e.g. ‘Class_name.js’)</w:t>
+      </w:r>
+    </w:p>
+    <w:p>
+      <w:pPr>
+        <w:pStyle w:val="berschrift1"/>
+        <w:rPr>
+          <w:lang w:val="en-US"/>
+        </w:rPr>
+      </w:pPr>
+      <w:bookmarkStart w:id="2" w:name="_Toc453418813"/>
+      <w:r>
+        <w:rPr>
+          <w:lang w:val="en-US"/>
+        </w:rPr>
+        <w:t>Internal File Structure</w:t>
+      </w:r>
+      <w:bookmarkEnd w:id="2"/>
+    </w:p>
+    <w:p>
+      <w:pPr>
+        <w:pStyle w:val="berschrift2"/>
+        <w:rPr>
+          <w:lang w:val="en-US"/>
+        </w:rPr>
+      </w:pPr>
+      <w:bookmarkStart w:id="3" w:name="_Toc453418814"/>
+      <w:r>
+        <w:rPr>
+          <w:lang w:val="en-US"/>
+        </w:rPr>
+        <w:t>Java</w:t>
+      </w:r>
+      <w:r>
+        <w:rPr>
+          <w:lang w:val="en-US"/>
+        </w:rPr>
+        <w:t>Script Source Files</w:t>
+      </w:r>
+      <w:bookmarkEnd w:id="3"/>
+    </w:p>
+    <w:p>
+      <w:pPr>
+        <w:rPr>
+          <w:lang w:val="en-US"/>
+        </w:rPr>
+      </w:pPr>
+      <w:r>
+        <w:rPr>
+          <w:lang w:val="en-US"/>
+        </w:rPr>
+        <w:t xml:space="preserve">The content of </w:t>
+      </w:r>
+      <w:r>
+        <w:rPr>
+          <w:lang w:val="en-US"/>
+        </w:rPr>
+        <w:t xml:space="preserve">JavaScript Files </w:t>
+      </w:r>
+      <w:r>
+        <w:rPr>
+          <w:lang w:val="en-US"/>
+        </w:rPr>
+        <w:t xml:space="preserve">should have </w:t>
+      </w:r>
+      <w:r>
+        <w:rPr>
+          <w:lang w:val="en-US"/>
+        </w:rPr>
+        <w:t>the following ordering:</w:t>
+      </w:r>
+    </w:p>
+    <w:p>
+      <w:pPr>
+        <w:pStyle w:val="Listenabsatz"/>
+        <w:numPr>
+          <w:ilvl w:val="0"/>
+          <w:numId w:val="31"/>
+        </w:numPr>
+        <w:rPr>
+          <w:lang w:val="en-US"/>
+        </w:rPr>
+      </w:pPr>
+      <w:r>
+        <w:rPr>
+          <w:lang w:val="en-US"/>
+        </w:rPr>
+        <w:t xml:space="preserve">nodeJS </w:t>
+      </w:r>
+      <w:r>
+        <w:rPr>
+          <w:rFonts w:ascii="Courier New" w:hAnsi="Courier New" w:cs="Courier New"/>
+          <w:lang w:val="en-US"/>
+        </w:rPr>
+        <w:t>require</w:t>
+      </w:r>
+      <w:r>
+        <w:rPr>
+          <w:lang w:val="en-US"/>
+        </w:rPr>
+        <w:t>-statements</w:t>
+      </w:r>
+    </w:p>
+    <w:p>
+      <w:pPr>
+        <w:pStyle w:val="Listenabsatz"/>
+        <w:numPr>
+          <w:ilvl w:val="0"/>
+          <w:numId w:val="31"/>
+        </w:numPr>
+        <w:rPr>
+          <w:lang w:val="en-US"/>
+        </w:rPr>
+      </w:pPr>
+      <w:r>
+        <w:rPr>
+          <w:lang w:val="en-US"/>
+        </w:rPr>
+        <w:t>definition of constants</w:t>
+      </w:r>
+    </w:p>
+    <w:p>
+      <w:pPr>
+        <w:pStyle w:val="Listenabsatz"/>
+        <w:numPr>
+          <w:ilvl w:val="0"/>
+          <w:numId w:val="31"/>
+        </w:numPr>
+        <w:rPr>
+          <w:lang w:val="en-US"/>
+        </w:rPr>
+      </w:pPr>
+      <w:r>
+        <w:rPr>
+          <w:lang w:val="en-US"/>
+        </w:rPr>
+        <w:t>definition of</w:t>
+      </w:r>
+      <w:r>
+        <w:rPr>
+          <w:lang w:val="en-US"/>
+        </w:rPr>
+        <w:t xml:space="preserve"> </w:t>
+      </w:r>
+      <w:r>
+        <w:rPr>
+          <w:lang w:val="en-US"/>
+        </w:rPr>
+        <w:t xml:space="preserve">variables </w:t>
+      </w:r>
+      <w:r>
+        <w:rPr>
+          <w:lang w:val="en-US"/>
+        </w:rPr>
+        <w:t>that store data</w:t>
+      </w:r>
+    </w:p>
+    <w:p>
+      <w:pPr>
+        <w:pStyle w:val="Listenabsatz"/>
+        <w:numPr>
+          <w:ilvl w:val="0"/>
+          <w:numId w:val="31"/>
+        </w:numPr>
+        <w:rPr>
+          <w:lang w:val="en-US"/>
+        </w:rPr>
+      </w:pPr>
+      <w:r>
+        <w:rPr>
+          <w:lang w:val="en-US"/>
+        </w:rPr>
+        <w:t>definition of public functions</w:t>
+      </w:r>
+    </w:p>
+    <w:p>
+      <w:pPr>
+        <w:pStyle w:val="Listenabsatz"/>
+        <w:numPr>
+          <w:ilvl w:val="0"/>
+          <w:numId w:val="31"/>
+        </w:numPr>
+        <w:rPr>
+          <w:lang w:val="en-US"/>
+        </w:rPr>
+      </w:pPr>
+      <w:r>
+        <w:rPr>
+          <w:lang w:val="en-US"/>
+        </w:rPr>
+        <w:t>definition of private functions</w:t>
+      </w:r>
+    </w:p>
+    <w:p>
+      <w:pPr>
+        <w:pStyle w:val="Listenabsatz"/>
+        <w:numPr>
+          <w:ilvl w:val="0"/>
+          <w:numId w:val="31"/>
+        </w:numPr>
+        <w:rPr>
+          <w:lang w:val="en-US"/>
+        </w:rPr>
+      </w:pPr>
+      <w:r>
+        <w:rPr>
+          <w:lang w:val="en-US"/>
+        </w:rPr>
+        <w:t xml:space="preserve">assignments to the </w:t>
+      </w:r>
+      <w:r>
+        <w:rPr>
+          <w:rFonts w:ascii="Courier New" w:hAnsi="Courier New" w:cs="Courier New"/>
+          <w:lang w:val="en-US"/>
+        </w:rPr>
+        <w:t>export</w:t>
+      </w:r>
+      <w:r>
+        <w:rPr>
+          <w:lang w:val="en-US"/>
+        </w:rPr>
+        <w:t xml:space="preserve"> object.</w:t>
+      </w:r>
+    </w:p>
+    <w:p>
+      <w:pPr>
+        <w:pStyle w:val="berschrift3"/>
+        <w:rPr>
+          <w:lang w:val="en-US"/>
+        </w:rPr>
+      </w:pPr>
+      <w:bookmarkStart w:id="4" w:name="_Toc453418815"/>
+      <w:r>
+        <w:rPr>
+          <w:lang w:val="en-US"/>
+        </w:rPr>
+        <w:t>Naming Conve</w:t>
+      </w:r>
+      <w:r>
+        <w:rPr>
+          <w:lang w:val="en-US"/>
+        </w:rPr>
+        <w:t>n</w:t>
+      </w:r>
+      <w:r>
+        <w:rPr>
+          <w:lang w:val="en-US"/>
+        </w:rPr>
+        <w:t>tions</w:t>
+      </w:r>
+      <w:bookmarkEnd w:id="4"/>
+    </w:p>
+    <w:p>
+      <w:pPr>
+        <w:pStyle w:val="Listenabsatz"/>
+        <w:numPr>
+          <w:ilvl w:val="0"/>
+          <w:numId w:val="31"/>
+        </w:numPr>
+        <w:rPr>
+          <w:lang w:val="en-US"/>
+        </w:rPr>
+      </w:pPr>
+      <w:r>
+        <w:rPr>
+          <w:lang w:val="en-US"/>
+        </w:rPr>
+        <w:t>All variable and function names are written in camelCase</w:t>
+      </w:r>
+    </w:p>
+    <w:p>
+      <w:pPr>
+        <w:pStyle w:val="Listenabsatz"/>
+        <w:numPr>
+          <w:ilvl w:val="0"/>
+          <w:numId w:val="31"/>
+        </w:numPr>
+        <w:rPr>
+          <w:lang w:val="en-US"/>
+        </w:rPr>
+      </w:pPr>
+      <w:r>
+        <w:rPr>
+          <w:lang w:val="en-US"/>
+        </w:rPr>
+        <w:t>Constructor names are written in PascalCase</w:t>
+      </w:r>
+    </w:p>
+    <w:p>
+      <w:pPr>
+        <w:pStyle w:val="Listenabsatz"/>
+        <w:numPr>
+          <w:ilvl w:val="0"/>
+          <w:numId w:val="31"/>
+        </w:numPr>
+        <w:rPr>
+          <w:lang w:val="en-US"/>
+        </w:rPr>
+      </w:pPr>
+      <w:r>
+        <w:rPr>
+          <w:lang w:val="en-US"/>
+        </w:rPr>
+        <w:t>‘Class’names are written in PascalCase</w:t>
+      </w:r>
+    </w:p>
+    <w:p>
+      <w:pPr>
+        <w:pStyle w:val="berschrift3"/>
+        <w:rPr>
+          <w:lang w:val="en-US"/>
+        </w:rPr>
+      </w:pPr>
+      <w:bookmarkStart w:id="5" w:name="_Toc453418816"/>
+      <w:r>
+        <w:rPr>
+          <w:lang w:val="en-US"/>
+        </w:rPr>
+        <w:t>Private/Anonymous Functions</w:t>
+      </w:r>
+      <w:bookmarkEnd w:id="5"/>
+    </w:p>
+    <w:p>
+      <w:pPr>
+        <w:rPr>
+          <w:lang w:val="en-US"/>
+        </w:rPr>
+      </w:pPr>
+      <w:r>
+        <w:rPr>
+          <w:lang w:val="en-US"/>
+        </w:rPr>
+        <w:t>In order to enable a good test coverage of the server code with unit tests, private and anonymous functions should be avoided. By making them public, they can be mocked by the tester.</w:t>
+      </w:r>
+    </w:p>
+    <w:p>
+      <w:pPr>
+        <w:pStyle w:val="berschrift3"/>
+      </w:pPr>
+      <w:bookmarkStart w:id="6" w:name="_Toc453418817"/>
+      <w:r>
+        <w:lastRenderedPageBreak/>
+        <w:t>Synchronous Code</w:t>
+      </w:r>
+      <w:bookmarkEnd w:id="6"/>
+    </w:p>
+    <w:p>
+      <w:pPr>
+        <w:rPr>
+          <w:lang w:val="en-US"/>
+        </w:rPr>
+      </w:pPr>
+      <w:r>
+        <w:rPr>
+          <w:lang w:val="en-US"/>
+        </w:rPr>
+        <w:t xml:space="preserve">In absolutely no case write synchronous code </w:t>
+      </w:r>
+      <w:r>
+        <w:rPr>
+          <w:lang w:val="en-US"/>
+        </w:rPr>
+        <w:t>that accesses the file system or does any other time-consuming operations. Since nodeJS is working in a single thread, this may cause the server to slow down significantly.</w:t>
+      </w:r>
+    </w:p>
+    <w:p>
+      <w:pPr>
+        <w:rPr>
+          <w:lang w:val="en-US"/>
+        </w:rPr>
+      </w:pPr>
+      <w:r>
+        <w:rPr>
+          <w:lang w:val="en-US"/>
+        </w:rPr>
+        <w:t>One exception is code that is only executed once during the startup/shutdown of the server.</w:t>
+      </w:r>
+    </w:p>
+    <w:p>
+      <w:pPr>
+        <w:pStyle w:val="berschrift3"/>
+        <w:rPr>
+          <w:lang w:val="en-US"/>
+        </w:rPr>
+      </w:pPr>
+      <w:bookmarkStart w:id="7" w:name="_Toc453418818"/>
       <w:r>
         <w:rPr>
           <w:lang w:val="en-US"/>
         </w:rPr>
         <w:t>Comments</w:t>
       </w:r>
-      <w:r>
-        <w:tab/>
-      </w:r>
-      <w:r>
-        <w:fldChar w:fldCharType="begin"/>
-      </w:r>
-      <w:r>
-        <w:instrText xml:space="preserve"> PAGEREF _Toc453073324 \h </w:instrText>
-      </w:r>
-      <w:r>
-        <w:fldChar w:fldCharType="separate"/>
-      </w:r>
-      <w:r>
-        <w:t>5</w:t>
-      </w:r>
-      <w:r>
-        <w:fldChar w:fldCharType="end"/>
-      </w:r>
-    </w:p>
-    <w:p>
-      <w:pPr>
-        <w:pStyle w:val="Verzeichnis3"/>
-        <w:rPr>
-          <w:rFonts w:asciiTheme="minorHAnsi" w:eastAsiaTheme="minorEastAsia" w:hAnsiTheme="minorHAnsi" w:cstheme="minorBidi"/>
-          <w:sz w:val="22"/>
-          <w:szCs w:val="22"/>
-          <w:lang w:val="en-US" w:eastAsia="en-US"/>
-        </w:rPr>
-      </w:pPr>
-      <w:r>
-        <w:rPr>
-          <w:lang w:val="en-US"/>
-        </w:rPr>
-        <w:t>2.1.3</w:t>
-      </w:r>
-      <w:r>
-        <w:rPr>
-          <w:rFonts w:asciiTheme="minorHAnsi" w:eastAsiaTheme="minorEastAsia" w:hAnsiTheme="minorHAnsi" w:cstheme="minorBidi"/>
-          <w:sz w:val="22"/>
-          <w:szCs w:val="22"/>
-          <w:lang w:val="en-US" w:eastAsia="en-US"/>
-        </w:rPr>
-        <w:tab/>
-      </w:r>
-      <w:r>
-        <w:rPr>
-          <w:lang w:val="en-US"/>
-        </w:rPr>
-        <w:t>Synchronous Code</w:t>
-      </w:r>
-      <w:r>
-        <w:tab/>
-      </w:r>
-      <w:r>
-        <w:fldChar w:fldCharType="begin"/>
-      </w:r>
-      <w:r>
-        <w:instrText xml:space="preserve"> PAGEREF _Toc453073325 \h </w:instrText>
-      </w:r>
-      <w:r>
-        <w:fldChar w:fldCharType="separate"/>
-      </w:r>
-      <w:r>
-        <w:t>5</w:t>
-      </w:r>
-      <w:r>
-        <w:fldChar w:fldCharType="end"/>
-      </w:r>
-    </w:p>
-    <w:p>
-      <w:pPr>
-        <w:pStyle w:val="Verzeichnis3"/>
-        <w:rPr>
-          <w:rFonts w:asciiTheme="minorHAnsi" w:eastAsiaTheme="minorEastAsia" w:hAnsiTheme="minorHAnsi" w:cstheme="minorBidi"/>
-          <w:sz w:val="22"/>
-          <w:szCs w:val="22"/>
-          <w:lang w:val="en-US" w:eastAsia="en-US"/>
-        </w:rPr>
-      </w:pPr>
-      <w:r>
-        <w:rPr>
-          <w:lang w:val="en-US"/>
-        </w:rPr>
-        <w:t>2.1.4</w:t>
-      </w:r>
-      <w:r>
-        <w:rPr>
-          <w:rFonts w:asciiTheme="minorHAnsi" w:eastAsiaTheme="minorEastAsia" w:hAnsiTheme="minorHAnsi" w:cstheme="minorBidi"/>
-          <w:sz w:val="22"/>
-          <w:szCs w:val="22"/>
-          <w:lang w:val="en-US" w:eastAsia="en-US"/>
-        </w:rPr>
-        <w:tab/>
-      </w:r>
-      <w:r>
-        <w:rPr>
-          <w:lang w:val="en-US"/>
-        </w:rPr>
-        <w:t>Callback Functions vs. Promises</w:t>
-      </w:r>
-      <w:r>
-        <w:tab/>
-      </w:r>
-      <w:r>
-        <w:fldChar w:fldCharType="begin"/>
-      </w:r>
-      <w:r>
-        <w:instrText xml:space="preserve"> PAGEREF _Toc453073326 \h </w:instrText>
-      </w:r>
-      <w:r>
-        <w:fldChar w:fldCharType="separate"/>
-      </w:r>
-      <w:r>
-        <w:t>5</w:t>
-      </w:r>
-      <w:r>
-        <w:fldChar w:fldCharType="end"/>
-      </w:r>
-    </w:p>
-    <w:p>
-      <w:pPr>
-        <w:pStyle w:val="Verzeichnis3"/>
-        <w:rPr>
-          <w:rFonts w:asciiTheme="minorHAnsi" w:eastAsiaTheme="minorEastAsia" w:hAnsiTheme="minorHAnsi" w:cstheme="minorBidi"/>
-          <w:sz w:val="22"/>
-          <w:szCs w:val="22"/>
-          <w:lang w:val="en-US" w:eastAsia="en-US"/>
-        </w:rPr>
-      </w:pPr>
-      <w:r>
-        <w:rPr>
-          <w:lang w:val="en-US"/>
-        </w:rPr>
-        <w:t>2.1.5</w:t>
-      </w:r>
-      <w:r>
-        <w:rPr>
-          <w:rFonts w:asciiTheme="minorHAnsi" w:eastAsiaTheme="minorEastAsia" w:hAnsiTheme="minorHAnsi" w:cstheme="minorBidi"/>
-          <w:sz w:val="22"/>
-          <w:szCs w:val="22"/>
-          <w:lang w:val="en-US" w:eastAsia="en-US"/>
-        </w:rPr>
-        <w:tab/>
-      </w:r>
-      <w:r>
-        <w:rPr>
-          <w:lang w:val="en-US"/>
-        </w:rPr>
-        <w:t>Private/Anonymous Functions</w:t>
-      </w:r>
-      <w:r>
-        <w:tab/>
-      </w:r>
-      <w:r>
-        <w:fldChar w:fldCharType="begin"/>
-      </w:r>
-      <w:r>
-        <w:instrText xml:space="preserve"> PAGEREF _Toc453073327 \h </w:instrText>
-      </w:r>
-      <w:r>
-        <w:fldChar w:fldCharType="separate"/>
-      </w:r>
-      <w:r>
-        <w:t>5</w:t>
-      </w:r>
-      <w:r>
-        <w:fldChar w:fldCharType="end"/>
-      </w:r>
-    </w:p>
-    <w:p>
-      <w:pPr>
-        <w:pStyle w:val="Verzeichnis1"/>
-        <w:rPr>
-          <w:rFonts w:asciiTheme="minorHAnsi" w:eastAsiaTheme="minorEastAsia" w:hAnsiTheme="minorHAnsi" w:cstheme="minorBidi"/>
-          <w:b w:val="0"/>
-          <w:sz w:val="22"/>
-          <w:szCs w:val="22"/>
-          <w:lang w:val="en-US" w:eastAsia="en-US"/>
-        </w:rPr>
-      </w:pPr>
-      <w:r>
-        <w:rPr>
-          <w:lang w:val="en-US"/>
-        </w:rPr>
-        <w:t>List of Tables</w:t>
-      </w:r>
-      <w:r>
-        <w:tab/>
-      </w:r>
-      <w:r>
-        <w:fldChar w:fldCharType="begin"/>
-      </w:r>
-      <w:r>
-        <w:instrText xml:space="preserve"> PAGEREF _Toc453073328 \h </w:instrText>
-      </w:r>
-      <w:r>
-        <w:fldChar w:fldCharType="separate"/>
-      </w:r>
-      <w:r>
-        <w:t>6</w:t>
-      </w:r>
-      <w:r>
-        <w:fldChar w:fldCharType="end"/>
-      </w:r>
-    </w:p>
-    <w:p>
-      <w:pPr>
-        <w:pStyle w:val="Verzeichnis1"/>
-        <w:rPr>
-          <w:rFonts w:asciiTheme="minorHAnsi" w:eastAsiaTheme="minorEastAsia" w:hAnsiTheme="minorHAnsi" w:cstheme="minorBidi"/>
-          <w:b w:val="0"/>
-          <w:sz w:val="22"/>
-          <w:szCs w:val="22"/>
-          <w:lang w:val="en-US" w:eastAsia="en-US"/>
-        </w:rPr>
-      </w:pPr>
-      <w:r>
-        <w:rPr>
-          <w:lang w:val="en-US"/>
-        </w:rPr>
-        <w:t>List of Abbreviations</w:t>
-      </w:r>
-      <w:r>
-        <w:tab/>
-      </w:r>
-      <w:r>
-        <w:fldChar w:fldCharType="begin"/>
-      </w:r>
-      <w:r>
-        <w:instrText xml:space="preserve"> PAGEREF _Toc453073329 \h </w:instrText>
-      </w:r>
-      <w:r>
-        <w:fldChar w:fldCharType="separate"/>
-      </w:r>
-      <w:r>
-        <w:t>7</w:t>
-      </w:r>
-      <w:r>
-        <w:fldChar w:fldCharType="end"/>
-      </w:r>
-    </w:p>
-    <w:p>
-      <w:pPr>
-        <w:pStyle w:val="Verzeichnis1"/>
-        <w:rPr>
-          <w:rFonts w:asciiTheme="minorHAnsi" w:eastAsiaTheme="minorEastAsia" w:hAnsiTheme="minorHAnsi" w:cstheme="minorBidi"/>
-          <w:b w:val="0"/>
-          <w:sz w:val="22"/>
-          <w:szCs w:val="22"/>
-          <w:lang w:val="en-US" w:eastAsia="en-US"/>
-        </w:rPr>
-      </w:pPr>
-      <w:r>
-        <w:rPr>
-          <w:lang w:val="en-US"/>
-        </w:rPr>
-        <w:t>Version History</w:t>
-      </w:r>
-      <w:r>
-        <w:tab/>
-      </w:r>
-      <w:r>
-        <w:fldChar w:fldCharType="begin"/>
-      </w:r>
-      <w:r>
-        <w:instrText xml:space="preserve"> PAGEREF _Toc453073330 \h </w:instrText>
-      </w:r>
-      <w:r>
-        <w:fldChar w:fldCharType="separate"/>
-      </w:r>
-      <w:r>
-        <w:t>8</w:t>
-      </w:r>
-      <w:r>
-        <w:fldChar w:fldCharType="end"/>
-      </w:r>
+      <w:bookmarkEnd w:id="7"/>
+    </w:p>
+    <w:p>
+      <w:pPr>
+        <w:rPr>
+          <w:lang w:val="en-US"/>
+        </w:rPr>
+      </w:pPr>
+      <w:r>
+        <w:rPr>
+          <w:lang w:val="en-US"/>
+        </w:rPr>
+        <w:t xml:space="preserve">Since all code should follow the Clean Code principle, it oughtn’t be necessary to write any comments that explain the behavior of the code. But because </w:t>
+      </w:r>
+      <w:r>
+        <w:rPr>
+          <w:lang w:val="en-US"/>
+        </w:rPr>
+        <w:t>JavaScript lacks of a type safe way to define functions</w:t>
+      </w:r>
+      <w:r>
+        <w:rPr>
+          <w:lang w:val="en-US"/>
+        </w:rPr>
+        <w:t>, we decided to prescribe the documentation of all methods by using JSDoc</w:t>
+      </w:r>
+      <w:r>
+        <w:rPr>
+          <w:rStyle w:val="Funotenzeichen"/>
+          <w:lang w:val="en-US"/>
+        </w:rPr>
+        <w:footnoteReference w:id="1"/>
+      </w:r>
+      <w:r>
+        <w:rPr>
+          <w:lang w:val="en-US"/>
+        </w:rPr>
+        <w:t>. This documentation should contain the following information:</w:t>
+      </w:r>
+    </w:p>
+    <w:p>
+      <w:pPr>
+        <w:pStyle w:val="Listenabsatz"/>
+        <w:numPr>
+          <w:ilvl w:val="0"/>
+          <w:numId w:val="31"/>
+        </w:numPr>
+        <w:rPr>
+          <w:lang w:val="en-US"/>
+        </w:rPr>
+      </w:pPr>
+      <w:r>
+        <w:rPr>
+          <w:lang w:val="en-US"/>
+        </w:rPr>
+        <w:t xml:space="preserve">Is the function </w:t>
+      </w:r>
+      <w:r>
+        <w:rPr>
+          <w:b/>
+          <w:lang w:val="en-US"/>
+        </w:rPr>
+        <w:t>synchronous</w:t>
+      </w:r>
+      <w:r>
+        <w:rPr>
+          <w:lang w:val="en-US"/>
+        </w:rPr>
+        <w:t xml:space="preserve"> or </w:t>
+      </w:r>
+      <w:r>
+        <w:rPr>
+          <w:b/>
+          <w:lang w:val="en-US"/>
+        </w:rPr>
+        <w:t>asynchronous</w:t>
+      </w:r>
+      <w:r>
+        <w:rPr>
+          <w:lang w:val="en-US"/>
+        </w:rPr>
+        <w:t>?</w:t>
+      </w:r>
+    </w:p>
+    <w:p>
+      <w:pPr>
+        <w:pStyle w:val="Listenabsatz"/>
+        <w:numPr>
+          <w:ilvl w:val="0"/>
+          <w:numId w:val="31"/>
+        </w:numPr>
+        <w:rPr>
+          <w:lang w:val="en-US"/>
+        </w:rPr>
+      </w:pPr>
+      <w:r>
+        <w:rPr>
+          <w:lang w:val="en-US"/>
+        </w:rPr>
+        <w:t xml:space="preserve">Is the function meant to be called </w:t>
+      </w:r>
+      <w:r>
+        <w:rPr>
+          <w:b/>
+          <w:lang w:val="en-US"/>
+        </w:rPr>
+        <w:t>locally</w:t>
+      </w:r>
+      <w:r>
+        <w:rPr>
+          <w:lang w:val="en-US"/>
+        </w:rPr>
+        <w:t xml:space="preserve"> or </w:t>
+      </w:r>
+      <w:r>
+        <w:rPr>
+          <w:b/>
+          <w:lang w:val="en-US"/>
+        </w:rPr>
+        <w:t>publicly</w:t>
+      </w:r>
+      <w:r>
+        <w:rPr>
+          <w:lang w:val="en-US"/>
+        </w:rPr>
+        <w:t>?</w:t>
+      </w:r>
+    </w:p>
+    <w:p>
+      <w:pPr>
+        <w:pStyle w:val="Listenabsatz"/>
+        <w:numPr>
+          <w:ilvl w:val="0"/>
+          <w:numId w:val="31"/>
+        </w:numPr>
+        <w:rPr>
+          <w:lang w:val="en-US"/>
+        </w:rPr>
+      </w:pPr>
+      <w:r>
+        <w:rPr>
+          <w:lang w:val="en-US"/>
+        </w:rPr>
+        <w:t>What is the expected type of the different parameters?</w:t>
+      </w:r>
+      <w:r>
+        <w:rPr>
+          <w:lang w:val="en-US"/>
+        </w:rPr>
+        <w:t xml:space="preserve"> (Number, String, Object, Array, Function)</w:t>
+      </w:r>
+    </w:p>
+    <w:p>
+      <w:pPr>
+        <w:pStyle w:val="Listenabsatz"/>
+        <w:rPr>
+          <w:lang w:val="en-US"/>
+        </w:rPr>
+      </w:pPr>
+      <w:r>
+        <w:rPr>
+          <w:lang w:val="en-US"/>
+        </w:rPr>
+        <w:t>In case of a function: how does the expected signature of the method look like?</w:t>
+      </w:r>
+      <w:bookmarkStart w:id="8" w:name="_GoBack"/>
+      <w:bookmarkEnd w:id="8"/>
+    </w:p>
+    <w:p>
+      <w:pPr>
+        <w:pStyle w:val="Listenabsatz"/>
+        <w:numPr>
+          <w:ilvl w:val="0"/>
+          <w:numId w:val="31"/>
+        </w:numPr>
+        <w:rPr>
+          <w:lang w:val="en-US"/>
+        </w:rPr>
+      </w:pPr>
+      <w:r>
+        <w:rPr>
+          <w:lang w:val="en-US"/>
+        </w:rPr>
+        <w:t>How is the return value of the function passed to the caller</w:t>
+      </w:r>
+      <w:r>
+        <w:rPr>
+          <w:lang w:val="en-US"/>
+        </w:rPr>
+        <w:t>? (Callback, Promise, Return Value, Nothing)</w:t>
+      </w:r>
+    </w:p>
+    <w:p>
+      <w:pPr>
+        <w:pStyle w:val="Listenabsatz"/>
+        <w:numPr>
+          <w:ilvl w:val="0"/>
+          <w:numId w:val="31"/>
+        </w:numPr>
+        <w:rPr>
+          <w:lang w:val="en-US"/>
+        </w:rPr>
+      </w:pPr>
+      <w:r>
+        <w:rPr>
+          <w:lang w:val="en-US"/>
+        </w:rPr>
+        <w:t>If a JSON object is expected as parameter, or returned as return value, the format of the JSON has to be explained</w:t>
+      </w:r>
+    </w:p>
+    <w:p>
+      <w:pPr>
+        <w:rPr>
+          <w:lang w:val="en-US"/>
+        </w:rPr>
+      </w:pPr>
+      <w:r>
+        <w:rPr>
+          <w:lang w:val="en-US"/>
+        </w:rPr>
+        <w:t>An example for such a function documentation could look like this:</w:t>
+      </w:r>
+    </w:p>
+    <w:p>
+      <w:pPr>
+        <w:rPr>
+          <w:lang w:val="en-US"/>
+        </w:rPr>
+      </w:pPr>
+      <w:commentRangeStart w:id="9"/>
+      <w:r>
+        <w:rPr>
+          <w:lang w:val="en-US"/>
+        </w:rPr>
+        <w:t>[EXAMPLE HERE]</w:t>
+      </w:r>
+      <w:commentRangeEnd w:id="9"/>
+      <w:r>
+        <w:rPr>
+          <w:rStyle w:val="Kommentarzeichen"/>
+        </w:rPr>
+        <w:commentReference w:id="9"/>
+      </w:r>
+    </w:p>
+    <w:p>
+      <w:pPr>
+        <w:pStyle w:val="berschrift3"/>
+        <w:rPr>
+          <w:lang w:val="en-US"/>
+        </w:rPr>
+      </w:pPr>
+      <w:bookmarkStart w:id="10" w:name="_Toc453418819"/>
+      <w:r>
+        <w:rPr>
+          <w:lang w:val="en-US"/>
+        </w:rPr>
+        <w:t>Functions vs. Promises</w:t>
+      </w:r>
+      <w:bookmarkEnd w:id="10"/>
+    </w:p>
+    <w:p>
+      <w:pPr>
+        <w:rPr>
+          <w:lang w:val="en-US"/>
+        </w:rPr>
+      </w:pPr>
+      <w:r>
+        <w:rPr>
+          <w:lang w:val="en-US"/>
+        </w:rPr>
+        <w:t>Depending on several conditions (see below), the return type of a function has to be chosen. But n</w:t>
+      </w:r>
+      <w:r>
+        <w:rPr>
+          <w:lang w:val="en-US"/>
+        </w:rPr>
+        <w:t xml:space="preserve">o matter </w:t>
+      </w:r>
+      <w:r>
+        <w:rPr>
+          <w:lang w:val="en-US"/>
+        </w:rPr>
+        <w:t>which</w:t>
+      </w:r>
+      <w:r>
+        <w:rPr>
+          <w:lang w:val="en-US"/>
+        </w:rPr>
+        <w:t xml:space="preserve"> return type is chosen, it </w:t>
+      </w:r>
+      <w:r>
+        <w:rPr>
+          <w:i/>
+          <w:lang w:val="en-US"/>
+        </w:rPr>
+        <w:t>has to be documented</w:t>
+      </w:r>
+      <w:r>
+        <w:rPr>
+          <w:lang w:val="en-US"/>
+        </w:rPr>
+        <w:t xml:space="preserve"> in </w:t>
+      </w:r>
+      <w:r>
+        <w:rPr>
+          <w:lang w:val="en-US"/>
+        </w:rPr>
+        <w:t>JS</w:t>
+      </w:r>
+      <w:r>
+        <w:rPr>
+          <w:lang w:val="en-US"/>
+        </w:rPr>
+        <w:t>Doc</w:t>
+      </w:r>
+      <w:r>
+        <w:rPr>
+          <w:lang w:val="en-US"/>
+        </w:rPr>
+        <w:t xml:space="preserve"> </w:t>
+      </w:r>
+      <w:r>
+        <w:rPr>
+          <w:lang w:val="en-US"/>
+        </w:rPr>
+        <w:t xml:space="preserve">above </w:t>
+      </w:r>
+      <w:r>
+        <w:rPr>
+          <w:lang w:val="en-US"/>
+        </w:rPr>
+        <w:t>of the function.</w:t>
+      </w:r>
+    </w:p>
+    <w:p>
+      <w:pPr>
+        <w:jc w:val="left"/>
+        <w:rPr>
+          <w:b/>
+          <w:lang w:val="en-US"/>
+        </w:rPr>
+      </w:pPr>
+      <w:r>
+        <w:rPr>
+          <w:b/>
+          <w:lang w:val="en-US"/>
+        </w:rPr>
+        <w:t>Functions with private purpose</w:t>
+      </w:r>
+    </w:p>
+    <w:p>
+      <w:pPr>
+        <w:rPr>
+          <w:lang w:val="en-US"/>
+        </w:rPr>
+      </w:pPr>
+      <w:r>
+        <w:rPr>
+          <w:lang w:val="en-US"/>
+        </w:rPr>
+        <w:t>Functions that are meant to be called only locally should return their result, as well as any potential error message in a callback function. This callback function has to</w:t>
+      </w:r>
+      <w:r>
+        <w:rPr>
+          <w:lang w:val="en-US"/>
+        </w:rPr>
+        <w:t xml:space="preserve"> have the following signature</w:t>
+      </w:r>
+      <w:r>
+        <w:rPr>
+          <w:lang w:val="en-US"/>
+        </w:rPr>
+        <w:t>:</w:t>
+      </w:r>
+    </w:p>
+    <w:p>
+      <w:pPr>
+        <w:pStyle w:val="Computerprogramm"/>
+        <w:rPr>
+          <w:lang w:val="en-US"/>
+        </w:rPr>
+      </w:pPr>
+      <w:r>
+        <w:rPr>
+          <w:lang w:val="en-US"/>
+        </w:rPr>
+        <w:t>function (err, result)</w:t>
+      </w:r>
+    </w:p>
+    <w:p>
+      <w:pPr>
+        <w:rPr>
+          <w:lang w:val="en-US"/>
+        </w:rPr>
+      </w:pPr>
+      <w:r>
+        <w:rPr>
+          <w:lang w:val="en-US"/>
+        </w:rPr>
+        <w:lastRenderedPageBreak/>
+        <w:t xml:space="preserve">where </w:t>
+      </w:r>
+      <w:r>
+        <w:rPr>
+          <w:rStyle w:val="ComputerprogrammZchn"/>
+        </w:rPr>
+        <w:t>err</w:t>
+      </w:r>
+      <w:r>
+        <w:rPr>
+          <w:lang w:val="en-US"/>
+        </w:rPr>
+        <w:t xml:space="preserve"> is an error message, if an error occurred, and </w:t>
+      </w:r>
+      <w:r>
+        <w:rPr>
+          <w:rStyle w:val="ComputerprogrammZchn"/>
+        </w:rPr>
+        <w:t>null</w:t>
+      </w:r>
+      <w:r>
+        <w:rPr>
+          <w:lang w:val="en-US"/>
+        </w:rPr>
+        <w:t xml:space="preserve"> if not. </w:t>
+      </w:r>
+      <w:r>
+        <w:rPr>
+          <w:rStyle w:val="ComputerprogrammZchn"/>
+        </w:rPr>
+        <w:t>result</w:t>
+      </w:r>
+      <w:r>
+        <w:rPr>
+          <w:lang w:val="en-US"/>
+        </w:rPr>
+        <w:t xml:space="preserve"> contains the actual return value – or </w:t>
+      </w:r>
+      <w:r>
+        <w:rPr>
+          <w:rStyle w:val="ComputerprogrammZchn"/>
+        </w:rPr>
+        <w:t>null</w:t>
+      </w:r>
+      <w:r>
+        <w:rPr>
+          <w:lang w:val="en-US"/>
+        </w:rPr>
+        <w:t>, if an error occurred.</w:t>
+      </w:r>
+      <w:r>
+        <w:rPr>
+          <w:lang w:val="en-US"/>
+        </w:rPr>
+        <w:t xml:space="preserve"> The name of the callback function parameter in the signature of a method should be </w:t>
+      </w:r>
+      <w:r>
+        <w:rPr>
+          <w:rStyle w:val="ComputerprogrammZchn"/>
+        </w:rPr>
+        <w:t>cb</w:t>
+      </w:r>
+      <w:r>
+        <w:rPr>
+          <w:lang w:val="en-US"/>
+        </w:rPr>
+        <w:t>.</w:t>
+      </w:r>
+    </w:p>
+    <w:p>
+      <w:pPr>
+        <w:rPr>
+          <w:lang w:val="en-US"/>
+        </w:rPr>
+      </w:pPr>
+      <w:r>
+        <w:rPr>
+          <w:lang w:val="en-US"/>
+        </w:rPr>
+        <w:t>If a private function doesn’t have any return value and no error could possibly happen, it doesn’t need to provide a way to pass a callback function.</w:t>
+      </w:r>
+    </w:p>
+    <w:p>
+      <w:pPr>
+        <w:jc w:val="left"/>
+        <w:rPr>
+          <w:b/>
+          <w:lang w:val="en-US"/>
+        </w:rPr>
+      </w:pPr>
+      <w:r>
+        <w:rPr>
+          <w:b/>
+          <w:lang w:val="en-US"/>
+        </w:rPr>
+        <w:t xml:space="preserve">Functions with </w:t>
+      </w:r>
+      <w:r>
+        <w:rPr>
+          <w:b/>
+          <w:lang w:val="en-US"/>
+        </w:rPr>
+        <w:t>public</w:t>
+      </w:r>
+      <w:r>
+        <w:rPr>
+          <w:b/>
+          <w:lang w:val="en-US"/>
+        </w:rPr>
+        <w:t xml:space="preserve"> purpose</w:t>
+      </w:r>
+    </w:p>
+    <w:p>
+      <w:pPr>
+        <w:rPr>
+          <w:lang w:val="en-US"/>
+        </w:rPr>
+      </w:pPr>
+      <w:r>
+        <w:rPr>
+          <w:lang w:val="en-US"/>
+        </w:rPr>
+        <w:t xml:space="preserve">Functions that are meant to be called </w:t>
+      </w:r>
+      <w:r>
+        <w:rPr>
+          <w:lang w:val="en-US"/>
+        </w:rPr>
+        <w:t>publicly</w:t>
+      </w:r>
+      <w:r>
+        <w:rPr>
+          <w:lang w:val="en-US"/>
+        </w:rPr>
+        <w:t xml:space="preserve"> should return their result, as well as any potential error message in </w:t>
+      </w:r>
+      <w:r>
+        <w:rPr>
+          <w:lang w:val="en-US"/>
+        </w:rPr>
+        <w:t>form of a JavaScript Promise</w:t>
+      </w:r>
+      <w:r>
+        <w:rPr>
+          <w:rStyle w:val="Funotenzeichen"/>
+          <w:lang w:val="en-US"/>
+        </w:rPr>
+        <w:footnoteReference w:id="2"/>
+      </w:r>
+      <w:r>
+        <w:rPr>
+          <w:lang w:val="en-US"/>
+        </w:rPr>
+        <w:t xml:space="preserve">. </w:t>
+      </w:r>
+    </w:p>
+    <w:p>
+      <w:pPr>
+        <w:rPr>
+          <w:lang w:val="en-US"/>
+        </w:rPr>
+      </w:pPr>
+    </w:p>
+    <w:p>
+      <w:pPr>
+        <w:rPr>
+          <w:lang w:val="en-US"/>
+        </w:rPr>
+      </w:pPr>
+      <w:r>
+        <w:rPr>
+          <w:lang w:val="en-US"/>
+        </w:rPr>
+        <w:t>If a function</w:t>
+      </w:r>
+      <w:r>
+        <w:rPr>
+          <w:lang w:val="en-US"/>
+        </w:rPr>
+        <w:t xml:space="preserve"> </w:t>
+      </w:r>
+      <w:r>
+        <w:rPr>
+          <w:lang w:val="en-US"/>
+        </w:rPr>
+        <w:t>(private or public)</w:t>
+      </w:r>
+      <w:r>
+        <w:rPr>
+          <w:lang w:val="en-US"/>
+        </w:rPr>
+        <w:t xml:space="preserve"> doesn’t have any return value and no error could possibly happen, it doesn’t need </w:t>
+      </w:r>
+      <w:r>
+        <w:rPr>
+          <w:lang w:val="en-US"/>
+        </w:rPr>
+        <w:t>support callbacks/Promises</w:t>
+      </w:r>
+      <w:r>
+        <w:rPr>
+          <w:lang w:val="en-US"/>
+        </w:rPr>
+        <w:t>.</w:t>
+      </w:r>
+    </w:p>
+    <w:p>
+      <w:pPr>
+        <w:rPr>
+          <w:lang w:val="en-US"/>
+        </w:rPr>
+      </w:pPr>
+      <w:r>
+        <w:rPr>
+          <w:lang w:val="en-US"/>
+        </w:rPr>
+        <w:t>If a function (private or public) is synchronous and is not expected to throw any errors, it can as well return the return value directly.</w:t>
+      </w:r>
+    </w:p>
+    <w:p>
+      <w:pPr>
+        <w:spacing w:before="0" w:line="240" w:lineRule="auto"/>
+        <w:jc w:val="left"/>
+        <w:rPr>
+          <w:rFonts w:ascii="Courier New" w:hAnsi="Courier New"/>
+          <w:noProof/>
+          <w:sz w:val="20"/>
+          <w:lang w:val="en-US"/>
+        </w:rPr>
+      </w:pPr>
+      <w:r>
+        <w:rPr>
+          <w:lang w:val="en-US"/>
+        </w:rPr>
+        <w:br w:type="page"/>
+      </w:r>
+    </w:p>
+    <w:p>
+      <w:pPr>
+        <w:pStyle w:val="Computerprogramm"/>
+        <w:rPr>
+          <w:lang w:val="en-US"/>
+        </w:rPr>
+      </w:pPr>
     </w:p>
     <w:p>
       <w:pPr>
@@ -1205,869 +2260,16 @@
           <w:lang w:val="en-US"/>
         </w:rPr>
       </w:pPr>
-      <w:r>
-        <w:rPr>
-          <w:noProof/>
-          <w:sz w:val="24"/>
-          <w:lang w:val="en-US"/>
-        </w:rPr>
-        <w:lastRenderedPageBreak/>
-        <w:fldChar w:fldCharType="end"/>
-      </w:r>
-      <w:bookmarkStart w:id="1" w:name="_Toc453073319"/>
-      <w:r>
-        <w:rPr>
-          <w:lang w:val="en-US"/>
-        </w:rPr>
-        <w:t>Preface</w:t>
-      </w:r>
-      <w:bookmarkEnd w:id="1"/>
-    </w:p>
-    <w:p>
-      <w:pPr>
-        <w:rPr>
-          <w:lang w:val="en-US"/>
-        </w:rPr>
-      </w:pPr>
-      <w:r>
-        <w:rPr>
-          <w:lang w:val="en-US"/>
-        </w:rPr>
-        <w:t xml:space="preserve">This document contains the coding conventions each programmer </w:t>
-      </w:r>
-      <w:r>
-        <w:rPr>
-          <w:lang w:val="en-US"/>
-        </w:rPr>
-        <w:t xml:space="preserve">working on the </w:t>
-      </w:r>
-      <w:r>
-        <w:rPr>
-          <w:lang w:val="en-US"/>
-        </w:rPr>
-        <w:t>server</w:t>
-      </w:r>
-      <w:r>
-        <w:rPr>
-          <w:lang w:val="en-US"/>
-        </w:rPr>
-        <w:t xml:space="preserve"> </w:t>
-      </w:r>
-      <w:r>
-        <w:rPr>
-          <w:lang w:val="en-US"/>
-        </w:rPr>
-        <w:t>has to comply</w:t>
-      </w:r>
-      <w:r>
-        <w:rPr>
-          <w:lang w:val="en-US"/>
-        </w:rPr>
-        <w:t xml:space="preserve"> with</w:t>
-      </w:r>
-      <w:r>
-        <w:rPr>
-          <w:lang w:val="en-US"/>
-        </w:rPr>
-        <w:t>.</w:t>
-      </w:r>
-      <w:r>
-        <w:rPr>
-          <w:lang w:val="en-US"/>
-        </w:rPr>
-        <w:t xml:space="preserve"> It includes… </w:t>
-      </w:r>
-      <w:commentRangeStart w:id="2"/>
-      <w:r>
-        <w:rPr>
-          <w:lang w:val="en-US"/>
-        </w:rPr>
-        <w:t>XXXXXXXXXXXXXXXXXXXXXXX</w:t>
-      </w:r>
-      <w:commentRangeEnd w:id="2"/>
-      <w:r>
-        <w:rPr>
-          <w:rStyle w:val="Kommentarzeichen"/>
-          <w:lang w:val="en-US"/>
-        </w:rPr>
-        <w:commentReference w:id="2"/>
-      </w:r>
-    </w:p>
-    <w:p>
-      <w:pPr>
-        <w:pStyle w:val="berschrift1"/>
-        <w:rPr>
-          <w:lang w:val="en-US"/>
-        </w:rPr>
-      </w:pPr>
-      <w:bookmarkStart w:id="3" w:name="_Toc453073320"/>
-      <w:r>
-        <w:rPr>
-          <w:lang w:val="en-US"/>
-        </w:rPr>
-        <w:lastRenderedPageBreak/>
-        <w:t>File/Folder Names</w:t>
-      </w:r>
-      <w:bookmarkEnd w:id="3"/>
-    </w:p>
-    <w:p>
-      <w:pPr>
-        <w:rPr>
-          <w:lang w:val="en-US"/>
-        </w:rPr>
-      </w:pPr>
-      <w:r>
-        <w:rPr>
-          <w:lang w:val="en-US"/>
-        </w:rPr>
-        <w:t xml:space="preserve">All custom code that is written for the </w:t>
-      </w:r>
-      <w:r>
-        <w:rPr>
-          <w:lang w:val="en-US"/>
-        </w:rPr>
-        <w:t>server</w:t>
-      </w:r>
-      <w:r>
-        <w:rPr>
-          <w:lang w:val="en-US"/>
-        </w:rPr>
-        <w:t xml:space="preserve"> of Knownana should be located in the </w:t>
-      </w:r>
-      <w:r>
-        <w:rPr>
-          <w:rFonts w:ascii="Courier New" w:hAnsi="Courier New" w:cs="Courier New"/>
-          <w:lang w:val="en-US"/>
-        </w:rPr>
-        <w:t>lib</w:t>
-      </w:r>
-      <w:r>
-        <w:rPr>
-          <w:lang w:val="en-US"/>
-        </w:rPr>
-        <w:t xml:space="preserve"> folder. </w:t>
-      </w:r>
-      <w:r>
-        <w:rPr>
-          <w:lang w:val="en-US"/>
-        </w:rPr>
-        <w:t>Folder names, as well as file names should written in snake_case.</w:t>
-      </w:r>
-      <w:r>
-        <w:rPr>
-          <w:lang w:val="en-US"/>
-        </w:rPr>
-        <w:t xml:space="preserve"> In case that a file contains the definition of a ‘class’, its name starts with a capital letter (e.g. ‘Class_name.js’)</w:t>
-      </w:r>
-    </w:p>
-    <w:p>
-      <w:pPr>
-        <w:rPr>
-          <w:lang w:val="en-US"/>
-        </w:rPr>
-      </w:pPr>
-      <w:r>
-        <w:rPr>
-          <w:lang w:val="en-US"/>
-        </w:rPr>
-        <w:t xml:space="preserve">All </w:t>
-      </w:r>
-      <w:r>
-        <w:rPr>
-          <w:lang w:val="en-US"/>
-        </w:rPr>
-        <w:t xml:space="preserve">server-tests should be written into </w:t>
-      </w:r>
-      <w:r>
-        <w:rPr>
-          <w:lang w:val="en-US"/>
-        </w:rPr>
-        <w:t xml:space="preserve">the file </w:t>
-      </w:r>
-      <w:r>
-        <w:rPr>
-          <w:rStyle w:val="ComputerprogrammZchn"/>
-          <w:lang w:val="en-US"/>
-        </w:rPr>
-        <w:t>server.spec.js</w:t>
-      </w:r>
-      <w:r>
-        <w:rPr>
-          <w:lang w:val="en-US"/>
-        </w:rPr>
-        <w:t xml:space="preserve">, which is located in the root folder of the </w:t>
-      </w:r>
-      <w:r>
-        <w:rPr>
-          <w:lang w:val="en-US"/>
-        </w:rPr>
-        <w:t>server.</w:t>
-      </w:r>
-    </w:p>
-    <w:p>
-      <w:pPr>
-        <w:pStyle w:val="berschrift1"/>
-        <w:rPr>
-          <w:lang w:val="en-US"/>
-        </w:rPr>
-      </w:pPr>
-      <w:bookmarkStart w:id="4" w:name="_Toc453073321"/>
-      <w:r>
-        <w:rPr>
-          <w:lang w:val="en-US"/>
-        </w:rPr>
-        <w:lastRenderedPageBreak/>
-        <w:t>File Organization</w:t>
-      </w:r>
-      <w:bookmarkEnd w:id="4"/>
-    </w:p>
-    <w:p>
-      <w:pPr>
-        <w:pStyle w:val="berschrift2"/>
-        <w:rPr>
-          <w:lang w:val="en-US"/>
-        </w:rPr>
-      </w:pPr>
-      <w:bookmarkStart w:id="5" w:name="_Toc453073322"/>
-      <w:r>
-        <w:rPr>
-          <w:lang w:val="en-US"/>
-        </w:rPr>
-        <w:t>Java</w:t>
-      </w:r>
-      <w:r>
-        <w:rPr>
-          <w:lang w:val="en-US"/>
-        </w:rPr>
-        <w:t>Script Source Files</w:t>
-      </w:r>
-      <w:bookmarkEnd w:id="5"/>
-    </w:p>
-    <w:p>
-      <w:pPr>
-        <w:rPr>
-          <w:lang w:val="en-US"/>
-        </w:rPr>
-      </w:pPr>
-      <w:r>
-        <w:rPr>
-          <w:lang w:val="en-US"/>
-        </w:rPr>
-        <w:t>JavaScript Files have the following ordering:</w:t>
-      </w:r>
-    </w:p>
-    <w:p>
-      <w:pPr>
-        <w:pStyle w:val="Listenabsatz"/>
-        <w:numPr>
-          <w:ilvl w:val="0"/>
-          <w:numId w:val="31"/>
-        </w:numPr>
-        <w:rPr>
-          <w:lang w:val="en-US"/>
-        </w:rPr>
-      </w:pPr>
-      <w:r>
-        <w:rPr>
-          <w:lang w:val="en-US"/>
-        </w:rPr>
-        <w:t xml:space="preserve">nodeJS </w:t>
-      </w:r>
-      <w:r>
-        <w:rPr>
-          <w:rFonts w:ascii="Courier New" w:hAnsi="Courier New" w:cs="Courier New"/>
-          <w:lang w:val="en-US"/>
-        </w:rPr>
-        <w:t>require</w:t>
-      </w:r>
-      <w:r>
-        <w:rPr>
-          <w:lang w:val="en-US"/>
-        </w:rPr>
-        <w:t>-statements</w:t>
-      </w:r>
-    </w:p>
-    <w:p>
-      <w:pPr>
-        <w:pStyle w:val="Listenabsatz"/>
-        <w:numPr>
-          <w:ilvl w:val="0"/>
-          <w:numId w:val="31"/>
-        </w:numPr>
-        <w:rPr>
-          <w:lang w:val="en-US"/>
-        </w:rPr>
-      </w:pPr>
-      <w:r>
-        <w:rPr>
-          <w:lang w:val="en-US"/>
-        </w:rPr>
-        <w:t>definition of constants</w:t>
-      </w:r>
-    </w:p>
-    <w:p>
-      <w:pPr>
-        <w:pStyle w:val="Listenabsatz"/>
-        <w:numPr>
-          <w:ilvl w:val="0"/>
-          <w:numId w:val="31"/>
-        </w:numPr>
-        <w:rPr>
-          <w:lang w:val="en-US"/>
-        </w:rPr>
-      </w:pPr>
-      <w:r>
-        <w:rPr>
-          <w:lang w:val="en-US"/>
-        </w:rPr>
-        <w:t>definition of</w:t>
-      </w:r>
-      <w:r>
-        <w:rPr>
-          <w:lang w:val="en-US"/>
-        </w:rPr>
-        <w:t xml:space="preserve"> </w:t>
-      </w:r>
-      <w:r>
-        <w:rPr>
-          <w:lang w:val="en-US"/>
-        </w:rPr>
-        <w:t xml:space="preserve">variables </w:t>
-      </w:r>
-      <w:r>
-        <w:rPr>
-          <w:lang w:val="en-US"/>
-        </w:rPr>
-        <w:t>that store data</w:t>
-      </w:r>
-    </w:p>
-    <w:p>
-      <w:pPr>
-        <w:pStyle w:val="Listenabsatz"/>
-        <w:numPr>
-          <w:ilvl w:val="0"/>
-          <w:numId w:val="31"/>
-        </w:numPr>
-        <w:rPr>
-          <w:lang w:val="en-US"/>
-        </w:rPr>
-      </w:pPr>
-      <w:r>
-        <w:rPr>
-          <w:lang w:val="en-US"/>
-        </w:rPr>
-        <w:t>definition of public functions</w:t>
-      </w:r>
-    </w:p>
-    <w:p>
-      <w:pPr>
-        <w:pStyle w:val="Listenabsatz"/>
-        <w:numPr>
-          <w:ilvl w:val="0"/>
-          <w:numId w:val="31"/>
-        </w:numPr>
-        <w:rPr>
-          <w:lang w:val="en-US"/>
-        </w:rPr>
-      </w:pPr>
-      <w:r>
-        <w:rPr>
-          <w:lang w:val="en-US"/>
-        </w:rPr>
-        <w:t>definition of private functions</w:t>
-      </w:r>
-    </w:p>
-    <w:p>
-      <w:pPr>
-        <w:pStyle w:val="Listenabsatz"/>
-        <w:numPr>
-          <w:ilvl w:val="0"/>
-          <w:numId w:val="31"/>
-        </w:numPr>
-        <w:rPr>
-          <w:lang w:val="en-US"/>
-        </w:rPr>
-      </w:pPr>
-      <w:r>
-        <w:rPr>
-          <w:lang w:val="en-US"/>
-        </w:rPr>
-        <w:t xml:space="preserve">assignments to the </w:t>
-      </w:r>
-      <w:r>
-        <w:rPr>
-          <w:rFonts w:ascii="Courier New" w:hAnsi="Courier New" w:cs="Courier New"/>
-          <w:lang w:val="en-US"/>
-        </w:rPr>
-        <w:t>export</w:t>
-      </w:r>
-      <w:r>
-        <w:rPr>
-          <w:lang w:val="en-US"/>
-        </w:rPr>
-        <w:t xml:space="preserve"> object.</w:t>
-      </w:r>
-    </w:p>
-    <w:p>
-      <w:pPr>
-        <w:pStyle w:val="berschrift3"/>
-        <w:rPr>
-          <w:lang w:val="en-US"/>
-        </w:rPr>
-      </w:pPr>
-      <w:bookmarkStart w:id="6" w:name="_Toc453073323"/>
-      <w:r>
-        <w:rPr>
-          <w:lang w:val="en-US"/>
-        </w:rPr>
-        <w:t>Naming Conve</w:t>
-      </w:r>
-      <w:r>
-        <w:rPr>
-          <w:lang w:val="en-US"/>
-        </w:rPr>
-        <w:t>n</w:t>
-      </w:r>
-      <w:r>
-        <w:rPr>
-          <w:lang w:val="en-US"/>
-        </w:rPr>
-        <w:t>tions</w:t>
-      </w:r>
-      <w:bookmarkEnd w:id="6"/>
-    </w:p>
-    <w:p>
-      <w:pPr>
-        <w:pStyle w:val="Listenabsatz"/>
-        <w:numPr>
-          <w:ilvl w:val="0"/>
-          <w:numId w:val="31"/>
-        </w:numPr>
-        <w:rPr>
-          <w:lang w:val="en-US"/>
-        </w:rPr>
-      </w:pPr>
-      <w:r>
-        <w:rPr>
-          <w:lang w:val="en-US"/>
-        </w:rPr>
-        <w:t>All variable and function names are written in camelCase</w:t>
-      </w:r>
-    </w:p>
-    <w:p>
-      <w:pPr>
-        <w:pStyle w:val="Listenabsatz"/>
-        <w:numPr>
-          <w:ilvl w:val="0"/>
-          <w:numId w:val="31"/>
-        </w:numPr>
-        <w:rPr>
-          <w:lang w:val="en-US"/>
-        </w:rPr>
-      </w:pPr>
-      <w:r>
-        <w:rPr>
-          <w:lang w:val="en-US"/>
-        </w:rPr>
-        <w:t>Constructor names are written in PascalCase</w:t>
-      </w:r>
-    </w:p>
-    <w:p>
-      <w:pPr>
-        <w:pStyle w:val="Listenabsatz"/>
-        <w:numPr>
-          <w:ilvl w:val="0"/>
-          <w:numId w:val="31"/>
-        </w:numPr>
-        <w:rPr>
-          <w:lang w:val="en-US"/>
-        </w:rPr>
-      </w:pPr>
-      <w:r>
-        <w:rPr>
-          <w:lang w:val="en-US"/>
-        </w:rPr>
-        <w:t>‘Class’names are written in PascalCase</w:t>
-      </w:r>
-    </w:p>
-    <w:p>
-      <w:pPr>
-        <w:pStyle w:val="berschrift3"/>
-        <w:rPr>
-          <w:lang w:val="en-US"/>
-        </w:rPr>
-      </w:pPr>
-      <w:bookmarkStart w:id="7" w:name="_Toc453073324"/>
-      <w:r>
-        <w:rPr>
-          <w:lang w:val="en-US"/>
-        </w:rPr>
-        <w:t>Comments</w:t>
-      </w:r>
-      <w:bookmarkEnd w:id="7"/>
-    </w:p>
-    <w:p>
-      <w:pPr>
-        <w:rPr>
-          <w:lang w:val="en-US"/>
-        </w:rPr>
-      </w:pPr>
-      <w:commentRangeStart w:id="8"/>
-      <w:r>
-        <w:rPr>
-          <w:lang w:val="en-US"/>
-        </w:rPr>
-        <w:t>TODO</w:t>
-      </w:r>
-      <w:commentRangeEnd w:id="8"/>
-      <w:r>
-        <w:rPr>
-          <w:rStyle w:val="Kommentarzeichen"/>
-          <w:lang w:val="en-US"/>
-        </w:rPr>
-        <w:commentReference w:id="8"/>
-      </w:r>
-    </w:p>
-    <w:p>
-      <w:pPr>
-        <w:pStyle w:val="berschrift3"/>
-        <w:rPr>
-          <w:lang w:val="en-US"/>
-        </w:rPr>
-      </w:pPr>
-      <w:bookmarkStart w:id="9" w:name="_Toc453073325"/>
-      <w:r>
-        <w:rPr>
-          <w:lang w:val="en-US"/>
-        </w:rPr>
-        <w:t>Synchronous Code</w:t>
-      </w:r>
-      <w:bookmarkEnd w:id="9"/>
-    </w:p>
-    <w:p>
-      <w:pPr>
-        <w:rPr>
-          <w:lang w:val="en-US"/>
-        </w:rPr>
-      </w:pPr>
-      <w:r>
-        <w:rPr>
-          <w:lang w:val="en-US"/>
-        </w:rPr>
-        <w:t>In absolutely no case</w:t>
-      </w:r>
-      <w:r>
-        <w:rPr>
-          <w:lang w:val="en-US"/>
-        </w:rPr>
-        <w:t xml:space="preserve"> write synchronous code </w:t>
-      </w:r>
-      <w:r>
-        <w:rPr>
-          <w:lang w:val="en-US"/>
-        </w:rPr>
-        <w:t>that accesses the file system or does any other time-consuming operations. Since nodeJS is working in a single thread, this may cause the server to slow down significantly.</w:t>
-      </w:r>
-    </w:p>
-    <w:p>
-      <w:pPr>
-        <w:rPr>
-          <w:lang w:val="en-US"/>
-        </w:rPr>
-      </w:pPr>
-      <w:r>
-        <w:rPr>
-          <w:lang w:val="en-US"/>
-        </w:rPr>
-        <w:t>One exception is code that is only executed once during the startup/shutdown of the server.</w:t>
-      </w:r>
-    </w:p>
-    <w:p>
-      <w:pPr>
-        <w:pStyle w:val="berschrift3"/>
-        <w:rPr>
-          <w:lang w:val="en-US"/>
-        </w:rPr>
-      </w:pPr>
-      <w:bookmarkStart w:id="10" w:name="_Toc453073326"/>
-      <w:r>
-        <w:rPr>
-          <w:lang w:val="en-US"/>
-        </w:rPr>
-        <w:t>Callback Functions vs. Promises</w:t>
-      </w:r>
-      <w:bookmarkEnd w:id="10"/>
-    </w:p>
-    <w:p>
-      <w:pPr>
-        <w:rPr>
-          <w:lang w:val="en-US"/>
-        </w:rPr>
-      </w:pPr>
-      <w:commentRangeStart w:id="11"/>
-      <w:r>
-        <w:rPr>
-          <w:lang w:val="en-US"/>
-        </w:rPr>
-        <w:t>TODO</w:t>
-      </w:r>
-      <w:commentRangeEnd w:id="11"/>
-      <w:r>
-        <w:rPr>
-          <w:rStyle w:val="Kommentarzeichen"/>
-        </w:rPr>
-        <w:commentReference w:id="11"/>
-      </w:r>
-    </w:p>
-    <w:p>
-      <w:pPr>
-        <w:pStyle w:val="berschrift3"/>
-        <w:rPr>
-          <w:lang w:val="en-US"/>
-        </w:rPr>
-      </w:pPr>
-      <w:bookmarkStart w:id="12" w:name="_Toc453073327"/>
-      <w:r>
-        <w:rPr>
-          <w:lang w:val="en-US"/>
-        </w:rPr>
-        <w:t>Private/Anonymous Functions</w:t>
-      </w:r>
+      <w:bookmarkStart w:id="11" w:name="_Toc452976230"/>
+      <w:bookmarkStart w:id="12" w:name="_Toc453418820"/>
+      <w:r>
+        <w:rPr>
+          <w:lang w:val="en-US"/>
+        </w:rPr>
+        <w:t>Version History</w:t>
+      </w:r>
+      <w:bookmarkEnd w:id="11"/>
       <w:bookmarkEnd w:id="12"/>
-    </w:p>
-    <w:p>
-      <w:pPr>
-        <w:rPr>
-          <w:lang w:val="en-US"/>
-        </w:rPr>
-      </w:pPr>
-      <w:r>
-        <w:rPr>
-          <w:lang w:val="en-US"/>
-        </w:rPr>
-        <w:t>In order to enable a good test coverage of the server code with unit tests, private and anonymous functions should be avoided. By making them public, they can be mocked by the tester.</w:t>
-      </w:r>
-    </w:p>
-    <w:p>
-      <w:pPr>
-        <w:spacing w:before="0" w:line="240" w:lineRule="auto"/>
-        <w:jc w:val="left"/>
-        <w:rPr>
-          <w:rFonts w:ascii="Courier New" w:hAnsi="Courier New"/>
-          <w:noProof/>
-          <w:sz w:val="20"/>
-          <w:lang w:val="en-US"/>
-        </w:rPr>
-      </w:pPr>
-      <w:r>
-        <w:rPr>
-          <w:lang w:val="en-US"/>
-        </w:rPr>
-        <w:br w:type="page"/>
-      </w:r>
-    </w:p>
-    <w:p>
-      <w:pPr>
-        <w:pStyle w:val="Computerprogramm"/>
-        <w:rPr>
-          <w:lang w:val="en-US"/>
-        </w:rPr>
-      </w:pPr>
-    </w:p>
-    <w:p>
-      <w:pPr>
-        <w:rPr>
-          <w:lang w:val="en-US"/>
-        </w:rPr>
-      </w:pPr>
-      <w:r>
-        <w:rPr>
-          <w:lang w:val="en-US"/>
-        </w:rPr>
-        <w:fldChar w:fldCharType="begin"/>
-      </w:r>
-      <w:r>
-        <w:rPr>
-          <w:lang w:val="en-US"/>
-        </w:rPr>
-        <w:instrText xml:space="preserve"> TOC \c "Figure" </w:instrText>
-      </w:r>
-      <w:r>
-        <w:rPr>
-          <w:lang w:val="en-US"/>
-        </w:rPr>
-        <w:fldChar w:fldCharType="separate"/>
-      </w:r>
-      <w:r>
-        <w:rPr>
-          <w:b/>
-          <w:bCs/>
-          <w:noProof/>
-        </w:rPr>
-        <w:t>Es konnten keine Einträge für ein Abbildungsverzeichnis gefunden werden.</w:t>
-      </w:r>
-      <w:r>
-        <w:rPr>
-          <w:noProof/>
-          <w:lang w:val="en-US"/>
-        </w:rPr>
-        <w:fldChar w:fldCharType="end"/>
-      </w:r>
-    </w:p>
-    <w:p>
-      <w:pPr>
-        <w:pStyle w:val="berschrift1"/>
-        <w:pageBreakBefore w:val="0"/>
-        <w:numPr>
-          <w:ilvl w:val="0"/>
-          <w:numId w:val="0"/>
-        </w:numPr>
-        <w:rPr>
-          <w:lang w:val="en-US"/>
-        </w:rPr>
-      </w:pPr>
-      <w:bookmarkStart w:id="13" w:name="_Toc452976228"/>
-      <w:bookmarkStart w:id="14" w:name="_Toc453073328"/>
-      <w:r>
-        <w:rPr>
-          <w:lang w:val="en-US"/>
-        </w:rPr>
-        <w:t>List of Tables</w:t>
-      </w:r>
-      <w:bookmarkEnd w:id="13"/>
-      <w:bookmarkEnd w:id="14"/>
-    </w:p>
-    <w:p>
-      <w:pPr>
-        <w:tabs>
-          <w:tab w:val="left" w:pos="1843"/>
-        </w:tabs>
-        <w:rPr>
-          <w:b/>
-          <w:noProof/>
-          <w:lang w:val="en-US"/>
-        </w:rPr>
-      </w:pPr>
-      <w:r>
-        <w:rPr>
-          <w:b/>
-          <w:lang w:val="en-US"/>
-        </w:rPr>
-        <w:fldChar w:fldCharType="begin"/>
-      </w:r>
-      <w:r>
-        <w:rPr>
-          <w:b/>
-          <w:lang w:val="en-US"/>
-        </w:rPr>
-        <w:instrText xml:space="preserve"> TOC \c "Table" </w:instrText>
-      </w:r>
-      <w:r>
-        <w:rPr>
-          <w:b/>
-          <w:lang w:val="en-US"/>
-        </w:rPr>
-        <w:fldChar w:fldCharType="separate"/>
-      </w:r>
-      <w:r>
-        <w:rPr>
-          <w:bCs/>
-          <w:noProof/>
-        </w:rPr>
-        <w:t>Es konnten ke</w:t>
-      </w:r>
-      <w:bookmarkStart w:id="15" w:name="_GoBack"/>
-      <w:bookmarkEnd w:id="15"/>
-      <w:r>
-        <w:rPr>
-          <w:bCs/>
-          <w:noProof/>
-        </w:rPr>
-        <w:t>ine Einträge für ein Abbildungsverzeichnis gefunden werden.</w:t>
-      </w:r>
-      <w:r>
-        <w:rPr>
-          <w:b/>
-          <w:noProof/>
-          <w:lang w:val="en-US"/>
-        </w:rPr>
-        <w:fldChar w:fldCharType="end"/>
-      </w:r>
-    </w:p>
-    <w:p>
-      <w:pPr>
-        <w:pStyle w:val="berschrift1"/>
-        <w:numPr>
-          <w:ilvl w:val="0"/>
-          <w:numId w:val="0"/>
-        </w:numPr>
-        <w:rPr>
-          <w:lang w:val="en-US"/>
-        </w:rPr>
-      </w:pPr>
-      <w:bookmarkStart w:id="16" w:name="_Toc452976229"/>
-      <w:bookmarkStart w:id="17" w:name="_Toc453073329"/>
-      <w:r>
-        <w:rPr>
-          <w:lang w:val="en-US"/>
-        </w:rPr>
-        <w:lastRenderedPageBreak/>
-        <w:t>List of Abbreviations</w:t>
-      </w:r>
-      <w:bookmarkEnd w:id="16"/>
-      <w:bookmarkEnd w:id="17"/>
-    </w:p>
-    <w:p>
-      <w:pPr>
-        <w:tabs>
-          <w:tab w:val="left" w:pos="1440"/>
-        </w:tabs>
-        <w:rPr>
-          <w:lang w:val="en-US"/>
-        </w:rPr>
-      </w:pPr>
-      <w:r>
-        <w:rPr>
-          <w:lang w:val="en-US"/>
-        </w:rPr>
-        <w:t>npm</w:t>
-      </w:r>
-      <w:r>
-        <w:rPr>
-          <w:lang w:val="en-US"/>
-        </w:rPr>
-        <w:tab/>
-      </w:r>
-      <w:r>
-        <w:rPr>
-          <w:lang w:val="en-US"/>
-        </w:rPr>
-        <w:t>Node Packages Manager</w:t>
-      </w:r>
-    </w:p>
-    <w:p>
-      <w:pPr>
-        <w:pStyle w:val="berschrift1"/>
-        <w:numPr>
-          <w:ilvl w:val="0"/>
-          <w:numId w:val="0"/>
-        </w:numPr>
-        <w:ind w:left="720" w:hanging="720"/>
-        <w:rPr>
-          <w:lang w:val="en-US"/>
-        </w:rPr>
-      </w:pPr>
-      <w:bookmarkStart w:id="18" w:name="_Toc452976230"/>
-      <w:bookmarkStart w:id="19" w:name="_Toc453073330"/>
-      <w:r>
-        <w:rPr>
-          <w:lang w:val="en-US"/>
-        </w:rPr>
-        <w:lastRenderedPageBreak/>
-        <w:t>Version History</w:t>
-      </w:r>
-      <w:bookmarkEnd w:id="18"/>
-      <w:bookmarkEnd w:id="19"/>
     </w:p>
     <w:tbl>
       <w:tblPr>
@@ -2241,7 +2443,7 @@
 
 <file path=word/comments.xml><?xml version="1.0" encoding="utf-8"?>
 <w:comments xmlns:wpc="http://schemas.microsoft.com/office/word/2010/wordprocessingCanvas" xmlns:cx="http://schemas.microsoft.com/office/drawing/2014/chartex" xmlns:cx1="http://schemas.microsoft.com/office/drawing/2015/9/8/chartex" xmlns:mc="http://schemas.openxmlformats.org/markup-compatibility/2006" xmlns:o="urn:schemas-microsoft-com:office:office" xmlns:r="http://schemas.openxmlformats.org/officeDocument/2006/relationships" xmlns:m="http://schemas.openxmlformats.org/officeDocument/2006/math" xmlns:v="urn:schemas-microsoft-com:vml" xmlns:wp14="http://schemas.microsoft.com/office/word/2010/wordprocessingDrawing" xmlns:wp="http://schemas.openxmlformats.org/drawingml/2006/wordprocessingDrawing" xmlns:w10="urn:schemas-microsoft-com:office:word" xmlns:w="http://schemas.openxmlformats.org/wordprocessingml/2006/main" xmlns:w14="http://schemas.microsoft.com/office/word/2010/wordml" xmlns:w15="http://schemas.microsoft.com/office/word/2012/wordml" xmlns:w16se="http://schemas.microsoft.com/office/word/2015/wordml/symex" xmlns:wpg="http://schemas.microsoft.com/office/word/2010/wordprocessingGroup" xmlns:wpi="http://schemas.microsoft.com/office/word/2010/wordprocessingInk" xmlns:wne="http://schemas.microsoft.com/office/word/2006/wordml" xmlns:wps="http://schemas.microsoft.com/office/word/2010/wordprocessingShape" mc:Ignorable="w14 w15 w16se wp14">
-  <w:comment w:id="2" w:author="Timo Notheisen" w:date="2016-06-07T13:03:00Z" w:initials="TN">
+  <w:comment w:id="9" w:author="Timo Notheisen" w:date="2016-06-11T15:23:00Z" w:initials="TN">
     <w:p>
       <w:pPr>
         <w:pStyle w:val="Kommentartext"/>
@@ -2251,41 +2453,6 @@
           <w:rStyle w:val="Kommentarzeichen"/>
         </w:rPr>
         <w:annotationRef/>
-      </w:r>
-    </w:p>
-  </w:comment>
-  <w:comment w:id="8" w:author="Timo Notheisen" w:date="2016-06-07T13:33:00Z" w:initials="TN">
-    <w:p>
-      <w:pPr>
-        <w:pStyle w:val="Kommentartext"/>
-      </w:pPr>
-      <w:r>
-        <w:rPr>
-          <w:rStyle w:val="Kommentarzeichen"/>
-        </w:rPr>
-        <w:annotationRef/>
-      </w:r>
-      <w:r>
-        <w:t>Vlad</w:t>
-      </w:r>
-      <w:r>
-        <w:t xml:space="preserve"> fragen</w:t>
-      </w:r>
-    </w:p>
-  </w:comment>
-  <w:comment w:id="11" w:author="Timo Notheisen" w:date="2016-06-07T13:55:00Z" w:initials="TN">
-    <w:p>
-      <w:pPr>
-        <w:pStyle w:val="Kommentartext"/>
-      </w:pPr>
-      <w:r>
-        <w:rPr>
-          <w:rStyle w:val="Kommentarzeichen"/>
-        </w:rPr>
-        <w:annotationRef/>
-      </w:r>
-      <w:r>
-        <w:t>Martin fragen</w:t>
       </w:r>
     </w:p>
   </w:comment>
@@ -2294,9 +2461,7 @@
 
 <file path=word/commentsExtended.xml><?xml version="1.0" encoding="utf-8"?>
 <w15:commentsEx xmlns:wpc="http://schemas.microsoft.com/office/word/2010/wordprocessingCanvas" xmlns:cx="http://schemas.microsoft.com/office/drawing/2014/chartex" xmlns:cx1="http://schemas.microsoft.com/office/drawing/2015/9/8/chartex" xmlns:mc="http://schemas.openxmlformats.org/markup-compatibility/2006" xmlns:o="urn:schemas-microsoft-com:office:office" xmlns:r="http://schemas.openxmlformats.org/officeDocument/2006/relationships" xmlns:m="http://schemas.openxmlformats.org/officeDocument/2006/math" xmlns:v="urn:schemas-microsoft-com:vml" xmlns:wp14="http://schemas.microsoft.com/office/word/2010/wordprocessingDrawing" xmlns:wp="http://schemas.openxmlformats.org/drawingml/2006/wordprocessingDrawing" xmlns:w10="urn:schemas-microsoft-com:office:word" xmlns:w="http://schemas.openxmlformats.org/wordprocessingml/2006/main" xmlns:w14="http://schemas.microsoft.com/office/word/2010/wordml" xmlns:w15="http://schemas.microsoft.com/office/word/2012/wordml" xmlns:w16se="http://schemas.microsoft.com/office/word/2015/wordml/symex" xmlns:wpg="http://schemas.microsoft.com/office/word/2010/wordprocessingGroup" xmlns:wpi="http://schemas.microsoft.com/office/word/2010/wordprocessingInk" xmlns:wne="http://schemas.microsoft.com/office/word/2006/wordml" xmlns:wps="http://schemas.microsoft.com/office/word/2010/wordprocessingShape" mc:Ignorable="w14 w15 w16se wp14">
-  <w15:commentEx w15:paraId="12914F3B" w15:done="0"/>
-  <w15:commentEx w15:paraId="6B995223" w15:done="0"/>
-  <w15:commentEx w15:paraId="5C2B2C49" w15:done="0"/>
+  <w15:commentEx w15:paraId="336F2656" w15:done="0"/>
 </w15:commentsEx>
 </file>
 
@@ -2347,6 +2512,44 @@
       </w:r>
     </w:p>
   </w:footnote>
+  <w:footnote w:id="1">
+    <w:p>
+      <w:pPr>
+        <w:pStyle w:val="Funotentext"/>
+      </w:pPr>
+      <w:r>
+        <w:rPr>
+          <w:rStyle w:val="Funotenzeichen"/>
+        </w:rPr>
+        <w:footnoteRef/>
+      </w:r>
+      <w:r>
+        <w:t xml:space="preserve"> </w:t>
+      </w:r>
+      <w:r>
+        <w:t>https://en.wikipedia.org/wiki/JSDoc</w:t>
+      </w:r>
+    </w:p>
+  </w:footnote>
+  <w:footnote w:id="2">
+    <w:p>
+      <w:pPr>
+        <w:pStyle w:val="Funotentext"/>
+      </w:pPr>
+      <w:r>
+        <w:rPr>
+          <w:rStyle w:val="Funotenzeichen"/>
+        </w:rPr>
+        <w:footnoteRef/>
+      </w:r>
+      <w:r>
+        <w:t xml:space="preserve"> </w:t>
+      </w:r>
+      <w:r>
+        <w:t>https://developer.mozilla.org/de/docs/Web/JavaScript/Reference/Global_Objects/Promise</w:t>
+      </w:r>
+    </w:p>
+  </w:footnote>
 </w:footnotes>
 </file>
 
@@ -2366,27 +2569,14 @@
     <w:r>
       <w:instrText xml:space="preserve"> IF  </w:instrText>
     </w:r>
-    <w:r>
-      <w:fldChar w:fldCharType="begin"/>
-    </w:r>
-    <w:r>
-      <w:instrText xml:space="preserve"> STYLEREF "Überschrift 1" \n \* MERGEFORMAT </w:instrText>
-    </w:r>
-    <w:r>
-      <w:fldChar w:fldCharType="separate"/>
-    </w:r>
-    <w:r>
-      <w:rPr>
-        <w:noProof/>
-      </w:rPr>
-      <w:instrText>2</w:instrText>
-    </w:r>
-    <w:r>
-      <w:rPr>
-        <w:noProof/>
-      </w:rPr>
-      <w:fldChar w:fldCharType="end"/>
-    </w:r>
+    <w:fldSimple w:instr=" STYLEREF &quot;Überschrift 1&quot; \n \* MERGEFORMAT ">
+      <w:r>
+        <w:rPr>
+          <w:noProof/>
+        </w:rPr>
+        <w:instrText>2</w:instrText>
+      </w:r>
+    </w:fldSimple>
     <w:r>
       <w:instrText xml:space="preserve">&lt;&gt;"0" </w:instrText>
     </w:r>
@@ -2396,27 +2586,14 @@
     <w:r>
       <w:instrText xml:space="preserve"> QUOTE </w:instrText>
     </w:r>
-    <w:r>
-      <w:fldChar w:fldCharType="begin"/>
-    </w:r>
-    <w:r>
-      <w:instrText xml:space="preserve"> STYLEREF "Überschrift 1" \n \* MERGEFORMAT </w:instrText>
-    </w:r>
-    <w:r>
-      <w:fldChar w:fldCharType="separate"/>
-    </w:r>
-    <w:r>
-      <w:rPr>
-        <w:noProof/>
-      </w:rPr>
-      <w:instrText>2</w:instrText>
-    </w:r>
-    <w:r>
-      <w:rPr>
-        <w:noProof/>
-      </w:rPr>
-      <w:fldChar w:fldCharType="end"/>
-    </w:r>
+    <w:fldSimple w:instr=" STYLEREF &quot;Überschrift 1&quot; \n \* MERGEFORMAT ">
+      <w:r>
+        <w:rPr>
+          <w:noProof/>
+        </w:rPr>
+        <w:instrText>2</w:instrText>
+      </w:r>
+    </w:fldSimple>
     <w:r>
       <w:instrText xml:space="preserve"> " " \* MERGEFORMAT </w:instrText>
     </w:r>
@@ -2450,27 +2627,14 @@
     <w:r>
       <w:fldChar w:fldCharType="end"/>
     </w:r>
-    <w:r>
-      <w:fldChar w:fldCharType="begin"/>
-    </w:r>
-    <w:r>
-      <w:instrText xml:space="preserve"> STYLEREF "Überschrift 1" \* MERGEFORMAT </w:instrText>
-    </w:r>
-    <w:r>
-      <w:fldChar w:fldCharType="separate"/>
-    </w:r>
-    <w:r>
-      <w:rPr>
-        <w:noProof/>
-      </w:rPr>
-      <w:t>File Organization</w:t>
-    </w:r>
-    <w:r>
-      <w:rPr>
-        <w:noProof/>
-      </w:rPr>
-      <w:fldChar w:fldCharType="end"/>
-    </w:r>
+    <w:fldSimple w:instr=" STYLEREF &quot;Überschrift 1&quot; \* MERGEFORMAT ">
+      <w:r>
+        <w:rPr>
+          <w:noProof/>
+        </w:rPr>
+        <w:t>Internal File Structure</w:t>
+      </w:r>
+    </w:fldSimple>
     <w:r>
       <w:tab/>
     </w:r>
@@ -4003,9 +4167,9 @@
     <w:basedOn w:val="Standard"/>
     <w:next w:val="Standard"/>
     <w:qFormat/>
+    <w:rsid w:val="00927F0A"/>
     <w:pPr>
       <w:keepNext/>
-      <w:pageBreakBefore/>
       <w:numPr>
         <w:numId w:val="1"/>
       </w:numPr>
@@ -4032,7 +4196,6 @@
     <w:next w:val="Standard"/>
     <w:qFormat/>
     <w:pPr>
-      <w:pageBreakBefore w:val="0"/>
       <w:numPr>
         <w:ilvl w:val="1"/>
       </w:numPr>
@@ -5472,7 +5635,7 @@
 </file>
 
 <file path=customXml/itemProps1.xml><?xml version="1.0" encoding="utf-8"?>
-<ds:datastoreItem xmlns:ds="http://schemas.openxmlformats.org/officeDocument/2006/customXml" ds:itemID="{745CB418-3C39-4E62-8CD7-BD4D6E6C4EAD}">
+<ds:datastoreItem xmlns:ds="http://schemas.openxmlformats.org/officeDocument/2006/customXml" ds:itemID="{C4840A72-2C53-4864-9A0F-11279D004C7D}">
   <ds:schemaRefs>
     <ds:schemaRef ds:uri="http://schemas.openxmlformats.org/officeDocument/2006/bibliography"/>
   </ds:schemaRefs>

</xml_diff>

<commit_message>
added chapter about comments
</commit_message>
<xml_diff>
--- a/docs/documentation/Qualitätsmanagement/coding conventions/coding conventions backend.docx
+++ b/docs/documentation/Qualitätsmanagement/coding conventions/coding conventions backend.docx
@@ -1233,28 +1233,6 @@
     </w:p>
     <w:p>
       <w:pPr>
-        <w:pStyle w:val="berschrift2"/>
-        <w:rPr>
-          <w:lang w:val="en-US"/>
-        </w:rPr>
-      </w:pPr>
-      <w:bookmarkStart w:id="3" w:name="_Toc453418814"/>
-      <w:r>
-        <w:rPr>
-          <w:lang w:val="en-US"/>
-        </w:rPr>
-        <w:t>Java</w:t>
-      </w:r>
-      <w:r>
-        <w:rPr>
-          <w:lang w:val="en-US"/>
-        </w:rPr>
-        <w:t>Script Source Files</w:t>
-      </w:r>
-      <w:bookmarkEnd w:id="3"/>
-    </w:p>
-    <w:p>
-      <w:pPr>
         <w:rPr>
           <w:lang w:val="en-US"/>
         </w:rPr>
@@ -1299,20 +1277,48 @@
         <w:rPr>
           <w:lang w:val="en-US"/>
         </w:rPr>
-        <w:t xml:space="preserve">nodeJS </w:t>
-      </w:r>
-      <w:r>
-        <w:rPr>
-          <w:rFonts w:ascii="Courier New" w:hAnsi="Courier New" w:cs="Courier New"/>
-          <w:lang w:val="en-US"/>
-        </w:rPr>
-        <w:t>require</w:t>
-      </w:r>
-      <w:r>
-        <w:rPr>
-          <w:lang w:val="en-US"/>
-        </w:rPr>
-        <w:t>-statements</w:t>
+        <w:t xml:space="preserve">Module documentation (see chapter </w:t>
+      </w:r>
+      <w:r>
+        <w:rPr>
+          <w:lang w:val="en-US"/>
+        </w:rPr>
+        <w:fldChar w:fldCharType="begin"/>
+      </w:r>
+      <w:r>
+        <w:rPr>
+          <w:lang w:val="en-US"/>
+        </w:rPr>
+        <w:instrText xml:space="preserve"> REF _Ref453674069 \r \h </w:instrText>
+      </w:r>
+      <w:r>
+        <w:rPr>
+          <w:lang w:val="en-US"/>
+        </w:rPr>
+      </w:r>
+      <w:r>
+        <w:rPr>
+          <w:lang w:val="en-US"/>
+        </w:rPr>
+        <w:fldChar w:fldCharType="separate"/>
+      </w:r>
+      <w:r>
+        <w:rPr>
+          <w:lang w:val="en-US"/>
+        </w:rPr>
+        <w:t>2.4.1.1</w:t>
+      </w:r>
+      <w:r>
+        <w:rPr>
+          <w:lang w:val="en-US"/>
+        </w:rPr>
+        <w:fldChar w:fldCharType="end"/>
+      </w:r>
+      <w:r>
+        <w:rPr>
+          <w:lang w:val="en-US"/>
+        </w:rPr>
+        <w:t>)</w:t>
       </w:r>
     </w:p>
     <w:p>
@@ -1330,7 +1336,20 @@
         <w:rPr>
           <w:lang w:val="en-US"/>
         </w:rPr>
-        <w:t>definition of constants</w:t>
+        <w:t xml:space="preserve">nodeJS </w:t>
+      </w:r>
+      <w:r>
+        <w:rPr>
+          <w:rFonts w:ascii="Courier New" w:hAnsi="Courier New" w:cs="Courier New"/>
+          <w:lang w:val="en-US"/>
+        </w:rPr>
+        <w:t>require</w:t>
+      </w:r>
+      <w:r>
+        <w:rPr>
+          <w:lang w:val="en-US"/>
+        </w:rPr>
+        <w:t>-statements</w:t>
       </w:r>
     </w:p>
     <w:p>
@@ -1348,25 +1367,7 @@
         <w:rPr>
           <w:lang w:val="en-US"/>
         </w:rPr>
-        <w:t>definition of</w:t>
-      </w:r>
-      <w:r>
-        <w:rPr>
-          <w:lang w:val="en-US"/>
-        </w:rPr>
-        <w:t xml:space="preserve"> </w:t>
-      </w:r>
-      <w:r>
-        <w:rPr>
-          <w:lang w:val="en-US"/>
-        </w:rPr>
-        <w:t xml:space="preserve">variables </w:t>
-      </w:r>
-      <w:r>
-        <w:rPr>
-          <w:lang w:val="en-US"/>
-        </w:rPr>
-        <w:t>that store data</w:t>
+        <w:t>definition of constants</w:t>
       </w:r>
     </w:p>
     <w:p>
@@ -1384,7 +1385,25 @@
         <w:rPr>
           <w:lang w:val="en-US"/>
         </w:rPr>
-        <w:t>definition of public functions</w:t>
+        <w:t>definition of</w:t>
+      </w:r>
+      <w:r>
+        <w:rPr>
+          <w:lang w:val="en-US"/>
+        </w:rPr>
+        <w:t xml:space="preserve"> </w:t>
+      </w:r>
+      <w:r>
+        <w:rPr>
+          <w:lang w:val="en-US"/>
+        </w:rPr>
+        <w:t xml:space="preserve">variables </w:t>
+      </w:r>
+      <w:r>
+        <w:rPr>
+          <w:lang w:val="en-US"/>
+        </w:rPr>
+        <w:t>that store data</w:t>
       </w:r>
     </w:p>
     <w:p>
@@ -1402,7 +1421,7 @@
         <w:rPr>
           <w:lang w:val="en-US"/>
         </w:rPr>
-        <w:t>definition of private functions</w:t>
+        <w:t>definition of public functions</w:t>
       </w:r>
     </w:p>
     <w:p>
@@ -1420,49 +1439,8 @@
         <w:rPr>
           <w:lang w:val="en-US"/>
         </w:rPr>
-        <w:t xml:space="preserve">assignments to the </w:t>
-      </w:r>
-      <w:r>
-        <w:rPr>
-          <w:rFonts w:ascii="Courier New" w:hAnsi="Courier New" w:cs="Courier New"/>
-          <w:lang w:val="en-US"/>
-        </w:rPr>
-        <w:t>export</w:t>
-      </w:r>
-      <w:r>
-        <w:rPr>
-          <w:lang w:val="en-US"/>
-        </w:rPr>
-        <w:t xml:space="preserve"> object.</w:t>
-      </w:r>
-    </w:p>
-    <w:p>
-      <w:pPr>
-        <w:pStyle w:val="berschrift3"/>
-        <w:rPr>
-          <w:lang w:val="en-US"/>
-        </w:rPr>
-      </w:pPr>
-      <w:bookmarkStart w:id="4" w:name="_Toc453418815"/>
-      <w:r>
-        <w:rPr>
-          <w:lang w:val="en-US"/>
-        </w:rPr>
-        <w:t>Naming Conve</w:t>
-      </w:r>
-      <w:r>
-        <w:rPr>
-          <w:lang w:val="en-US"/>
-        </w:rPr>
-        <w:t>n</w:t>
-      </w:r>
-      <w:r>
-        <w:rPr>
-          <w:lang w:val="en-US"/>
-        </w:rPr>
-        <w:t>tions</w:t>
-      </w:r>
-      <w:bookmarkEnd w:id="4"/>
+        <w:t>definition of private functions</w:t>
+      </w:r>
     </w:p>
     <w:p>
       <w:pPr>
@@ -1479,8 +1457,49 @@
         <w:rPr>
           <w:lang w:val="en-US"/>
         </w:rPr>
-        <w:t>All variable and function names are written in camelCase</w:t>
-      </w:r>
+        <w:t xml:space="preserve">assignments to the </w:t>
+      </w:r>
+      <w:r>
+        <w:rPr>
+          <w:rFonts w:ascii="Courier New" w:hAnsi="Courier New" w:cs="Courier New"/>
+          <w:lang w:val="en-US"/>
+        </w:rPr>
+        <w:t>export</w:t>
+      </w:r>
+      <w:r>
+        <w:rPr>
+          <w:lang w:val="en-US"/>
+        </w:rPr>
+        <w:t xml:space="preserve"> object.</w:t>
+      </w:r>
+    </w:p>
+    <w:p>
+      <w:pPr>
+        <w:pStyle w:val="berschrift2"/>
+        <w:rPr>
+          <w:lang w:val="en-US"/>
+        </w:rPr>
+      </w:pPr>
+      <w:bookmarkStart w:id="3" w:name="_Toc453418815"/>
+      <w:r>
+        <w:rPr>
+          <w:lang w:val="en-US"/>
+        </w:rPr>
+        <w:t>Naming Conve</w:t>
+      </w:r>
+      <w:r>
+        <w:rPr>
+          <w:lang w:val="en-US"/>
+        </w:rPr>
+        <w:t>n</w:t>
+      </w:r>
+      <w:r>
+        <w:rPr>
+          <w:lang w:val="en-US"/>
+        </w:rPr>
+        <w:t>tions</w:t>
+      </w:r>
+      <w:bookmarkEnd w:id="3"/>
     </w:p>
     <w:p>
       <w:pPr>
@@ -1497,7 +1516,7 @@
         <w:rPr>
           <w:lang w:val="en-US"/>
         </w:rPr>
-        <w:t>Constructor names are written in PascalCase</w:t>
+        <w:t>All variable and function names are written in camelCase</w:t>
       </w:r>
     </w:p>
     <w:p>
@@ -1515,133 +1534,7 @@
         <w:rPr>
           <w:lang w:val="en-US"/>
         </w:rPr>
-        <w:t>‘Class’names are written in PascalCase</w:t>
-      </w:r>
-    </w:p>
-    <w:p>
-      <w:pPr>
-        <w:pStyle w:val="berschrift3"/>
-        <w:rPr>
-          <w:lang w:val="en-US"/>
-        </w:rPr>
-      </w:pPr>
-      <w:bookmarkStart w:id="5" w:name="_Toc453418816"/>
-      <w:r>
-        <w:rPr>
-          <w:lang w:val="en-US"/>
-        </w:rPr>
-        <w:t>Private/Anonymous Functions</w:t>
-      </w:r>
-      <w:bookmarkEnd w:id="5"/>
-    </w:p>
-    <w:p>
-      <w:pPr>
-        <w:rPr>
-          <w:lang w:val="en-US"/>
-        </w:rPr>
-      </w:pPr>
-      <w:r>
-        <w:rPr>
-          <w:lang w:val="en-US"/>
-        </w:rPr>
-        <w:t>In order to enable a good test coverage of the server code with unit tests, private and anonymous functions should be avoided. By making them public, they can be mocked by the tester.</w:t>
-      </w:r>
-    </w:p>
-    <w:p>
-      <w:pPr>
-        <w:pStyle w:val="berschrift3"/>
-      </w:pPr>
-      <w:bookmarkStart w:id="6" w:name="_Toc453418817"/>
-      <w:r>
-        <w:lastRenderedPageBreak/>
-        <w:t>Synchronous Code</w:t>
-      </w:r>
-      <w:bookmarkEnd w:id="6"/>
-    </w:p>
-    <w:p>
-      <w:pPr>
-        <w:rPr>
-          <w:lang w:val="en-US"/>
-        </w:rPr>
-      </w:pPr>
-      <w:r>
-        <w:rPr>
-          <w:lang w:val="en-US"/>
-        </w:rPr>
-        <w:t xml:space="preserve">In absolutely no case write synchronous code </w:t>
-      </w:r>
-      <w:r>
-        <w:rPr>
-          <w:lang w:val="en-US"/>
-        </w:rPr>
-        <w:t>that accesses the file system or does any other time-consuming operations. Since nodeJS is working in a single thread, this may cause the server to slow down significantly.</w:t>
-      </w:r>
-    </w:p>
-    <w:p>
-      <w:pPr>
-        <w:rPr>
-          <w:lang w:val="en-US"/>
-        </w:rPr>
-      </w:pPr>
-      <w:r>
-        <w:rPr>
-          <w:lang w:val="en-US"/>
-        </w:rPr>
-        <w:t>One exception is code that is only executed once during the startup/shutdown of the server.</w:t>
-      </w:r>
-    </w:p>
-    <w:p>
-      <w:pPr>
-        <w:pStyle w:val="berschrift3"/>
-        <w:rPr>
-          <w:lang w:val="en-US"/>
-        </w:rPr>
-      </w:pPr>
-      <w:bookmarkStart w:id="7" w:name="_Toc453418818"/>
-      <w:r>
-        <w:rPr>
-          <w:lang w:val="en-US"/>
-        </w:rPr>
-        <w:t>Comments</w:t>
-      </w:r>
-      <w:bookmarkEnd w:id="7"/>
-    </w:p>
-    <w:p>
-      <w:pPr>
-        <w:rPr>
-          <w:lang w:val="en-US"/>
-        </w:rPr>
-      </w:pPr>
-      <w:r>
-        <w:rPr>
-          <w:lang w:val="en-US"/>
-        </w:rPr>
-        <w:t xml:space="preserve">Since all code should follow the Clean Code principle, it oughtn’t be necessary to write any comments that explain the behavior of the code. But because </w:t>
-      </w:r>
-      <w:r>
-        <w:rPr>
-          <w:lang w:val="en-US"/>
-        </w:rPr>
-        <w:t>JavaScript lacks of a type safe way to define functions</w:t>
-      </w:r>
-      <w:r>
-        <w:rPr>
-          <w:lang w:val="en-US"/>
-        </w:rPr>
-        <w:t>, we decided to prescribe the documentation of all methods by using JSDoc</w:t>
-      </w:r>
-      <w:r>
-        <w:rPr>
-          <w:rStyle w:val="Funotenzeichen"/>
-          <w:lang w:val="en-US"/>
-        </w:rPr>
-        <w:footnoteReference w:id="1"/>
-      </w:r>
-      <w:r>
-        <w:rPr>
-          <w:lang w:val="en-US"/>
-        </w:rPr>
-        <w:t>. This documentation should contain the following information:</w:t>
+        <w:t>Constructor names are written in PascalCase</w:t>
       </w:r>
     </w:p>
     <w:p>
@@ -1659,33 +1552,133 @@
         <w:rPr>
           <w:lang w:val="en-US"/>
         </w:rPr>
-        <w:t xml:space="preserve">Is the function </w:t>
-      </w:r>
-      <w:r>
-        <w:rPr>
-          <w:b/>
-          <w:lang w:val="en-US"/>
-        </w:rPr>
-        <w:t>synchronous</w:t>
-      </w:r>
-      <w:r>
-        <w:rPr>
-          <w:lang w:val="en-US"/>
-        </w:rPr>
-        <w:t xml:space="preserve"> or </w:t>
-      </w:r>
-      <w:r>
-        <w:rPr>
-          <w:b/>
-          <w:lang w:val="en-US"/>
-        </w:rPr>
-        <w:t>asynchronous</w:t>
-      </w:r>
-      <w:r>
-        <w:rPr>
-          <w:lang w:val="en-US"/>
-        </w:rPr>
-        <w:t>?</w:t>
+        <w:t>‘Class’names are written in PascalCase</w:t>
+      </w:r>
+    </w:p>
+    <w:p>
+      <w:pPr>
+        <w:pStyle w:val="berschrift2"/>
+        <w:rPr>
+          <w:lang w:val="en-US"/>
+        </w:rPr>
+      </w:pPr>
+      <w:bookmarkStart w:id="4" w:name="_Toc453418816"/>
+      <w:r>
+        <w:rPr>
+          <w:lang w:val="en-US"/>
+        </w:rPr>
+        <w:t>Private/Anonymous Functions</w:t>
+      </w:r>
+      <w:bookmarkEnd w:id="4"/>
+    </w:p>
+    <w:p>
+      <w:pPr>
+        <w:rPr>
+          <w:lang w:val="en-US"/>
+        </w:rPr>
+      </w:pPr>
+      <w:r>
+        <w:rPr>
+          <w:lang w:val="en-US"/>
+        </w:rPr>
+        <w:t>In order to enable a good test coverage of the server code with unit tests, private and anonymous functions should be avoided. By making them public, they can be mocked by the tester.</w:t>
+      </w:r>
+    </w:p>
+    <w:p>
+      <w:pPr>
+        <w:pStyle w:val="berschrift2"/>
+      </w:pPr>
+      <w:bookmarkStart w:id="5" w:name="_Toc453418817"/>
+      <w:r>
+        <w:lastRenderedPageBreak/>
+        <w:t>Synchronous Code</w:t>
+      </w:r>
+      <w:bookmarkEnd w:id="5"/>
+    </w:p>
+    <w:p>
+      <w:pPr>
+        <w:rPr>
+          <w:lang w:val="en-US"/>
+        </w:rPr>
+      </w:pPr>
+      <w:r>
+        <w:rPr>
+          <w:lang w:val="en-US"/>
+        </w:rPr>
+        <w:t xml:space="preserve">In absolutely no case write synchronous code </w:t>
+      </w:r>
+      <w:r>
+        <w:rPr>
+          <w:lang w:val="en-US"/>
+        </w:rPr>
+        <w:t>that accesses the file system or does any other time-consuming operations. Since nodeJS is working in a single thread, this may cause the server to slow down significantly.</w:t>
+      </w:r>
+    </w:p>
+    <w:p>
+      <w:pPr>
+        <w:rPr>
+          <w:lang w:val="en-US"/>
+        </w:rPr>
+      </w:pPr>
+      <w:r>
+        <w:rPr>
+          <w:lang w:val="en-US"/>
+        </w:rPr>
+        <w:t>One exception is code that is only executed once during the startup/shutdown of the server.</w:t>
+      </w:r>
+    </w:p>
+    <w:p>
+      <w:pPr>
+        <w:pStyle w:val="berschrift2"/>
+        <w:rPr>
+          <w:lang w:val="en-US"/>
+        </w:rPr>
+      </w:pPr>
+      <w:bookmarkStart w:id="6" w:name="_Toc453418818"/>
+      <w:r>
+        <w:rPr>
+          <w:lang w:val="en-US"/>
+        </w:rPr>
+        <w:t>Comments</w:t>
+      </w:r>
+      <w:bookmarkEnd w:id="6"/>
+    </w:p>
+    <w:p>
+      <w:pPr>
+        <w:rPr>
+          <w:lang w:val="en-US"/>
+        </w:rPr>
+      </w:pPr>
+      <w:r>
+        <w:rPr>
+          <w:lang w:val="en-US"/>
+        </w:rPr>
+        <w:t xml:space="preserve">Since all code should follow the Clean Code principle, it oughtn’t be necessary to write any comments that explain the behavior of the code. But because </w:t>
+      </w:r>
+      <w:r>
+        <w:rPr>
+          <w:lang w:val="en-US"/>
+        </w:rPr>
+        <w:t>JavaScript lacks of a type safe way to define functions</w:t>
+      </w:r>
+      <w:r>
+        <w:rPr>
+          <w:lang w:val="en-US"/>
+        </w:rPr>
+        <w:t>, we decided to prescribe the documentation of all methods by using JSDoc</w:t>
+      </w:r>
+      <w:r>
+        <w:rPr>
+          <w:rStyle w:val="Funotenzeichen"/>
+          <w:lang w:val="en-US"/>
+        </w:rPr>
+        <w:footnoteReference w:id="1"/>
+      </w:r>
+      <w:r>
+        <w:rPr>
+          <w:lang w:val="en-US"/>
+        </w:rPr>
+        <w:t>. This documentation should contain the following information:</w:t>
       </w:r>
     </w:p>
     <w:p>
@@ -1703,14 +1696,14 @@
         <w:rPr>
           <w:lang w:val="en-US"/>
         </w:rPr>
-        <w:t xml:space="preserve">Is the function meant to be called </w:t>
+        <w:t xml:space="preserve">Is the function </w:t>
       </w:r>
       <w:r>
         <w:rPr>
           <w:b/>
           <w:lang w:val="en-US"/>
         </w:rPr>
-        <w:t>locally</w:t>
+        <w:t>synchronous</w:t>
       </w:r>
       <w:r>
         <w:rPr>
@@ -1723,7 +1716,7 @@
           <w:b/>
           <w:lang w:val="en-US"/>
         </w:rPr>
-        <w:t>publicly</w:t>
+        <w:t>asynchronous</w:t>
       </w:r>
       <w:r>
         <w:rPr>
@@ -1747,27 +1740,33 @@
         <w:rPr>
           <w:lang w:val="en-US"/>
         </w:rPr>
-        <w:t>What is the expected type of the different parameters?</w:t>
-      </w:r>
-      <w:r>
-        <w:rPr>
-          <w:lang w:val="en-US"/>
-        </w:rPr>
-        <w:t xml:space="preserve"> (Number, String, Object, Array, Function)</w:t>
-      </w:r>
-    </w:p>
-    <w:p>
-      <w:pPr>
-        <w:pStyle w:val="Listenabsatz"/>
-        <w:rPr>
-          <w:lang w:val="en-US"/>
-        </w:rPr>
-      </w:pPr>
-      <w:r>
-        <w:rPr>
-          <w:lang w:val="en-US"/>
-        </w:rPr>
-        <w:t>In case of a function: how does the expected signature of the method look like?</w:t>
+        <w:t xml:space="preserve">Is the function meant to be called </w:t>
+      </w:r>
+      <w:r>
+        <w:rPr>
+          <w:b/>
+          <w:lang w:val="en-US"/>
+        </w:rPr>
+        <w:t>locally</w:t>
+      </w:r>
+      <w:r>
+        <w:rPr>
+          <w:lang w:val="en-US"/>
+        </w:rPr>
+        <w:t xml:space="preserve"> or </w:t>
+      </w:r>
+      <w:r>
+        <w:rPr>
+          <w:b/>
+          <w:lang w:val="en-US"/>
+        </w:rPr>
+        <w:t>publicly</w:t>
+      </w:r>
+      <w:r>
+        <w:rPr>
+          <w:lang w:val="en-US"/>
+        </w:rPr>
+        <w:t>?</w:t>
       </w:r>
     </w:p>
     <w:p>
@@ -1785,13 +1784,27 @@
         <w:rPr>
           <w:lang w:val="en-US"/>
         </w:rPr>
-        <w:t>How is the return value of the function passed to the caller</w:t>
-      </w:r>
-      <w:r>
-        <w:rPr>
-          <w:lang w:val="en-US"/>
-        </w:rPr>
-        <w:t>? (Callback, Promise, Return Value, Nothing)</w:t>
+        <w:t>What is the expected type of the different parameters?</w:t>
+      </w:r>
+      <w:r>
+        <w:rPr>
+          <w:lang w:val="en-US"/>
+        </w:rPr>
+        <w:t xml:space="preserve"> (Number, String, Object, Array, Function)</w:t>
+      </w:r>
+    </w:p>
+    <w:p>
+      <w:pPr>
+        <w:pStyle w:val="Listenabsatz"/>
+        <w:rPr>
+          <w:lang w:val="en-US"/>
+        </w:rPr>
+      </w:pPr>
+      <w:r>
+        <w:rPr>
+          <w:lang w:val="en-US"/>
+        </w:rPr>
+        <w:t>In case of a function: how does the expected signature of the method look like?</w:t>
       </w:r>
     </w:p>
     <w:p>
@@ -1809,6 +1822,30 @@
         <w:rPr>
           <w:lang w:val="en-US"/>
         </w:rPr>
+        <w:t>How is the return value of the function passed to the caller</w:t>
+      </w:r>
+      <w:r>
+        <w:rPr>
+          <w:lang w:val="en-US"/>
+        </w:rPr>
+        <w:t>? (Callback, Promise, Return Value, Nothing)</w:t>
+      </w:r>
+    </w:p>
+    <w:p>
+      <w:pPr>
+        <w:pStyle w:val="Listenabsatz"/>
+        <w:numPr>
+          <w:ilvl w:val="0"/>
+          <w:numId w:val="31"/>
+        </w:numPr>
+        <w:rPr>
+          <w:lang w:val="en-US"/>
+        </w:rPr>
+      </w:pPr>
+      <w:r>
+        <w:rPr>
+          <w:lang w:val="en-US"/>
+        </w:rPr>
         <w:t>If a JSON object is expected as parameter, or returned as return value, the format of the JSON has to be explained</w:t>
       </w:r>
     </w:p>
@@ -1822,28 +1859,31 @@
         <w:rPr>
           <w:lang w:val="en-US"/>
         </w:rPr>
-        <w:t>An example for such a function documentation could look like this:</w:t>
-      </w:r>
-    </w:p>
-    <w:p>
-      <w:pPr>
-        <w:rPr>
-          <w:lang w:val="en-US"/>
-        </w:rPr>
-      </w:pPr>
-      <w:commentRangeStart w:id="8"/>
-      <w:r>
-        <w:rPr>
-          <w:lang w:val="en-US"/>
-        </w:rPr>
-        <w:t>[EXAMPLE HERE]</w:t>
-      </w:r>
-      <w:commentRangeEnd w:id="8"/>
-      <w:r>
-        <w:rPr>
-          <w:rStyle w:val="Kommentarzeichen"/>
-        </w:rPr>
-        <w:commentReference w:id="8"/>
+        <w:t>This chapter describes, which documentation tool</w:t>
+      </w:r>
+      <w:r>
+        <w:rPr>
+          <w:lang w:val="en-US"/>
+        </w:rPr>
+        <w:t xml:space="preserve"> is</w:t>
+      </w:r>
+      <w:r>
+        <w:rPr>
+          <w:lang w:val="en-US"/>
+        </w:rPr>
+        <w:t xml:space="preserve"> used and</w:t>
+      </w:r>
+      <w:r>
+        <w:rPr>
+          <w:lang w:val="en-US"/>
+        </w:rPr>
+        <w:t xml:space="preserve"> how comments have to look like</w:t>
+      </w:r>
+      <w:r>
+        <w:rPr>
+          <w:lang w:val="en-US"/>
+        </w:rPr>
+        <w:t xml:space="preserve"> when using this tool.</w:t>
       </w:r>
     </w:p>
     <w:p>
@@ -1853,6 +1893,2498 @@
           <w:lang w:val="en-US"/>
         </w:rPr>
       </w:pPr>
+      <w:r>
+        <w:rPr>
+          <w:lang w:val="en-US"/>
+        </w:rPr>
+        <w:t>JSDoc</w:t>
+      </w:r>
+    </w:p>
+    <w:p>
+      <w:pPr>
+        <w:rPr>
+          <w:lang w:val="en-US"/>
+        </w:rPr>
+      </w:pPr>
+      <w:r>
+        <w:rPr>
+          <w:lang w:val="en-US"/>
+        </w:rPr>
+        <w:t>In the context of the knowledgebase project</w:t>
+      </w:r>
+      <w:r>
+        <w:rPr>
+          <w:lang w:val="en-US"/>
+        </w:rPr>
+        <w:t>,</w:t>
+      </w:r>
+      <w:r>
+        <w:rPr>
+          <w:lang w:val="en-US"/>
+        </w:rPr>
+        <w:t xml:space="preserve"> </w:t>
+      </w:r>
+      <w:r>
+        <w:rPr>
+          <w:lang w:val="en-US"/>
+        </w:rPr>
+        <w:t>JSDoc3</w:t>
+      </w:r>
+      <w:r>
+        <w:rPr>
+          <w:lang w:val="en-US"/>
+        </w:rPr>
+        <w:t xml:space="preserve"> is used as the code documentation tool. The syntax of </w:t>
+      </w:r>
+      <w:r>
+        <w:rPr>
+          <w:lang w:val="en-US"/>
+        </w:rPr>
+        <w:t>JSDoc</w:t>
+      </w:r>
+      <w:r>
+        <w:rPr>
+          <w:lang w:val="en-US"/>
+        </w:rPr>
+        <w:t xml:space="preserve"> is well supported by the PhpStorm IDE</w:t>
+      </w:r>
+      <w:r>
+        <w:rPr>
+          <w:lang w:val="en-US"/>
+        </w:rPr>
+        <w:t xml:space="preserve"> which is used by all knowledge</w:t>
+      </w:r>
+      <w:r>
+        <w:rPr>
+          <w:lang w:val="en-US"/>
+        </w:rPr>
+        <w:t>base developers. This document lists all guidelines for code documentation which must be followed by backend developers.</w:t>
+      </w:r>
+    </w:p>
+    <w:p>
+      <w:pPr>
+        <w:pStyle w:val="berschrift4"/>
+        <w:rPr>
+          <w:lang w:val="en-US"/>
+        </w:rPr>
+      </w:pPr>
+      <w:bookmarkStart w:id="7" w:name="_Ref453674069"/>
+      <w:r>
+        <w:rPr>
+          <w:lang w:val="en-US"/>
+        </w:rPr>
+        <w:t>Modules</w:t>
+      </w:r>
+      <w:bookmarkEnd w:id="7"/>
+    </w:p>
+    <w:p>
+      <w:pPr>
+        <w:rPr>
+          <w:lang w:val="en-US"/>
+        </w:rPr>
+      </w:pPr>
+      <w:r>
+        <w:rPr>
+          <w:lang w:val="en-US"/>
+        </w:rPr>
+        <w:t>The module documentation must start in the first line of its JS-file and should look similar to the following example:</w:t>
+      </w:r>
+    </w:p>
+    <w:p>
+      <w:pPr>
+        <w:pStyle w:val="HTMLVorformatiert"/>
+        <w:shd w:val="clear" w:color="auto" w:fill="FFFFFF"/>
+        <w:rPr>
+          <w:i/>
+          <w:iCs/>
+          <w:color w:val="808080"/>
+          <w:lang w:val="en-US"/>
+        </w:rPr>
+      </w:pPr>
+      <w:r>
+        <w:rPr>
+          <w:i/>
+          <w:iCs/>
+          <w:color w:val="808080"/>
+          <w:lang w:val="en-US"/>
+        </w:rPr>
+        <w:t>/**</w:t>
+      </w:r>
+      <w:r>
+        <w:rPr>
+          <w:i/>
+          <w:iCs/>
+          <w:color w:val="808080"/>
+          <w:lang w:val="en-US"/>
+        </w:rPr>
+        <w:br/>
+        <w:t xml:space="preserve"> * Search engine wrapper that </w:t>
+      </w:r>
+      <w:r>
+        <w:rPr>
+          <w:i/>
+          <w:iCs/>
+          <w:color w:val="808080"/>
+          <w:lang w:val="en-US"/>
+        </w:rPr>
+        <w:t>is used in order to communicate</w:t>
+      </w:r>
+    </w:p>
+    <w:p>
+      <w:pPr>
+        <w:pStyle w:val="HTMLVorformatiert"/>
+        <w:shd w:val="clear" w:color="auto" w:fill="FFFFFF"/>
+        <w:rPr>
+          <w:i/>
+          <w:iCs/>
+          <w:color w:val="808080"/>
+          <w:lang w:val="en-US"/>
+        </w:rPr>
+      </w:pPr>
+      <w:r>
+        <w:rPr>
+          <w:i/>
+          <w:iCs/>
+          <w:color w:val="808080"/>
+          <w:lang w:val="en-US"/>
+        </w:rPr>
+        <w:lastRenderedPageBreak/>
+        <w:t xml:space="preserve"> * </w:t>
+      </w:r>
+      <w:r>
+        <w:rPr>
+          <w:i/>
+          <w:iCs/>
+          <w:color w:val="808080"/>
+          <w:lang w:val="en-US"/>
+        </w:rPr>
+        <w:t>with the search engine. This is the o</w:t>
+      </w:r>
+      <w:r>
+        <w:rPr>
+          <w:i/>
+          <w:iCs/>
+          <w:color w:val="808080"/>
+          <w:lang w:val="en-US"/>
+        </w:rPr>
+        <w:t>nly module which may</w:t>
+      </w:r>
+    </w:p>
+    <w:p>
+      <w:pPr>
+        <w:pStyle w:val="HTMLVorformatiert"/>
+        <w:shd w:val="clear" w:color="auto" w:fill="FFFFFF"/>
+        <w:rPr>
+          <w:color w:val="000000"/>
+          <w:lang w:val="en-US"/>
+        </w:rPr>
+      </w:pPr>
+      <w:r>
+        <w:rPr>
+          <w:i/>
+          <w:iCs/>
+          <w:color w:val="808080"/>
+          <w:lang w:val="en-US"/>
+        </w:rPr>
+        <w:t xml:space="preserve"> * access the </w:t>
+      </w:r>
+      <w:r>
+        <w:rPr>
+          <w:i/>
+          <w:iCs/>
+          <w:color w:val="808080"/>
+          <w:lang w:val="en-US"/>
+        </w:rPr>
+        <w:t>search engine api directly.</w:t>
+      </w:r>
+      <w:r>
+        <w:rPr>
+          <w:i/>
+          <w:iCs/>
+          <w:color w:val="808080"/>
+          <w:lang w:val="en-US"/>
+        </w:rPr>
+        <w:br/>
+        <w:t xml:space="preserve"> *</w:t>
+      </w:r>
+      <w:r>
+        <w:rPr>
+          <w:i/>
+          <w:iCs/>
+          <w:color w:val="808080"/>
+          <w:lang w:val="en-US"/>
+        </w:rPr>
+        <w:br/>
+        <w:t xml:space="preserve"> * </w:t>
+      </w:r>
+      <w:r>
+        <w:rPr>
+          <w:b/>
+          <w:bCs/>
+          <w:i/>
+          <w:iCs/>
+          <w:color w:val="808080"/>
+          <w:lang w:val="en-US"/>
+        </w:rPr>
+        <w:t xml:space="preserve">@module </w:t>
+      </w:r>
+      <w:r>
+        <w:rPr>
+          <w:i/>
+          <w:iCs/>
+          <w:color w:val="808080"/>
+          <w:lang w:val="en-US"/>
+        </w:rPr>
+        <w:t>lib/search_engine_connector</w:t>
+      </w:r>
+      <w:r>
+        <w:rPr>
+          <w:i/>
+          <w:iCs/>
+          <w:color w:val="808080"/>
+          <w:lang w:val="en-US"/>
+        </w:rPr>
+        <w:br/>
+        <w:t xml:space="preserve"> * </w:t>
+      </w:r>
+      <w:r>
+        <w:rPr>
+          <w:b/>
+          <w:bCs/>
+          <w:i/>
+          <w:iCs/>
+          <w:color w:val="808080"/>
+          <w:lang w:val="en-US"/>
+        </w:rPr>
+        <w:t xml:space="preserve">@author </w:t>
+      </w:r>
+      <w:r>
+        <w:rPr>
+          <w:i/>
+          <w:iCs/>
+          <w:color w:val="808080"/>
+          <w:lang w:val="en-US"/>
+        </w:rPr>
+        <w:t>Vladislav Chumak</w:t>
+      </w:r>
+      <w:r>
+        <w:rPr>
+          <w:i/>
+          <w:iCs/>
+          <w:color w:val="808080"/>
+          <w:lang w:val="en-US"/>
+        </w:rPr>
+        <w:br/>
+        <w:t xml:space="preserve"> */</w:t>
+      </w:r>
+    </w:p>
+    <w:p>
+      <w:pPr>
+        <w:rPr>
+          <w:lang w:val="en-US"/>
+        </w:rPr>
+      </w:pPr>
+      <w:r>
+        <w:rPr>
+          <w:lang w:val="en-US"/>
+        </w:rPr>
+        <w:t>Between the description and the first @-Tag must be an empty line. If the module residents in subdirectories, the names of all subdirectories have to be included in the module name separated by slashes like in the example above.</w:t>
+      </w:r>
+    </w:p>
+    <w:p>
+      <w:pPr>
+        <w:pStyle w:val="berschrift4"/>
+        <w:rPr>
+          <w:lang w:val="en-US"/>
+        </w:rPr>
+      </w:pPr>
+      <w:r>
+        <w:rPr>
+          <w:lang w:val="en-US"/>
+        </w:rPr>
+        <w:t>Functions</w:t>
+      </w:r>
+    </w:p>
+    <w:p>
+      <w:pPr>
+        <w:rPr>
+          <w:lang w:val="en-US"/>
+        </w:rPr>
+      </w:pPr>
+      <w:r>
+        <w:rPr>
+          <w:lang w:val="en-US"/>
+        </w:rPr>
+        <w:t>All functions which are exported by a module have to be documented. The following examples should be used as documentation guideline.</w:t>
+      </w:r>
+    </w:p>
+    <w:p>
+      <w:pPr>
+        <w:rPr>
+          <w:b/>
+          <w:lang w:val="en-US"/>
+        </w:rPr>
+      </w:pPr>
+      <w:r>
+        <w:rPr>
+          <w:b/>
+          <w:lang w:val="en-US"/>
+        </w:rPr>
+        <w:t>Function with no parameters and no return</w:t>
+      </w:r>
+    </w:p>
+    <w:p>
+      <w:pPr>
+        <w:shd w:val="clear" w:color="auto" w:fill="FFFFFF"/>
+        <w:tabs>
+          <w:tab w:val="left" w:pos="916"/>
+          <w:tab w:val="left" w:pos="1832"/>
+          <w:tab w:val="left" w:pos="2748"/>
+          <w:tab w:val="left" w:pos="3664"/>
+          <w:tab w:val="left" w:pos="4580"/>
+          <w:tab w:val="left" w:pos="5496"/>
+          <w:tab w:val="left" w:pos="6412"/>
+          <w:tab w:val="left" w:pos="7328"/>
+          <w:tab w:val="left" w:pos="8244"/>
+          <w:tab w:val="left" w:pos="9160"/>
+          <w:tab w:val="left" w:pos="10076"/>
+          <w:tab w:val="left" w:pos="10992"/>
+          <w:tab w:val="left" w:pos="11908"/>
+          <w:tab w:val="left" w:pos="12824"/>
+          <w:tab w:val="left" w:pos="13740"/>
+          <w:tab w:val="left" w:pos="14656"/>
+        </w:tabs>
+        <w:spacing w:line="240" w:lineRule="auto"/>
+        <w:jc w:val="left"/>
+        <w:rPr>
+          <w:rFonts w:ascii="Courier New" w:hAnsi="Courier New" w:cs="Courier New"/>
+          <w:color w:val="000000"/>
+          <w:sz w:val="20"/>
+          <w:lang w:val="en-US"/>
+        </w:rPr>
+      </w:pPr>
+      <w:r>
+        <w:rPr>
+          <w:rFonts w:ascii="Courier New" w:hAnsi="Courier New" w:cs="Courier New"/>
+          <w:i/>
+          <w:iCs/>
+          <w:color w:val="808080"/>
+          <w:sz w:val="20"/>
+          <w:lang w:val="en-US"/>
+        </w:rPr>
+        <w:t>/**</w:t>
+      </w:r>
+      <w:r>
+        <w:rPr>
+          <w:rFonts w:ascii="Courier New" w:hAnsi="Courier New" w:cs="Courier New"/>
+          <w:i/>
+          <w:iCs/>
+          <w:color w:val="808080"/>
+          <w:sz w:val="20"/>
+          <w:lang w:val="en-US"/>
+        </w:rPr>
+        <w:br/>
+        <w:t xml:space="preserve"> * Instructs the search engine to update its search index.</w:t>
+      </w:r>
+      <w:r>
+        <w:rPr>
+          <w:rFonts w:ascii="Courier New" w:hAnsi="Courier New" w:cs="Courier New"/>
+          <w:i/>
+          <w:iCs/>
+          <w:color w:val="808080"/>
+          <w:sz w:val="20"/>
+          <w:lang w:val="en-US"/>
+        </w:rPr>
+        <w:br/>
+        <w:t xml:space="preserve"> *</w:t>
+      </w:r>
+      <w:r>
+        <w:rPr>
+          <w:rFonts w:ascii="Courier New" w:hAnsi="Courier New" w:cs="Courier New"/>
+          <w:i/>
+          <w:iCs/>
+          <w:color w:val="808080"/>
+          <w:sz w:val="20"/>
+          <w:lang w:val="en-US"/>
+        </w:rPr>
+        <w:br/>
+        <w:t xml:space="preserve"> * </w:t>
+      </w:r>
+      <w:r>
+        <w:rPr>
+          <w:rFonts w:ascii="Courier New" w:hAnsi="Courier New" w:cs="Courier New"/>
+          <w:b/>
+          <w:bCs/>
+          <w:i/>
+          <w:iCs/>
+          <w:color w:val="808080"/>
+          <w:sz w:val="20"/>
+          <w:lang w:val="en-US"/>
+        </w:rPr>
+        <w:t xml:space="preserve">@function </w:t>
+      </w:r>
+      <w:r>
+        <w:rPr>
+          <w:rFonts w:ascii="Courier New" w:hAnsi="Courier New" w:cs="Courier New"/>
+          <w:i/>
+          <w:iCs/>
+          <w:color w:val="808080"/>
+          <w:sz w:val="20"/>
+          <w:lang w:val="en-US"/>
+        </w:rPr>
+        <w:t>updateIndex</w:t>
+      </w:r>
+      <w:r>
+        <w:rPr>
+          <w:rFonts w:ascii="Courier New" w:hAnsi="Courier New" w:cs="Courier New"/>
+          <w:i/>
+          <w:iCs/>
+          <w:color w:val="808080"/>
+          <w:sz w:val="20"/>
+          <w:lang w:val="en-US"/>
+        </w:rPr>
+        <w:br/>
+        <w:t xml:space="preserve"> * </w:t>
+      </w:r>
+      <w:r>
+        <w:rPr>
+          <w:rFonts w:ascii="Courier New" w:hAnsi="Courier New" w:cs="Courier New"/>
+          <w:b/>
+          <w:bCs/>
+          <w:i/>
+          <w:iCs/>
+          <w:color w:val="808080"/>
+          <w:sz w:val="20"/>
+          <w:lang w:val="en-US"/>
+        </w:rPr>
+        <w:t>@static</w:t>
+      </w:r>
+      <w:r>
+        <w:rPr>
+          <w:rFonts w:ascii="Courier New" w:hAnsi="Courier New" w:cs="Courier New"/>
+          <w:b/>
+          <w:bCs/>
+          <w:i/>
+          <w:iCs/>
+          <w:color w:val="808080"/>
+          <w:sz w:val="20"/>
+          <w:lang w:val="en-US"/>
+        </w:rPr>
+        <w:br/>
+        <w:t xml:space="preserve"> </w:t>
+      </w:r>
+      <w:r>
+        <w:rPr>
+          <w:rFonts w:ascii="Courier New" w:hAnsi="Courier New" w:cs="Courier New"/>
+          <w:i/>
+          <w:iCs/>
+          <w:color w:val="808080"/>
+          <w:sz w:val="20"/>
+          <w:lang w:val="en-US"/>
+        </w:rPr>
+        <w:t>*/</w:t>
+      </w:r>
+      <w:r>
+        <w:rPr>
+          <w:rFonts w:ascii="Courier New" w:hAnsi="Courier New" w:cs="Courier New"/>
+          <w:i/>
+          <w:iCs/>
+          <w:color w:val="808080"/>
+          <w:sz w:val="20"/>
+          <w:lang w:val="en-US"/>
+        </w:rPr>
+        <w:br/>
+      </w:r>
+      <w:r>
+        <w:rPr>
+          <w:rFonts w:ascii="Courier New" w:hAnsi="Courier New" w:cs="Courier New"/>
+          <w:b/>
+          <w:bCs/>
+          <w:i/>
+          <w:iCs/>
+          <w:color w:val="660E7A"/>
+          <w:sz w:val="20"/>
+          <w:lang w:val="en-US"/>
+        </w:rPr>
+        <w:t>searchEngineConnector</w:t>
+      </w:r>
+      <w:r>
+        <w:rPr>
+          <w:rFonts w:ascii="Courier New" w:hAnsi="Courier New" w:cs="Courier New"/>
+          <w:color w:val="000000"/>
+          <w:sz w:val="20"/>
+          <w:lang w:val="en-US"/>
+        </w:rPr>
+        <w:t>.</w:t>
+      </w:r>
+      <w:r>
+        <w:rPr>
+          <w:rFonts w:ascii="Courier New" w:hAnsi="Courier New" w:cs="Courier New"/>
+          <w:color w:val="7A7A43"/>
+          <w:sz w:val="20"/>
+          <w:lang w:val="en-US"/>
+        </w:rPr>
+        <w:t xml:space="preserve">updateIndex </w:t>
+      </w:r>
+      <w:r>
+        <w:rPr>
+          <w:rFonts w:ascii="Courier New" w:hAnsi="Courier New" w:cs="Courier New"/>
+          <w:color w:val="000000"/>
+          <w:sz w:val="20"/>
+          <w:lang w:val="en-US"/>
+        </w:rPr>
+        <w:t xml:space="preserve">= </w:t>
+      </w:r>
+      <w:r>
+        <w:rPr>
+          <w:rFonts w:ascii="Courier New" w:hAnsi="Courier New" w:cs="Courier New"/>
+          <w:b/>
+          <w:bCs/>
+          <w:color w:val="000080"/>
+          <w:sz w:val="20"/>
+          <w:lang w:val="en-US"/>
+        </w:rPr>
+        <w:t xml:space="preserve">function </w:t>
+      </w:r>
+      <w:r>
+        <w:rPr>
+          <w:rFonts w:ascii="Courier New" w:hAnsi="Courier New" w:cs="Courier New"/>
+          <w:color w:val="000000"/>
+          <w:sz w:val="20"/>
+          <w:lang w:val="en-US"/>
+        </w:rPr>
+        <w:t>() {</w:t>
+      </w:r>
+      <w:r>
+        <w:rPr>
+          <w:rFonts w:ascii="Courier New" w:hAnsi="Courier New" w:cs="Courier New"/>
+          <w:color w:val="000000"/>
+          <w:sz w:val="20"/>
+          <w:lang w:val="en-US"/>
+        </w:rPr>
+        <w:br/>
+        <w:t xml:space="preserve">    </w:t>
+      </w:r>
+      <w:r>
+        <w:rPr>
+          <w:rFonts w:ascii="Courier New" w:hAnsi="Courier New" w:cs="Courier New"/>
+          <w:i/>
+          <w:iCs/>
+          <w:color w:val="808080"/>
+          <w:sz w:val="20"/>
+          <w:lang w:val="en-US"/>
+        </w:rPr>
+        <w:t>//...</w:t>
+      </w:r>
+      <w:r>
+        <w:rPr>
+          <w:rFonts w:ascii="Courier New" w:hAnsi="Courier New" w:cs="Courier New"/>
+          <w:i/>
+          <w:iCs/>
+          <w:color w:val="808080"/>
+          <w:sz w:val="20"/>
+          <w:lang w:val="en-US"/>
+        </w:rPr>
+        <w:br/>
+      </w:r>
+      <w:r>
+        <w:rPr>
+          <w:rFonts w:ascii="Courier New" w:hAnsi="Courier New" w:cs="Courier New"/>
+          <w:color w:val="000000"/>
+          <w:sz w:val="20"/>
+          <w:lang w:val="en-US"/>
+        </w:rPr>
+        <w:t>}</w:t>
+      </w:r>
+    </w:p>
+    <w:p>
+      <w:pPr>
+        <w:rPr>
+          <w:lang w:val="en-US"/>
+        </w:rPr>
+      </w:pPr>
+      <w:r>
+        <w:rPr>
+          <w:lang w:val="en-US"/>
+        </w:rPr>
+        <w:t>Between t</w:t>
+      </w:r>
+      <w:r>
+        <w:rPr>
+          <w:lang w:val="en-US"/>
+        </w:rPr>
+        <w:t>he description and the first @-t</w:t>
+      </w:r>
+      <w:r>
+        <w:rPr>
+          <w:lang w:val="en-US"/>
+        </w:rPr>
+        <w:t xml:space="preserve">ag must be an empty line. The name of the function must follow right after the </w:t>
+      </w:r>
+      <w:r>
+        <w:rPr>
+          <w:lang w:val="en-US"/>
+        </w:rPr>
+        <w:t xml:space="preserve">@function </w:t>
+      </w:r>
+      <w:r>
+        <w:rPr>
+          <w:lang w:val="en-US"/>
+        </w:rPr>
+        <w:t>tag delimited by one space</w:t>
+      </w:r>
+      <w:r>
+        <w:rPr>
+          <w:lang w:val="en-US"/>
+        </w:rPr>
+        <w:t>. Otherwise JS</w:t>
+      </w:r>
+      <w:r>
+        <w:rPr>
+          <w:lang w:val="en-US"/>
+        </w:rPr>
+        <w:t>Doc will not recognize the statement above as a function. @static tag is also required, because it indicates that there is no need to instantiate anything with new operator in order to use this function.</w:t>
+      </w:r>
+    </w:p>
+    <w:p>
+      <w:pPr>
+        <w:rPr>
+          <w:b/>
+          <w:lang w:val="en-US"/>
+        </w:rPr>
+      </w:pPr>
+      <w:r>
+        <w:rPr>
+          <w:b/>
+          <w:lang w:val="en-US"/>
+        </w:rPr>
+        <w:t>Function with parameters and return</w:t>
+      </w:r>
+    </w:p>
+    <w:p>
+      <w:pPr>
+        <w:pStyle w:val="HTMLVorformatiert"/>
+        <w:shd w:val="clear" w:color="auto" w:fill="FFFFFF"/>
+        <w:rPr>
+          <w:color w:val="000000"/>
+          <w:lang w:val="en-US"/>
+        </w:rPr>
+      </w:pPr>
+      <w:r>
+        <w:rPr>
+          <w:i/>
+          <w:iCs/>
+          <w:color w:val="808080"/>
+          <w:lang w:val="en-US"/>
+        </w:rPr>
+        <w:t>/**</w:t>
+      </w:r>
+      <w:r>
+        <w:rPr>
+          <w:i/>
+          <w:iCs/>
+          <w:color w:val="808080"/>
+          <w:lang w:val="en-US"/>
+        </w:rPr>
+        <w:br/>
+        <w:t xml:space="preserve"> * </w:t>
+      </w:r>
+      <w:r>
+        <w:rPr>
+          <w:i/>
+          <w:iCs/>
+          <w:color w:val="808080"/>
+          <w:lang w:val="en-US"/>
+        </w:rPr>
+        <w:t>Searches for article files which match the given key words.</w:t>
+      </w:r>
+      <w:r>
+        <w:rPr>
+          <w:i/>
+          <w:iCs/>
+          <w:color w:val="808080"/>
+          <w:lang w:val="en-US"/>
+        </w:rPr>
+        <w:br/>
+        <w:t xml:space="preserve"> *</w:t>
+      </w:r>
+      <w:r>
+        <w:rPr>
+          <w:i/>
+          <w:iCs/>
+          <w:color w:val="808080"/>
+          <w:lang w:val="en-US"/>
+        </w:rPr>
+        <w:br/>
+        <w:t xml:space="preserve"> * </w:t>
+      </w:r>
+      <w:r>
+        <w:rPr>
+          <w:b/>
+          <w:bCs/>
+          <w:i/>
+          <w:iCs/>
+          <w:color w:val="808080"/>
+          <w:lang w:val="en-US"/>
+        </w:rPr>
+        <w:t xml:space="preserve">@function </w:t>
+      </w:r>
+      <w:r>
+        <w:rPr>
+          <w:i/>
+          <w:iCs/>
+          <w:color w:val="808080"/>
+          <w:lang w:val="en-US"/>
+        </w:rPr>
+        <w:t>searchArticles</w:t>
+      </w:r>
+      <w:r>
+        <w:rPr>
+          <w:i/>
+          <w:iCs/>
+          <w:color w:val="808080"/>
+          <w:lang w:val="en-US"/>
+        </w:rPr>
+        <w:br/>
+        <w:t xml:space="preserve"> * </w:t>
+      </w:r>
+      <w:r>
+        <w:rPr>
+          <w:b/>
+          <w:bCs/>
+          <w:i/>
+          <w:iCs/>
+          <w:color w:val="808080"/>
+          <w:lang w:val="en-US"/>
+        </w:rPr>
+        <w:t>@static</w:t>
+      </w:r>
+      <w:r>
+        <w:rPr>
+          <w:b/>
+          <w:bCs/>
+          <w:i/>
+          <w:iCs/>
+          <w:color w:val="808080"/>
+          <w:lang w:val="en-US"/>
+        </w:rPr>
+        <w:br/>
+        <w:t xml:space="preserve"> </w:t>
+      </w:r>
+      <w:r>
+        <w:rPr>
+          <w:i/>
+          <w:iCs/>
+          <w:color w:val="808080"/>
+          <w:lang w:val="en-US"/>
+        </w:rPr>
+        <w:t xml:space="preserve">* </w:t>
+      </w:r>
+      <w:r>
+        <w:rPr>
+          <w:b/>
+          <w:bCs/>
+          <w:i/>
+          <w:iCs/>
+          <w:color w:val="808080"/>
+          <w:lang w:val="en-US"/>
+        </w:rPr>
+        <w:t xml:space="preserve">@param </w:t>
+      </w:r>
+      <w:r>
+        <w:rPr>
+          <w:i/>
+          <w:iCs/>
+          <w:color w:val="808080"/>
+          <w:lang w:val="en-US"/>
+        </w:rPr>
+        <w:t xml:space="preserve">{string} q </w:t>
+      </w:r>
+      <w:r>
+        <w:rPr>
+          <w:i/>
+          <w:iCs/>
+          <w:color w:val="808080"/>
+          <w:lang w:val="en-US"/>
+        </w:rPr>
+        <w:t xml:space="preserve">- </w:t>
+      </w:r>
+      <w:r>
+        <w:rPr>
+          <w:i/>
+          <w:iCs/>
+          <w:color w:val="808080"/>
+          <w:lang w:val="en-US"/>
+        </w:rPr>
+        <w:t>The search query which contains the key words.</w:t>
+      </w:r>
+      <w:r>
+        <w:rPr>
+          <w:i/>
+          <w:iCs/>
+          <w:color w:val="808080"/>
+          <w:lang w:val="en-US"/>
+        </w:rPr>
+        <w:br/>
+        <w:t xml:space="preserve"> * </w:t>
+      </w:r>
+      <w:r>
+        <w:rPr>
+          <w:b/>
+          <w:bCs/>
+          <w:i/>
+          <w:iCs/>
+          <w:color w:val="808080"/>
+          <w:lang w:val="en-US"/>
+        </w:rPr>
+        <w:t xml:space="preserve">@returns </w:t>
+      </w:r>
+      <w:r>
+        <w:rPr>
+          <w:i/>
+          <w:iCs/>
+          <w:color w:val="808080"/>
+          <w:lang w:val="en-US"/>
+        </w:rPr>
+        <w:t>{string[]}</w:t>
+      </w:r>
+      <w:r>
+        <w:rPr>
+          <w:i/>
+          <w:iCs/>
+          <w:color w:val="808080"/>
+          <w:lang w:val="en-US"/>
+        </w:rPr>
+        <w:t xml:space="preserve"> Search results</w:t>
+      </w:r>
+      <w:r>
+        <w:rPr>
+          <w:i/>
+          <w:iCs/>
+          <w:color w:val="808080"/>
+          <w:lang w:val="en-US"/>
+        </w:rPr>
+        <w:t>.</w:t>
+      </w:r>
+      <w:r>
+        <w:rPr>
+          <w:i/>
+          <w:iCs/>
+          <w:color w:val="808080"/>
+          <w:lang w:val="en-US"/>
+        </w:rPr>
+        <w:br/>
+        <w:t xml:space="preserve"> */</w:t>
+      </w:r>
+      <w:r>
+        <w:rPr>
+          <w:i/>
+          <w:iCs/>
+          <w:color w:val="808080"/>
+          <w:lang w:val="en-US"/>
+        </w:rPr>
+        <w:br/>
+      </w:r>
+      <w:r>
+        <w:rPr>
+          <w:b/>
+          <w:bCs/>
+          <w:i/>
+          <w:iCs/>
+          <w:color w:val="660E7A"/>
+          <w:lang w:val="en-US"/>
+        </w:rPr>
+        <w:t>searchEngineConnector</w:t>
+      </w:r>
+      <w:r>
+        <w:rPr>
+          <w:color w:val="000000"/>
+          <w:lang w:val="en-US"/>
+        </w:rPr>
+        <w:t>.</w:t>
+      </w:r>
+      <w:r>
+        <w:rPr>
+          <w:color w:val="7A7A43"/>
+          <w:lang w:val="en-US"/>
+        </w:rPr>
+        <w:t xml:space="preserve">searchArticles </w:t>
+      </w:r>
+      <w:r>
+        <w:rPr>
+          <w:color w:val="000000"/>
+          <w:lang w:val="en-US"/>
+        </w:rPr>
+        <w:t xml:space="preserve">= </w:t>
+      </w:r>
+      <w:r>
+        <w:rPr>
+          <w:b/>
+          <w:bCs/>
+          <w:color w:val="000080"/>
+          <w:lang w:val="en-US"/>
+        </w:rPr>
+        <w:t xml:space="preserve">function </w:t>
+      </w:r>
+      <w:r>
+        <w:rPr>
+          <w:color w:val="000000"/>
+          <w:lang w:val="en-US"/>
+        </w:rPr>
+        <w:t>(q) {</w:t>
+      </w:r>
+      <w:r>
+        <w:rPr>
+          <w:color w:val="000000"/>
+          <w:lang w:val="en-US"/>
+        </w:rPr>
+        <w:br/>
+        <w:t xml:space="preserve">    </w:t>
+      </w:r>
+      <w:r>
+        <w:rPr>
+          <w:i/>
+          <w:iCs/>
+          <w:color w:val="808080"/>
+          <w:lang w:val="en-US"/>
+        </w:rPr>
+        <w:t>//...</w:t>
+      </w:r>
+      <w:r>
+        <w:rPr>
+          <w:i/>
+          <w:iCs/>
+          <w:color w:val="808080"/>
+          <w:lang w:val="en-US"/>
+        </w:rPr>
+        <w:br/>
+      </w:r>
+      <w:r>
+        <w:rPr>
+          <w:color w:val="000000"/>
+          <w:lang w:val="en-US"/>
+        </w:rPr>
+        <w:t>}</w:t>
+      </w:r>
+    </w:p>
+    <w:p>
+      <w:pPr>
+        <w:rPr>
+          <w:rStyle w:val="HTMLCode"/>
+          <w:rFonts w:eastAsiaTheme="minorHAnsi"/>
+          <w:lang w:val="en-US"/>
+        </w:rPr>
+      </w:pPr>
+      <w:r>
+        <w:rPr>
+          <w:lang w:val="en-US"/>
+        </w:rPr>
+        <w:t>After the @param tag must follow the name of the type surrounded by curly braces, the name of the parameter, and the corresponding description text. There are</w:t>
+      </w:r>
+      <w:r>
+        <w:rPr>
+          <w:lang w:val="en-US"/>
+        </w:rPr>
+        <w:t xml:space="preserve"> the</w:t>
+      </w:r>
+      <w:r>
+        <w:rPr>
+          <w:lang w:val="en-US"/>
+        </w:rPr>
+        <w:t xml:space="preserve"> following basic types available: </w:t>
+      </w:r>
+      <w:r>
+        <w:rPr>
+          <w:rStyle w:val="HTMLCode"/>
+          <w:rFonts w:eastAsiaTheme="minorHAnsi"/>
+        </w:rPr>
+        <w:t>boolean, number, string, Object, Date, RegExp</w:t>
+      </w:r>
+      <w:r>
+        <w:rPr>
+          <w:rStyle w:val="HTMLCode"/>
+          <w:rFonts w:eastAsiaTheme="minorHAnsi"/>
+          <w:lang w:val="en-US"/>
+        </w:rPr>
+        <w:t>,</w:t>
+      </w:r>
+      <w:r>
+        <w:rPr>
+          <w:rStyle w:val="HTMLCode"/>
+          <w:rFonts w:eastAsiaTheme="minorHAnsi"/>
+          <w:lang w:val="en-US"/>
+        </w:rPr>
+        <w:t xml:space="preserve"> </w:t>
+      </w:r>
+      <w:r>
+        <w:rPr>
+          <w:rStyle w:val="HTMLCode"/>
+          <w:rFonts w:eastAsiaTheme="minorHAnsi"/>
+          <w:lang w:val="en-US"/>
+        </w:rPr>
+        <w:t>Promise, Error</w:t>
+      </w:r>
+      <w:r>
+        <w:rPr>
+          <w:lang w:val="en-US"/>
+        </w:rPr>
+        <w:t xml:space="preserve">. </w:t>
+      </w:r>
+      <w:r>
+        <w:rPr>
+          <w:lang w:val="en-US"/>
+        </w:rPr>
+        <w:t xml:space="preserve">The upper and lower case must be considered. </w:t>
+      </w:r>
+    </w:p>
+    <w:p>
+      <w:pPr>
+        <w:rPr>
+          <w:lang w:val="en-US"/>
+        </w:rPr>
+      </w:pPr>
+      <w:r>
+        <w:rPr>
+          <w:lang w:val="en-US"/>
+        </w:rPr>
+        <w:t>If the type is an array, square brackets should be appended to the type of array entries like in the examp</w:t>
+      </w:r>
+      <w:bookmarkStart w:id="8" w:name="_GoBack"/>
+      <w:bookmarkEnd w:id="8"/>
+      <w:r>
+        <w:rPr>
+          <w:lang w:val="en-US"/>
+        </w:rPr>
+        <w:t xml:space="preserve">le above. </w:t>
+      </w:r>
+    </w:p>
+    <w:p>
+      <w:pPr>
+        <w:rPr>
+          <w:b/>
+          <w:lang w:val="en-US"/>
+        </w:rPr>
+      </w:pPr>
+      <w:r>
+        <w:rPr>
+          <w:b/>
+          <w:lang w:val="en-US"/>
+        </w:rPr>
+        <w:lastRenderedPageBreak/>
+        <w:t>Function with custom types as parameter/return value</w:t>
+      </w:r>
+    </w:p>
+    <w:p>
+      <w:pPr>
+        <w:shd w:val="clear" w:color="auto" w:fill="FFFFFF"/>
+        <w:tabs>
+          <w:tab w:val="left" w:pos="916"/>
+          <w:tab w:val="left" w:pos="1832"/>
+          <w:tab w:val="left" w:pos="2748"/>
+          <w:tab w:val="left" w:pos="3664"/>
+          <w:tab w:val="left" w:pos="4580"/>
+          <w:tab w:val="left" w:pos="5496"/>
+          <w:tab w:val="left" w:pos="6412"/>
+          <w:tab w:val="left" w:pos="7328"/>
+          <w:tab w:val="left" w:pos="8244"/>
+          <w:tab w:val="left" w:pos="9160"/>
+          <w:tab w:val="left" w:pos="10076"/>
+          <w:tab w:val="left" w:pos="10992"/>
+          <w:tab w:val="left" w:pos="11908"/>
+          <w:tab w:val="left" w:pos="12824"/>
+          <w:tab w:val="left" w:pos="13740"/>
+          <w:tab w:val="left" w:pos="14656"/>
+        </w:tabs>
+        <w:spacing w:line="240" w:lineRule="auto"/>
+        <w:rPr>
+          <w:rFonts w:ascii="Courier New" w:hAnsi="Courier New" w:cs="Courier New"/>
+          <w:i/>
+          <w:iCs/>
+          <w:color w:val="808080"/>
+          <w:sz w:val="20"/>
+          <w:lang w:val="en-US"/>
+        </w:rPr>
+      </w:pPr>
+      <w:r>
+        <w:rPr>
+          <w:rFonts w:ascii="Courier New" w:hAnsi="Courier New" w:cs="Courier New"/>
+          <w:i/>
+          <w:iCs/>
+          <w:color w:val="808080"/>
+          <w:sz w:val="20"/>
+          <w:lang w:val="en-US"/>
+        </w:rPr>
+        <w:t>/**</w:t>
+      </w:r>
+      <w:r>
+        <w:rPr>
+          <w:rFonts w:ascii="Courier New" w:hAnsi="Courier New" w:cs="Courier New"/>
+          <w:i/>
+          <w:iCs/>
+          <w:color w:val="808080"/>
+          <w:sz w:val="20"/>
+          <w:lang w:val="en-US"/>
+        </w:rPr>
+        <w:br/>
+        <w:t xml:space="preserve"> * Represents a single search r</w:t>
+      </w:r>
+      <w:r>
+        <w:rPr>
+          <w:rFonts w:ascii="Courier New" w:hAnsi="Courier New" w:cs="Courier New"/>
+          <w:i/>
+          <w:iCs/>
+          <w:color w:val="808080"/>
+          <w:sz w:val="20"/>
+          <w:lang w:val="en-US"/>
+        </w:rPr>
+        <w:t>esult entry for a search query.</w:t>
+      </w:r>
+    </w:p>
+    <w:p>
+      <w:pPr>
+        <w:shd w:val="clear" w:color="auto" w:fill="FFFFFF"/>
+        <w:tabs>
+          <w:tab w:val="left" w:pos="916"/>
+          <w:tab w:val="left" w:pos="1832"/>
+          <w:tab w:val="left" w:pos="2748"/>
+          <w:tab w:val="left" w:pos="3664"/>
+          <w:tab w:val="left" w:pos="4580"/>
+          <w:tab w:val="left" w:pos="5496"/>
+          <w:tab w:val="left" w:pos="6412"/>
+          <w:tab w:val="left" w:pos="7328"/>
+          <w:tab w:val="left" w:pos="8244"/>
+          <w:tab w:val="left" w:pos="9160"/>
+          <w:tab w:val="left" w:pos="10076"/>
+          <w:tab w:val="left" w:pos="10992"/>
+          <w:tab w:val="left" w:pos="11908"/>
+          <w:tab w:val="left" w:pos="12824"/>
+          <w:tab w:val="left" w:pos="13740"/>
+          <w:tab w:val="left" w:pos="14656"/>
+        </w:tabs>
+        <w:spacing w:line="240" w:lineRule="auto"/>
+        <w:rPr>
+          <w:rFonts w:ascii="Courier New" w:hAnsi="Courier New" w:cs="Courier New"/>
+          <w:i/>
+          <w:iCs/>
+          <w:color w:val="808080"/>
+          <w:sz w:val="20"/>
+          <w:lang w:val="en-US"/>
+        </w:rPr>
+      </w:pPr>
+      <w:r>
+        <w:rPr>
+          <w:rFonts w:ascii="Courier New" w:hAnsi="Courier New" w:cs="Courier New"/>
+          <w:i/>
+          <w:iCs/>
+          <w:color w:val="808080"/>
+          <w:sz w:val="20"/>
+          <w:lang w:val="en-US"/>
+        </w:rPr>
+        <w:t xml:space="preserve"> * </w:t>
+      </w:r>
+      <w:r>
+        <w:rPr>
+          <w:rFonts w:ascii="Courier New" w:hAnsi="Courier New" w:cs="Courier New"/>
+          <w:i/>
+          <w:iCs/>
+          <w:color w:val="808080"/>
+          <w:sz w:val="20"/>
+          <w:lang w:val="en-US"/>
+        </w:rPr>
+        <w:t>The entry references a file on th</w:t>
+      </w:r>
+      <w:r>
+        <w:rPr>
+          <w:rFonts w:ascii="Courier New" w:hAnsi="Courier New" w:cs="Courier New"/>
+          <w:i/>
+          <w:iCs/>
+          <w:color w:val="808080"/>
+          <w:sz w:val="20"/>
+          <w:lang w:val="en-US"/>
+        </w:rPr>
+        <w:t>e file system which was matched</w:t>
+      </w:r>
+    </w:p>
+    <w:p>
+      <w:pPr>
+        <w:pStyle w:val="HTMLVorformatiert"/>
+        <w:shd w:val="clear" w:color="auto" w:fill="FFFFFF"/>
+        <w:rPr>
+          <w:color w:val="000000"/>
+          <w:lang w:val="en-US"/>
+        </w:rPr>
+      </w:pPr>
+      <w:r>
+        <w:rPr>
+          <w:i/>
+          <w:iCs/>
+          <w:color w:val="808080"/>
+          <w:lang w:val="en-US"/>
+        </w:rPr>
+        <w:t xml:space="preserve"> * </w:t>
+      </w:r>
+      <w:r>
+        <w:rPr>
+          <w:i/>
+          <w:iCs/>
+          <w:color w:val="808080"/>
+          <w:lang w:val="en-US"/>
+        </w:rPr>
+        <w:t>to the search query by search engine.</w:t>
+      </w:r>
+      <w:r>
+        <w:rPr>
+          <w:i/>
+          <w:iCs/>
+          <w:color w:val="808080"/>
+          <w:lang w:val="en-US"/>
+        </w:rPr>
+        <w:br/>
+        <w:t xml:space="preserve"> *</w:t>
+      </w:r>
+      <w:r>
+        <w:rPr>
+          <w:i/>
+          <w:iCs/>
+          <w:color w:val="808080"/>
+          <w:lang w:val="en-US"/>
+        </w:rPr>
+        <w:br/>
+        <w:t xml:space="preserve"> * </w:t>
+      </w:r>
+      <w:r>
+        <w:rPr>
+          <w:b/>
+          <w:bCs/>
+          <w:i/>
+          <w:iCs/>
+          <w:color w:val="808080"/>
+          <w:lang w:val="en-US"/>
+        </w:rPr>
+        <w:t>@typedef</w:t>
+      </w:r>
+      <w:r>
+        <w:rPr>
+          <w:i/>
+          <w:iCs/>
+          <w:color w:val="808080"/>
+          <w:lang w:val="en-US"/>
+        </w:rPr>
+        <w:t xml:space="preserve"> SearchResultEntry</w:t>
+      </w:r>
+      <w:r>
+        <w:rPr>
+          <w:i/>
+          <w:iCs/>
+          <w:color w:val="808080"/>
+          <w:lang w:val="en-US"/>
+        </w:rPr>
+        <w:br/>
+        <w:t xml:space="preserve"> * </w:t>
+      </w:r>
+      <w:r>
+        <w:rPr>
+          <w:b/>
+          <w:bCs/>
+          <w:i/>
+          <w:iCs/>
+          <w:color w:val="808080"/>
+          <w:lang w:val="en-US"/>
+        </w:rPr>
+        <w:t xml:space="preserve">@property </w:t>
+      </w:r>
+      <w:r>
+        <w:rPr>
+          <w:i/>
+          <w:iCs/>
+          <w:color w:val="808080"/>
+          <w:lang w:val="en-US"/>
+        </w:rPr>
+        <w:t>{number} id</w:t>
+      </w:r>
+      <w:r>
+        <w:rPr>
+          <w:i/>
+          <w:iCs/>
+          <w:color w:val="808080"/>
+          <w:lang w:val="en-US"/>
+        </w:rPr>
+        <w:t xml:space="preserve"> - </w:t>
+      </w:r>
+      <w:r>
+        <w:rPr>
+          <w:i/>
+          <w:iCs/>
+          <w:color w:val="808080"/>
+          <w:lang w:val="en-US"/>
+        </w:rPr>
+        <w:t>ID of the article.</w:t>
+      </w:r>
+      <w:r>
+        <w:rPr>
+          <w:i/>
+          <w:iCs/>
+          <w:color w:val="808080"/>
+          <w:lang w:val="en-US"/>
+        </w:rPr>
+        <w:br/>
+        <w:t xml:space="preserve"> * </w:t>
+      </w:r>
+      <w:r>
+        <w:rPr>
+          <w:b/>
+          <w:bCs/>
+          <w:i/>
+          <w:iCs/>
+          <w:color w:val="808080"/>
+          <w:lang w:val="en-US"/>
+        </w:rPr>
+        <w:t xml:space="preserve">@property </w:t>
+      </w:r>
+      <w:r>
+        <w:rPr>
+          <w:i/>
+          <w:iCs/>
+          <w:color w:val="808080"/>
+          <w:lang w:val="en-US"/>
+        </w:rPr>
+        <w:t>{string} filename</w:t>
+      </w:r>
+      <w:r>
+        <w:rPr>
+          <w:i/>
+          <w:iCs/>
+          <w:color w:val="808080"/>
+          <w:lang w:val="en-US"/>
+        </w:rPr>
+        <w:t xml:space="preserve"> -</w:t>
+      </w:r>
+      <w:r>
+        <w:rPr>
+          <w:i/>
+          <w:iCs/>
+          <w:color w:val="808080"/>
+          <w:lang w:val="en-US"/>
+        </w:rPr>
+        <w:t xml:space="preserve"> Name of the file which matches the search query.</w:t>
+      </w:r>
+      <w:r>
+        <w:rPr>
+          <w:i/>
+          <w:iCs/>
+          <w:color w:val="808080"/>
+          <w:lang w:val="en-US"/>
+        </w:rPr>
+        <w:br/>
+        <w:t xml:space="preserve"> * </w:t>
+      </w:r>
+      <w:r>
+        <w:rPr>
+          <w:b/>
+          <w:bCs/>
+          <w:i/>
+          <w:iCs/>
+          <w:color w:val="808080"/>
+          <w:lang w:val="en-US"/>
+        </w:rPr>
+        <w:t xml:space="preserve">@property </w:t>
+      </w:r>
+      <w:r>
+        <w:rPr>
+          <w:i/>
+          <w:iCs/>
+          <w:color w:val="808080"/>
+          <w:lang w:val="en-US"/>
+        </w:rPr>
+        <w:t>{string} text</w:t>
+      </w:r>
+      <w:r>
+        <w:rPr>
+          <w:i/>
+          <w:iCs/>
+          <w:color w:val="808080"/>
+          <w:lang w:val="en-US"/>
+        </w:rPr>
+        <w:t xml:space="preserve"> -</w:t>
+      </w:r>
+      <w:r>
+        <w:rPr>
+          <w:i/>
+          <w:iCs/>
+          <w:color w:val="808080"/>
+          <w:lang w:val="en-US"/>
+        </w:rPr>
+        <w:t xml:space="preserve"> The snippet of the file content which contains the matched text for the search query. The matched key words are wrapped in &amp;lt;b&amp;gt;.</w:t>
+      </w:r>
+      <w:r>
+        <w:rPr>
+          <w:i/>
+          <w:iCs/>
+          <w:color w:val="808080"/>
+          <w:lang w:val="en-US"/>
+        </w:rPr>
+        <w:br/>
+        <w:t xml:space="preserve"> */</w:t>
+      </w:r>
+      <w:r>
+        <w:rPr>
+          <w:i/>
+          <w:iCs/>
+          <w:color w:val="808080"/>
+          <w:lang w:val="en-US"/>
+        </w:rPr>
+        <w:br/>
+      </w:r>
+      <w:r>
+        <w:rPr>
+          <w:i/>
+          <w:iCs/>
+          <w:color w:val="808080"/>
+          <w:lang w:val="en-US"/>
+        </w:rPr>
+        <w:br/>
+        <w:t>/**</w:t>
+      </w:r>
+      <w:r>
+        <w:rPr>
+          <w:i/>
+          <w:iCs/>
+          <w:color w:val="808080"/>
+          <w:lang w:val="en-US"/>
+        </w:rPr>
+        <w:br/>
+        <w:t xml:space="preserve"> * Searches for article files which match the given key words.</w:t>
+      </w:r>
+      <w:r>
+        <w:rPr>
+          <w:i/>
+          <w:iCs/>
+          <w:color w:val="808080"/>
+          <w:lang w:val="en-US"/>
+        </w:rPr>
+        <w:br/>
+        <w:t xml:space="preserve"> *</w:t>
+      </w:r>
+      <w:r>
+        <w:rPr>
+          <w:i/>
+          <w:iCs/>
+          <w:color w:val="808080"/>
+          <w:lang w:val="en-US"/>
+        </w:rPr>
+        <w:br/>
+        <w:t xml:space="preserve"> * </w:t>
+      </w:r>
+      <w:r>
+        <w:rPr>
+          <w:b/>
+          <w:bCs/>
+          <w:i/>
+          <w:iCs/>
+          <w:color w:val="808080"/>
+          <w:lang w:val="en-US"/>
+        </w:rPr>
+        <w:t xml:space="preserve">@function </w:t>
+      </w:r>
+      <w:r>
+        <w:rPr>
+          <w:i/>
+          <w:iCs/>
+          <w:color w:val="808080"/>
+          <w:lang w:val="en-US"/>
+        </w:rPr>
+        <w:t>searchArticles</w:t>
+      </w:r>
+      <w:r>
+        <w:rPr>
+          <w:i/>
+          <w:iCs/>
+          <w:color w:val="808080"/>
+          <w:lang w:val="en-US"/>
+        </w:rPr>
+        <w:br/>
+        <w:t xml:space="preserve"> * </w:t>
+      </w:r>
+      <w:r>
+        <w:rPr>
+          <w:b/>
+          <w:bCs/>
+          <w:i/>
+          <w:iCs/>
+          <w:color w:val="808080"/>
+          <w:lang w:val="en-US"/>
+        </w:rPr>
+        <w:t>@static</w:t>
+      </w:r>
+      <w:r>
+        <w:rPr>
+          <w:b/>
+          <w:bCs/>
+          <w:i/>
+          <w:iCs/>
+          <w:color w:val="808080"/>
+          <w:lang w:val="en-US"/>
+        </w:rPr>
+        <w:br/>
+        <w:t xml:space="preserve"> </w:t>
+      </w:r>
+      <w:r>
+        <w:rPr>
+          <w:i/>
+          <w:iCs/>
+          <w:color w:val="808080"/>
+          <w:lang w:val="en-US"/>
+        </w:rPr>
+        <w:t xml:space="preserve">* </w:t>
+      </w:r>
+      <w:r>
+        <w:rPr>
+          <w:b/>
+          <w:bCs/>
+          <w:i/>
+          <w:iCs/>
+          <w:color w:val="808080"/>
+          <w:lang w:val="en-US"/>
+        </w:rPr>
+        <w:t xml:space="preserve">@param </w:t>
+      </w:r>
+      <w:r>
+        <w:rPr>
+          <w:i/>
+          <w:iCs/>
+          <w:color w:val="808080"/>
+          <w:lang w:val="en-US"/>
+        </w:rPr>
+        <w:t>{string} q -</w:t>
+      </w:r>
+      <w:r>
+        <w:rPr>
+          <w:i/>
+          <w:iCs/>
+          <w:color w:val="808080"/>
+          <w:lang w:val="en-US"/>
+        </w:rPr>
+        <w:t>The search query which contains the key words.</w:t>
+      </w:r>
+      <w:r>
+        <w:rPr>
+          <w:i/>
+          <w:iCs/>
+          <w:color w:val="808080"/>
+          <w:lang w:val="en-US"/>
+        </w:rPr>
+        <w:br/>
+        <w:t xml:space="preserve"> * </w:t>
+      </w:r>
+      <w:r>
+        <w:rPr>
+          <w:b/>
+          <w:bCs/>
+          <w:i/>
+          <w:iCs/>
+          <w:color w:val="808080"/>
+          <w:lang w:val="en-US"/>
+        </w:rPr>
+        <w:t xml:space="preserve">@returns </w:t>
+      </w:r>
+      <w:r>
+        <w:rPr>
+          <w:i/>
+          <w:iCs/>
+          <w:color w:val="808080"/>
+          <w:lang w:val="en-US"/>
+        </w:rPr>
+        <w:t>{Promise&lt;</w:t>
+      </w:r>
+      <w:r>
+        <w:rPr>
+          <w:i/>
+          <w:iCs/>
+          <w:color w:val="808080"/>
+          <w:lang w:val="en-US"/>
+        </w:rPr>
+        <w:t>module:lib/search_engine_connector~SearchResultEntry</w:t>
+      </w:r>
+    </w:p>
+    <w:p>
+      <w:pPr>
+        <w:shd w:val="clear" w:color="auto" w:fill="FFFFFF"/>
+        <w:tabs>
+          <w:tab w:val="left" w:pos="916"/>
+          <w:tab w:val="left" w:pos="1832"/>
+          <w:tab w:val="left" w:pos="2748"/>
+          <w:tab w:val="left" w:pos="3664"/>
+          <w:tab w:val="left" w:pos="4580"/>
+          <w:tab w:val="left" w:pos="5496"/>
+          <w:tab w:val="left" w:pos="6412"/>
+          <w:tab w:val="left" w:pos="7328"/>
+          <w:tab w:val="left" w:pos="8244"/>
+          <w:tab w:val="left" w:pos="9160"/>
+          <w:tab w:val="left" w:pos="10076"/>
+          <w:tab w:val="left" w:pos="10992"/>
+          <w:tab w:val="left" w:pos="11908"/>
+          <w:tab w:val="left" w:pos="12824"/>
+          <w:tab w:val="left" w:pos="13740"/>
+          <w:tab w:val="left" w:pos="14656"/>
+        </w:tabs>
+        <w:spacing w:line="240" w:lineRule="auto"/>
+        <w:rPr>
+          <w:rFonts w:ascii="Courier New" w:hAnsi="Courier New" w:cs="Courier New"/>
+          <w:color w:val="000000"/>
+          <w:sz w:val="20"/>
+          <w:lang w:val="en-US"/>
+        </w:rPr>
+      </w:pPr>
+      <w:r>
+        <w:rPr>
+          <w:rFonts w:ascii="Courier New" w:hAnsi="Courier New" w:cs="Courier New"/>
+          <w:i/>
+          <w:iCs/>
+          <w:color w:val="808080"/>
+          <w:sz w:val="20"/>
+          <w:lang w:val="en-US"/>
+        </w:rPr>
+        <w:t xml:space="preserve"> []|Error&gt;} Search results.</w:t>
+      </w:r>
+      <w:r>
+        <w:rPr>
+          <w:rFonts w:ascii="Courier New" w:hAnsi="Courier New" w:cs="Courier New"/>
+          <w:i/>
+          <w:iCs/>
+          <w:color w:val="808080"/>
+          <w:sz w:val="20"/>
+          <w:lang w:val="en-US"/>
+        </w:rPr>
+        <w:br/>
+        <w:t xml:space="preserve"> */</w:t>
+      </w:r>
+      <w:r>
+        <w:rPr>
+          <w:rFonts w:ascii="Courier New" w:hAnsi="Courier New" w:cs="Courier New"/>
+          <w:i/>
+          <w:iCs/>
+          <w:color w:val="808080"/>
+          <w:sz w:val="20"/>
+          <w:lang w:val="en-US"/>
+        </w:rPr>
+        <w:br/>
+      </w:r>
+      <w:r>
+        <w:rPr>
+          <w:rFonts w:ascii="Courier New" w:hAnsi="Courier New" w:cs="Courier New"/>
+          <w:b/>
+          <w:bCs/>
+          <w:i/>
+          <w:iCs/>
+          <w:color w:val="660E7A"/>
+          <w:sz w:val="20"/>
+          <w:lang w:val="en-US"/>
+        </w:rPr>
+        <w:t>searchEngineConnector</w:t>
+      </w:r>
+      <w:r>
+        <w:rPr>
+          <w:rFonts w:ascii="Courier New" w:hAnsi="Courier New" w:cs="Courier New"/>
+          <w:color w:val="000000"/>
+          <w:sz w:val="20"/>
+          <w:lang w:val="en-US"/>
+        </w:rPr>
+        <w:t>.</w:t>
+      </w:r>
+      <w:r>
+        <w:rPr>
+          <w:rFonts w:ascii="Courier New" w:hAnsi="Courier New" w:cs="Courier New"/>
+          <w:color w:val="7A7A43"/>
+          <w:sz w:val="20"/>
+          <w:lang w:val="en-US"/>
+        </w:rPr>
+        <w:t xml:space="preserve">searchArticles </w:t>
+      </w:r>
+      <w:r>
+        <w:rPr>
+          <w:rFonts w:ascii="Courier New" w:hAnsi="Courier New" w:cs="Courier New"/>
+          <w:color w:val="000000"/>
+          <w:sz w:val="20"/>
+          <w:lang w:val="en-US"/>
+        </w:rPr>
+        <w:t xml:space="preserve">= </w:t>
+      </w:r>
+      <w:r>
+        <w:rPr>
+          <w:rFonts w:ascii="Courier New" w:hAnsi="Courier New" w:cs="Courier New"/>
+          <w:b/>
+          <w:bCs/>
+          <w:color w:val="000080"/>
+          <w:sz w:val="20"/>
+          <w:lang w:val="en-US"/>
+        </w:rPr>
+        <w:t xml:space="preserve">function </w:t>
+      </w:r>
+      <w:r>
+        <w:rPr>
+          <w:rFonts w:ascii="Courier New" w:hAnsi="Courier New" w:cs="Courier New"/>
+          <w:color w:val="000000"/>
+          <w:sz w:val="20"/>
+          <w:lang w:val="en-US"/>
+        </w:rPr>
+        <w:t>(q) {</w:t>
+      </w:r>
+      <w:r>
+        <w:rPr>
+          <w:rFonts w:ascii="Courier New" w:hAnsi="Courier New" w:cs="Courier New"/>
+          <w:color w:val="000000"/>
+          <w:sz w:val="20"/>
+          <w:lang w:val="en-US"/>
+        </w:rPr>
+        <w:br/>
+        <w:t xml:space="preserve">    </w:t>
+      </w:r>
+      <w:r>
+        <w:rPr>
+          <w:rFonts w:ascii="Courier New" w:hAnsi="Courier New" w:cs="Courier New"/>
+          <w:i/>
+          <w:iCs/>
+          <w:color w:val="808080"/>
+          <w:sz w:val="20"/>
+          <w:lang w:val="en-US"/>
+        </w:rPr>
+        <w:t>//...</w:t>
+      </w:r>
+      <w:r>
+        <w:rPr>
+          <w:rFonts w:ascii="Courier New" w:hAnsi="Courier New" w:cs="Courier New"/>
+          <w:i/>
+          <w:iCs/>
+          <w:color w:val="808080"/>
+          <w:sz w:val="20"/>
+          <w:lang w:val="en-US"/>
+        </w:rPr>
+        <w:br/>
+      </w:r>
+      <w:r>
+        <w:rPr>
+          <w:rFonts w:ascii="Courier New" w:hAnsi="Courier New" w:cs="Courier New"/>
+          <w:color w:val="000000"/>
+          <w:sz w:val="20"/>
+          <w:lang w:val="en-US"/>
+        </w:rPr>
+        <w:t>}</w:t>
+      </w:r>
+    </w:p>
+    <w:p>
+      <w:pPr>
+        <w:rPr>
+          <w:rFonts w:ascii="Arial" w:hAnsi="Arial"/>
+          <w:lang w:val="en-US"/>
+        </w:rPr>
+      </w:pPr>
+      <w:r>
+        <w:rPr>
+          <w:rFonts w:ascii="Arial" w:hAnsi="Arial"/>
+          <w:lang w:val="en-US"/>
+        </w:rPr>
+        <w:t>Complex Objects have to be documented by</w:t>
+      </w:r>
+      <w:r>
+        <w:rPr>
+          <w:rFonts w:ascii="Arial" w:hAnsi="Arial"/>
+          <w:lang w:val="en-US"/>
+        </w:rPr>
+        <w:t xml:space="preserve"> means of</w:t>
+      </w:r>
+      <w:r>
+        <w:rPr>
+          <w:rFonts w:ascii="Arial" w:hAnsi="Arial"/>
+          <w:lang w:val="en-US"/>
+        </w:rPr>
+        <w:t xml:space="preserve"> </w:t>
+      </w:r>
+      <w:r>
+        <w:rPr>
+          <w:rFonts w:ascii="Arial" w:hAnsi="Arial"/>
+          <w:lang w:val="en-US"/>
+        </w:rPr>
+        <w:t>@</w:t>
+      </w:r>
+      <w:r>
+        <w:rPr>
+          <w:rFonts w:ascii="Arial" w:hAnsi="Arial"/>
+          <w:lang w:val="en-US"/>
+        </w:rPr>
+        <w:t>typedef</w:t>
+      </w:r>
+      <w:r>
+        <w:rPr>
+          <w:rFonts w:ascii="Arial" w:hAnsi="Arial"/>
+          <w:lang w:val="en-US"/>
+        </w:rPr>
+        <w:t xml:space="preserve"> tag which requires its own documentation block. After @typedef documentation block the defined type can be used in type specifications of @param and @returns tags as types. The type which is defined in typedef should be referenced in curly brackets including its module, e.g.:</w:t>
+      </w:r>
+    </w:p>
+    <w:p>
+      <w:pPr>
+        <w:rPr>
+          <w:rFonts w:ascii="Courier New" w:hAnsi="Courier New" w:cs="Courier New"/>
+          <w:i/>
+          <w:iCs/>
+          <w:color w:val="808080"/>
+          <w:sz w:val="20"/>
+          <w:lang w:val="en-US"/>
+        </w:rPr>
+      </w:pPr>
+      <w:r>
+        <w:rPr>
+          <w:rFonts w:ascii="Courier New" w:hAnsi="Courier New" w:cs="Courier New"/>
+          <w:i/>
+          <w:iCs/>
+          <w:color w:val="808080"/>
+          <w:sz w:val="20"/>
+          <w:lang w:val="en-US"/>
+        </w:rPr>
+        <w:t xml:space="preserve"> {module:lib/search_engine_connector~SearchResultEntry}</w:t>
+      </w:r>
+    </w:p>
+    <w:p>
+      <w:pPr>
+        <w:rPr>
+          <w:lang w:val="en-US"/>
+        </w:rPr>
+      </w:pPr>
+      <w:r>
+        <w:rPr>
+          <w:lang w:val="en-US"/>
+        </w:rPr>
+        <w:t>Even if the syntax above looks cumbersome, it still ensures that the generated documentation contains valid linking between type references and type definition.</w:t>
+      </w:r>
+    </w:p>
+    <w:p>
+      <w:pPr>
+        <w:rPr>
+          <w:b/>
+          <w:lang w:val="en-US"/>
+        </w:rPr>
+      </w:pPr>
+      <w:r>
+        <w:rPr>
+          <w:b/>
+          <w:lang w:val="en-US"/>
+        </w:rPr>
+        <w:t>Functions with callback as parameter</w:t>
+      </w:r>
+    </w:p>
+    <w:p>
+      <w:pPr>
+        <w:shd w:val="clear" w:color="auto" w:fill="FFFFFF"/>
+        <w:tabs>
+          <w:tab w:val="left" w:pos="916"/>
+          <w:tab w:val="left" w:pos="1832"/>
+          <w:tab w:val="left" w:pos="2748"/>
+          <w:tab w:val="left" w:pos="3664"/>
+          <w:tab w:val="left" w:pos="4580"/>
+          <w:tab w:val="left" w:pos="5496"/>
+          <w:tab w:val="left" w:pos="6412"/>
+          <w:tab w:val="left" w:pos="7328"/>
+          <w:tab w:val="left" w:pos="8244"/>
+          <w:tab w:val="left" w:pos="9160"/>
+          <w:tab w:val="left" w:pos="10076"/>
+          <w:tab w:val="left" w:pos="10992"/>
+          <w:tab w:val="left" w:pos="11908"/>
+          <w:tab w:val="left" w:pos="12824"/>
+          <w:tab w:val="left" w:pos="13740"/>
+          <w:tab w:val="left" w:pos="14656"/>
+        </w:tabs>
+        <w:spacing w:line="240" w:lineRule="auto"/>
+        <w:rPr>
+          <w:rFonts w:ascii="Courier New" w:hAnsi="Courier New" w:cs="Courier New"/>
+          <w:color w:val="000000"/>
+          <w:sz w:val="20"/>
+          <w:lang w:val="en-US"/>
+        </w:rPr>
+      </w:pPr>
+      <w:r>
+        <w:rPr>
+          <w:rFonts w:ascii="Courier New" w:hAnsi="Courier New" w:cs="Courier New"/>
+          <w:i/>
+          <w:iCs/>
+          <w:color w:val="808080"/>
+          <w:sz w:val="20"/>
+          <w:lang w:val="en-US"/>
+        </w:rPr>
+        <w:t>/**</w:t>
+      </w:r>
+      <w:r>
+        <w:rPr>
+          <w:rFonts w:ascii="Courier New" w:hAnsi="Courier New" w:cs="Courier New"/>
+          <w:i/>
+          <w:iCs/>
+          <w:color w:val="808080"/>
+          <w:sz w:val="20"/>
+          <w:lang w:val="en-US"/>
+        </w:rPr>
+        <w:br/>
+        <w:t xml:space="preserve"> * Callback for error handling.</w:t>
+      </w:r>
+      <w:r>
+        <w:rPr>
+          <w:rFonts w:ascii="Courier New" w:hAnsi="Courier New" w:cs="Courier New"/>
+          <w:i/>
+          <w:iCs/>
+          <w:color w:val="808080"/>
+          <w:sz w:val="20"/>
+          <w:lang w:val="en-US"/>
+        </w:rPr>
+        <w:br/>
+        <w:t xml:space="preserve"> *</w:t>
+      </w:r>
+      <w:r>
+        <w:rPr>
+          <w:rFonts w:ascii="Courier New" w:hAnsi="Courier New" w:cs="Courier New"/>
+          <w:i/>
+          <w:iCs/>
+          <w:color w:val="808080"/>
+          <w:sz w:val="20"/>
+          <w:lang w:val="en-US"/>
+        </w:rPr>
+        <w:br/>
+        <w:t xml:space="preserve"> * </w:t>
+      </w:r>
+      <w:r>
+        <w:rPr>
+          <w:rFonts w:ascii="Courier New" w:hAnsi="Courier New" w:cs="Courier New"/>
+          <w:b/>
+          <w:bCs/>
+          <w:i/>
+          <w:iCs/>
+          <w:color w:val="808080"/>
+          <w:sz w:val="20"/>
+          <w:lang w:val="en-US"/>
+        </w:rPr>
+        <w:t xml:space="preserve">@callback </w:t>
+      </w:r>
+      <w:r>
+        <w:rPr>
+          <w:rFonts w:ascii="Courier New" w:hAnsi="Courier New" w:cs="Courier New"/>
+          <w:i/>
+          <w:iCs/>
+          <w:color w:val="808080"/>
+          <w:sz w:val="20"/>
+          <w:lang w:val="en-US"/>
+        </w:rPr>
+        <w:t>errorCallback</w:t>
+      </w:r>
+      <w:r>
+        <w:rPr>
+          <w:rFonts w:ascii="Courier New" w:hAnsi="Courier New" w:cs="Courier New"/>
+          <w:i/>
+          <w:iCs/>
+          <w:color w:val="808080"/>
+          <w:sz w:val="20"/>
+          <w:lang w:val="en-US"/>
+        </w:rPr>
+        <w:br/>
+        <w:t xml:space="preserve"> * </w:t>
+      </w:r>
+      <w:r>
+        <w:rPr>
+          <w:rFonts w:ascii="Courier New" w:hAnsi="Courier New" w:cs="Courier New"/>
+          <w:b/>
+          <w:bCs/>
+          <w:i/>
+          <w:iCs/>
+          <w:color w:val="808080"/>
+          <w:sz w:val="20"/>
+          <w:lang w:val="en-US"/>
+        </w:rPr>
+        <w:t xml:space="preserve">@param </w:t>
+      </w:r>
+      <w:r>
+        <w:rPr>
+          <w:rFonts w:ascii="Courier New" w:hAnsi="Courier New" w:cs="Courier New"/>
+          <w:i/>
+          <w:iCs/>
+          <w:color w:val="808080"/>
+          <w:sz w:val="20"/>
+          <w:lang w:val="en-US"/>
+        </w:rPr>
+        <w:t>{Error} error</w:t>
+      </w:r>
+      <w:r>
+        <w:rPr>
+          <w:rFonts w:ascii="Courier New" w:hAnsi="Courier New" w:cs="Courier New"/>
+          <w:i/>
+          <w:iCs/>
+          <w:color w:val="808080"/>
+          <w:sz w:val="20"/>
+          <w:lang w:val="en-US"/>
+        </w:rPr>
+        <w:t xml:space="preserve"> -</w:t>
+      </w:r>
+      <w:r>
+        <w:rPr>
+          <w:rFonts w:ascii="Courier New" w:hAnsi="Courier New" w:cs="Courier New"/>
+          <w:i/>
+          <w:iCs/>
+          <w:color w:val="808080"/>
+          <w:sz w:val="20"/>
+          <w:lang w:val="en-US"/>
+        </w:rPr>
+        <w:t xml:space="preserve"> The error of the search operation.</w:t>
+      </w:r>
+      <w:r>
+        <w:rPr>
+          <w:rFonts w:ascii="Courier New" w:hAnsi="Courier New" w:cs="Courier New"/>
+          <w:i/>
+          <w:iCs/>
+          <w:color w:val="808080"/>
+          <w:sz w:val="20"/>
+          <w:lang w:val="en-US"/>
+        </w:rPr>
+        <w:br/>
+        <w:t xml:space="preserve"> */</w:t>
+      </w:r>
+      <w:r>
+        <w:rPr>
+          <w:rFonts w:ascii="Courier New" w:hAnsi="Courier New" w:cs="Courier New"/>
+          <w:i/>
+          <w:iCs/>
+          <w:color w:val="808080"/>
+          <w:sz w:val="20"/>
+          <w:lang w:val="en-US"/>
+        </w:rPr>
+        <w:br/>
+      </w:r>
+      <w:r>
+        <w:rPr>
+          <w:rFonts w:ascii="Courier New" w:hAnsi="Courier New" w:cs="Courier New"/>
+          <w:i/>
+          <w:iCs/>
+          <w:color w:val="808080"/>
+          <w:sz w:val="20"/>
+          <w:lang w:val="en-US"/>
+        </w:rPr>
+        <w:br/>
+        <w:t>/**</w:t>
+      </w:r>
+      <w:r>
+        <w:rPr>
+          <w:rFonts w:ascii="Courier New" w:hAnsi="Courier New" w:cs="Courier New"/>
+          <w:i/>
+          <w:iCs/>
+          <w:color w:val="808080"/>
+          <w:sz w:val="20"/>
+          <w:lang w:val="en-US"/>
+        </w:rPr>
+        <w:br/>
+        <w:t xml:space="preserve"> * Searches for article files which match the given key words.</w:t>
+      </w:r>
+      <w:r>
+        <w:rPr>
+          <w:rFonts w:ascii="Courier New" w:hAnsi="Courier New" w:cs="Courier New"/>
+          <w:i/>
+          <w:iCs/>
+          <w:color w:val="808080"/>
+          <w:sz w:val="20"/>
+          <w:lang w:val="en-US"/>
+        </w:rPr>
+        <w:br/>
+        <w:t xml:space="preserve"> *</w:t>
+      </w:r>
+      <w:r>
+        <w:rPr>
+          <w:rFonts w:ascii="Courier New" w:hAnsi="Courier New" w:cs="Courier New"/>
+          <w:i/>
+          <w:iCs/>
+          <w:color w:val="808080"/>
+          <w:sz w:val="20"/>
+          <w:lang w:val="en-US"/>
+        </w:rPr>
+        <w:br/>
+        <w:t xml:space="preserve"> * </w:t>
+      </w:r>
+      <w:r>
+        <w:rPr>
+          <w:rFonts w:ascii="Courier New" w:hAnsi="Courier New" w:cs="Courier New"/>
+          <w:b/>
+          <w:bCs/>
+          <w:i/>
+          <w:iCs/>
+          <w:color w:val="808080"/>
+          <w:sz w:val="20"/>
+          <w:lang w:val="en-US"/>
+        </w:rPr>
+        <w:t xml:space="preserve">@function </w:t>
+      </w:r>
+      <w:r>
+        <w:rPr>
+          <w:rFonts w:ascii="Courier New" w:hAnsi="Courier New" w:cs="Courier New"/>
+          <w:i/>
+          <w:iCs/>
+          <w:color w:val="808080"/>
+          <w:sz w:val="20"/>
+          <w:lang w:val="en-US"/>
+        </w:rPr>
+        <w:t>searchArticles</w:t>
+      </w:r>
+      <w:r>
+        <w:rPr>
+          <w:rFonts w:ascii="Courier New" w:hAnsi="Courier New" w:cs="Courier New"/>
+          <w:i/>
+          <w:iCs/>
+          <w:color w:val="808080"/>
+          <w:sz w:val="20"/>
+          <w:lang w:val="en-US"/>
+        </w:rPr>
+        <w:br/>
+        <w:t xml:space="preserve"> * </w:t>
+      </w:r>
+      <w:r>
+        <w:rPr>
+          <w:rFonts w:ascii="Courier New" w:hAnsi="Courier New" w:cs="Courier New"/>
+          <w:b/>
+          <w:bCs/>
+          <w:i/>
+          <w:iCs/>
+          <w:color w:val="808080"/>
+          <w:sz w:val="20"/>
+          <w:lang w:val="en-US"/>
+        </w:rPr>
+        <w:t>@static</w:t>
+      </w:r>
+      <w:r>
+        <w:rPr>
+          <w:rFonts w:ascii="Courier New" w:hAnsi="Courier New" w:cs="Courier New"/>
+          <w:b/>
+          <w:bCs/>
+          <w:i/>
+          <w:iCs/>
+          <w:color w:val="808080"/>
+          <w:sz w:val="20"/>
+          <w:lang w:val="en-US"/>
+        </w:rPr>
+        <w:br/>
+        <w:t xml:space="preserve"> </w:t>
+      </w:r>
+      <w:r>
+        <w:rPr>
+          <w:rFonts w:ascii="Courier New" w:hAnsi="Courier New" w:cs="Courier New"/>
+          <w:i/>
+          <w:iCs/>
+          <w:color w:val="808080"/>
+          <w:sz w:val="20"/>
+          <w:lang w:val="en-US"/>
+        </w:rPr>
+        <w:t xml:space="preserve">* </w:t>
+      </w:r>
+      <w:r>
+        <w:rPr>
+          <w:rFonts w:ascii="Courier New" w:hAnsi="Courier New" w:cs="Courier New"/>
+          <w:b/>
+          <w:bCs/>
+          <w:i/>
+          <w:iCs/>
+          <w:color w:val="808080"/>
+          <w:sz w:val="20"/>
+          <w:lang w:val="en-US"/>
+        </w:rPr>
+        <w:t xml:space="preserve">@param </w:t>
+      </w:r>
+      <w:r>
+        <w:rPr>
+          <w:rFonts w:ascii="Courier New" w:hAnsi="Courier New" w:cs="Courier New"/>
+          <w:i/>
+          <w:iCs/>
+          <w:color w:val="808080"/>
+          <w:sz w:val="20"/>
+          <w:lang w:val="en-US"/>
+        </w:rPr>
+        <w:t>{string} q - The search query which contains the key words.</w:t>
+      </w:r>
+      <w:r>
+        <w:rPr>
+          <w:rFonts w:ascii="Courier New" w:hAnsi="Courier New" w:cs="Courier New"/>
+          <w:i/>
+          <w:iCs/>
+          <w:color w:val="808080"/>
+          <w:sz w:val="20"/>
+          <w:lang w:val="en-US"/>
+        </w:rPr>
+        <w:br/>
+        <w:t xml:space="preserve"> * </w:t>
+      </w:r>
+      <w:r>
+        <w:rPr>
+          <w:rFonts w:ascii="Courier New" w:hAnsi="Courier New" w:cs="Courier New"/>
+          <w:b/>
+          <w:bCs/>
+          <w:i/>
+          <w:iCs/>
+          <w:color w:val="808080"/>
+          <w:sz w:val="20"/>
+          <w:lang w:val="en-US"/>
+        </w:rPr>
+        <w:t xml:space="preserve">@param </w:t>
+      </w:r>
+      <w:r>
+        <w:rPr>
+          <w:rFonts w:ascii="Courier New" w:hAnsi="Courier New" w:cs="Courier New"/>
+          <w:i/>
+          <w:iCs/>
+          <w:color w:val="808080"/>
+          <w:sz w:val="20"/>
+          <w:lang w:val="en-US"/>
+        </w:rPr>
+        <w:t>{</w:t>
+      </w:r>
+      <w:r>
+        <w:rPr>
+          <w:rFonts w:ascii="Courier New" w:hAnsi="Courier New" w:cs="Courier New"/>
+          <w:i/>
+          <w:iCs/>
+          <w:color w:val="808080"/>
+          <w:sz w:val="20"/>
+          <w:lang w:val="en-US"/>
+        </w:rPr>
+        <w:t>errorCallback</w:t>
+      </w:r>
+      <w:r>
+        <w:rPr>
+          <w:rFonts w:ascii="Courier New" w:hAnsi="Courier New" w:cs="Courier New"/>
+          <w:i/>
+          <w:iCs/>
+          <w:color w:val="808080"/>
+          <w:sz w:val="20"/>
+          <w:lang w:val="en-US"/>
+        </w:rPr>
+        <w:t>} errorCallback - Callback which will be notified if the search operation fails.</w:t>
+      </w:r>
+      <w:r>
+        <w:rPr>
+          <w:rFonts w:ascii="Courier New" w:hAnsi="Courier New" w:cs="Courier New"/>
+          <w:i/>
+          <w:iCs/>
+          <w:color w:val="808080"/>
+          <w:sz w:val="20"/>
+          <w:lang w:val="en-US"/>
+        </w:rPr>
+        <w:br/>
+        <w:t xml:space="preserve"> * </w:t>
+      </w:r>
+      <w:r>
+        <w:rPr>
+          <w:rFonts w:ascii="Courier New" w:hAnsi="Courier New" w:cs="Courier New"/>
+          <w:b/>
+          <w:bCs/>
+          <w:i/>
+          <w:iCs/>
+          <w:color w:val="808080"/>
+          <w:sz w:val="20"/>
+          <w:lang w:val="en-US"/>
+        </w:rPr>
+        <w:t xml:space="preserve">@returns </w:t>
+      </w:r>
+      <w:r>
+        <w:rPr>
+          <w:rFonts w:ascii="Courier New" w:hAnsi="Courier New" w:cs="Courier New"/>
+          <w:i/>
+          <w:iCs/>
+          <w:color w:val="808080"/>
+          <w:sz w:val="20"/>
+          <w:lang w:val="en-US"/>
+        </w:rPr>
+        <w:t>{SearchResultEntry[]} Search results.</w:t>
+      </w:r>
+      <w:r>
+        <w:rPr>
+          <w:rFonts w:ascii="Courier New" w:hAnsi="Courier New" w:cs="Courier New"/>
+          <w:i/>
+          <w:iCs/>
+          <w:color w:val="808080"/>
+          <w:sz w:val="20"/>
+          <w:lang w:val="en-US"/>
+        </w:rPr>
+        <w:br/>
+      </w:r>
+      <w:r>
+        <w:rPr>
+          <w:rFonts w:ascii="Courier New" w:hAnsi="Courier New" w:cs="Courier New"/>
+          <w:i/>
+          <w:iCs/>
+          <w:color w:val="808080"/>
+          <w:sz w:val="20"/>
+          <w:lang w:val="en-US"/>
+        </w:rPr>
+        <w:lastRenderedPageBreak/>
+        <w:t xml:space="preserve"> */</w:t>
+      </w:r>
+      <w:r>
+        <w:rPr>
+          <w:rFonts w:ascii="Courier New" w:hAnsi="Courier New" w:cs="Courier New"/>
+          <w:i/>
+          <w:iCs/>
+          <w:color w:val="808080"/>
+          <w:sz w:val="20"/>
+          <w:lang w:val="en-US"/>
+        </w:rPr>
+        <w:br/>
+      </w:r>
+      <w:r>
+        <w:rPr>
+          <w:rFonts w:ascii="Courier New" w:hAnsi="Courier New" w:cs="Courier New"/>
+          <w:b/>
+          <w:bCs/>
+          <w:i/>
+          <w:iCs/>
+          <w:color w:val="660E7A"/>
+          <w:sz w:val="20"/>
+          <w:lang w:val="en-US"/>
+        </w:rPr>
+        <w:t>searchEngineConnector</w:t>
+      </w:r>
+      <w:r>
+        <w:rPr>
+          <w:rFonts w:ascii="Courier New" w:hAnsi="Courier New" w:cs="Courier New"/>
+          <w:color w:val="000000"/>
+          <w:sz w:val="20"/>
+          <w:lang w:val="en-US"/>
+        </w:rPr>
+        <w:t>.</w:t>
+      </w:r>
+      <w:r>
+        <w:rPr>
+          <w:rFonts w:ascii="Courier New" w:hAnsi="Courier New" w:cs="Courier New"/>
+          <w:color w:val="7A7A43"/>
+          <w:sz w:val="20"/>
+          <w:lang w:val="en-US"/>
+        </w:rPr>
+        <w:t xml:space="preserve">searchArticles </w:t>
+      </w:r>
+      <w:r>
+        <w:rPr>
+          <w:rFonts w:ascii="Courier New" w:hAnsi="Courier New" w:cs="Courier New"/>
+          <w:color w:val="000000"/>
+          <w:sz w:val="20"/>
+          <w:lang w:val="en-US"/>
+        </w:rPr>
+        <w:t xml:space="preserve">= </w:t>
+      </w:r>
+      <w:r>
+        <w:rPr>
+          <w:rFonts w:ascii="Courier New" w:hAnsi="Courier New" w:cs="Courier New"/>
+          <w:b/>
+          <w:bCs/>
+          <w:color w:val="000080"/>
+          <w:sz w:val="20"/>
+          <w:lang w:val="en-US"/>
+        </w:rPr>
+        <w:t xml:space="preserve">function </w:t>
+      </w:r>
+      <w:r>
+        <w:rPr>
+          <w:rFonts w:ascii="Courier New" w:hAnsi="Courier New" w:cs="Courier New"/>
+          <w:color w:val="000000"/>
+          <w:sz w:val="20"/>
+          <w:lang w:val="en-US"/>
+        </w:rPr>
+        <w:t>(q, errorCallback) {</w:t>
+      </w:r>
+      <w:r>
+        <w:rPr>
+          <w:rFonts w:ascii="Courier New" w:hAnsi="Courier New" w:cs="Courier New"/>
+          <w:color w:val="000000"/>
+          <w:sz w:val="20"/>
+          <w:lang w:val="en-US"/>
+        </w:rPr>
+        <w:br/>
+        <w:t xml:space="preserve">        </w:t>
+      </w:r>
+      <w:r>
+        <w:rPr>
+          <w:rFonts w:ascii="Courier New" w:hAnsi="Courier New" w:cs="Courier New"/>
+          <w:i/>
+          <w:iCs/>
+          <w:color w:val="808080"/>
+          <w:sz w:val="20"/>
+          <w:lang w:val="en-US"/>
+        </w:rPr>
+        <w:t>//...</w:t>
+      </w:r>
+      <w:r>
+        <w:rPr>
+          <w:rFonts w:ascii="Courier New" w:hAnsi="Courier New" w:cs="Courier New"/>
+          <w:i/>
+          <w:iCs/>
+          <w:color w:val="808080"/>
+          <w:sz w:val="20"/>
+          <w:lang w:val="en-US"/>
+        </w:rPr>
+        <w:br/>
+      </w:r>
+      <w:r>
+        <w:rPr>
+          <w:rFonts w:ascii="Courier New" w:hAnsi="Courier New" w:cs="Courier New"/>
+          <w:color w:val="000000"/>
+          <w:sz w:val="20"/>
+          <w:lang w:val="en-US"/>
+        </w:rPr>
+        <w:t>}</w:t>
+      </w:r>
+    </w:p>
+    <w:p>
+      <w:pPr>
+        <w:rPr>
+          <w:lang w:val="en-US"/>
+        </w:rPr>
+      </w:pPr>
+      <w:r>
+        <w:rPr>
+          <w:rFonts w:ascii="Arial" w:hAnsi="Arial"/>
+          <w:lang w:val="en-US"/>
+        </w:rPr>
+        <w:t>Callbacks</w:t>
+      </w:r>
+      <w:r>
+        <w:rPr>
+          <w:rFonts w:ascii="Arial" w:hAnsi="Arial"/>
+          <w:lang w:val="en-US"/>
+        </w:rPr>
+        <w:t xml:space="preserve"> have to be documented by</w:t>
+      </w:r>
+      <w:r>
+        <w:rPr>
+          <w:rFonts w:ascii="Arial" w:hAnsi="Arial"/>
+          <w:lang w:val="en-US"/>
+        </w:rPr>
+        <w:t xml:space="preserve"> means of</w:t>
+      </w:r>
+      <w:r>
+        <w:rPr>
+          <w:rFonts w:ascii="Arial" w:hAnsi="Arial"/>
+          <w:lang w:val="en-US"/>
+        </w:rPr>
+        <w:t xml:space="preserve"> </w:t>
+      </w:r>
+      <w:r>
+        <w:rPr>
+          <w:rFonts w:ascii="Arial" w:hAnsi="Arial"/>
+          <w:lang w:val="en-US"/>
+        </w:rPr>
+        <w:t>@callback tag which requires its own documentation block. After @callback documentation block the name of the callback can be used in type specifications of @param and @returns tags.</w:t>
+      </w:r>
+    </w:p>
+    <w:p>
+      <w:pPr>
+        <w:rPr>
+          <w:lang w:val="en-US"/>
+        </w:rPr>
+      </w:pPr>
+    </w:p>
+    <w:p>
+      <w:pPr>
+        <w:pStyle w:val="berschrift3"/>
+        <w:rPr>
+          <w:lang w:val="en-US"/>
+        </w:rPr>
+      </w:pPr>
       <w:bookmarkStart w:id="9" w:name="_Toc453418819"/>
       <w:r>
         <w:rPr>
@@ -1873,8 +4405,6 @@
         </w:rPr>
         <w:t>)</w:t>
       </w:r>
-      <w:bookmarkStart w:id="10" w:name="_GoBack"/>
-      <w:bookmarkEnd w:id="10"/>
     </w:p>
     <w:p>
       <w:pPr>
@@ -2015,7 +4545,6 @@
         <w:rPr>
           <w:lang w:val="en-US"/>
         </w:rPr>
-        <w:lastRenderedPageBreak/>
         <w:t xml:space="preserve">where </w:t>
       </w:r>
       <w:r>
@@ -2248,16 +4777,16 @@
           <w:lang w:val="en-US"/>
         </w:rPr>
       </w:pPr>
-      <w:bookmarkStart w:id="11" w:name="_Toc452976230"/>
-      <w:bookmarkStart w:id="12" w:name="_Toc453418820"/>
+      <w:bookmarkStart w:id="10" w:name="_Toc452976230"/>
+      <w:bookmarkStart w:id="11" w:name="_Toc453418820"/>
       <w:r>
         <w:rPr>
           <w:lang w:val="en-US"/>
         </w:rPr>
         <w:t>Version History</w:t>
       </w:r>
+      <w:bookmarkEnd w:id="10"/>
       <w:bookmarkEnd w:id="11"/>
-      <w:bookmarkEnd w:id="12"/>
     </w:p>
     <w:tbl>
       <w:tblPr>
@@ -2417,7 +4946,7 @@
       </w:pPr>
     </w:p>
     <w:sectPr>
-      <w:headerReference w:type="default" r:id="rId12"/>
+      <w:headerReference w:type="default" r:id="rId10"/>
       <w:type w:val="continuous"/>
       <w:pgSz w:w="11906" w:h="16838" w:code="9"/>
       <w:pgMar w:top="1418" w:right="1418" w:bottom="1134" w:left="1985" w:header="720" w:footer="720" w:gutter="0"/>
@@ -2427,30 +4956,6 @@
     </w:sectPr>
   </w:body>
 </w:document>
-</file>
-
-<file path=word/comments.xml><?xml version="1.0" encoding="utf-8"?>
-<w:comments xmlns:wpc="http://schemas.microsoft.com/office/word/2010/wordprocessingCanvas" xmlns:cx="http://schemas.microsoft.com/office/drawing/2014/chartex" xmlns:cx1="http://schemas.microsoft.com/office/drawing/2015/9/8/chartex" xmlns:mc="http://schemas.openxmlformats.org/markup-compatibility/2006" xmlns:o="urn:schemas-microsoft-com:office:office" xmlns:r="http://schemas.openxmlformats.org/officeDocument/2006/relationships" xmlns:m="http://schemas.openxmlformats.org/officeDocument/2006/math" xmlns:v="urn:schemas-microsoft-com:vml" xmlns:wp14="http://schemas.microsoft.com/office/word/2010/wordprocessingDrawing" xmlns:wp="http://schemas.openxmlformats.org/drawingml/2006/wordprocessingDrawing" xmlns:w10="urn:schemas-microsoft-com:office:word" xmlns:w="http://schemas.openxmlformats.org/wordprocessingml/2006/main" xmlns:w14="http://schemas.microsoft.com/office/word/2010/wordml" xmlns:w15="http://schemas.microsoft.com/office/word/2012/wordml" xmlns:w16se="http://schemas.microsoft.com/office/word/2015/wordml/symex" xmlns:wpg="http://schemas.microsoft.com/office/word/2010/wordprocessingGroup" xmlns:wpi="http://schemas.microsoft.com/office/word/2010/wordprocessingInk" xmlns:wne="http://schemas.microsoft.com/office/word/2006/wordml" xmlns:wps="http://schemas.microsoft.com/office/word/2010/wordprocessingShape" mc:Ignorable="w14 w15 w16se wp14">
-  <w:comment w:id="8" w:author="Timo Notheisen" w:date="2016-06-11T15:23:00Z" w:initials="TN">
-    <w:p>
-      <w:pPr>
-        <w:pStyle w:val="Kommentartext"/>
-      </w:pPr>
-      <w:r>
-        <w:rPr>
-          <w:rStyle w:val="Kommentarzeichen"/>
-        </w:rPr>
-        <w:annotationRef/>
-      </w:r>
-    </w:p>
-  </w:comment>
-</w:comments>
-</file>
-
-<file path=word/commentsExtended.xml><?xml version="1.0" encoding="utf-8"?>
-<w15:commentsEx xmlns:wpc="http://schemas.microsoft.com/office/word/2010/wordprocessingCanvas" xmlns:cx="http://schemas.microsoft.com/office/drawing/2014/chartex" xmlns:cx1="http://schemas.microsoft.com/office/drawing/2015/9/8/chartex" xmlns:mc="http://schemas.openxmlformats.org/markup-compatibility/2006" xmlns:o="urn:schemas-microsoft-com:office:office" xmlns:r="http://schemas.openxmlformats.org/officeDocument/2006/relationships" xmlns:m="http://schemas.openxmlformats.org/officeDocument/2006/math" xmlns:v="urn:schemas-microsoft-com:vml" xmlns:wp14="http://schemas.microsoft.com/office/word/2010/wordprocessingDrawing" xmlns:wp="http://schemas.openxmlformats.org/drawingml/2006/wordprocessingDrawing" xmlns:w10="urn:schemas-microsoft-com:office:word" xmlns:w="http://schemas.openxmlformats.org/wordprocessingml/2006/main" xmlns:w14="http://schemas.microsoft.com/office/word/2010/wordml" xmlns:w15="http://schemas.microsoft.com/office/word/2012/wordml" xmlns:w16se="http://schemas.microsoft.com/office/word/2015/wordml/symex" xmlns:wpg="http://schemas.microsoft.com/office/word/2010/wordprocessingGroup" xmlns:wpi="http://schemas.microsoft.com/office/word/2010/wordprocessingInk" xmlns:wne="http://schemas.microsoft.com/office/word/2006/wordml" xmlns:wps="http://schemas.microsoft.com/office/word/2010/wordprocessingShape" mc:Ignorable="w14 w15 w16se wp14">
-  <w15:commentEx w15:paraId="336F2656" w15:done="0"/>
-</w15:commentsEx>
 </file>
 
 <file path=word/endnotes.xml><?xml version="1.0" encoding="utf-8"?>
@@ -2557,27 +5062,14 @@
     <w:r>
       <w:instrText xml:space="preserve"> IF  </w:instrText>
     </w:r>
-    <w:r>
-      <w:fldChar w:fldCharType="begin"/>
-    </w:r>
-    <w:r>
-      <w:instrText xml:space="preserve"> STYLEREF "Überschrift 1" \n \* MERGEFORMAT </w:instrText>
-    </w:r>
-    <w:r>
-      <w:fldChar w:fldCharType="separate"/>
-    </w:r>
-    <w:r>
-      <w:rPr>
-        <w:noProof/>
-      </w:rPr>
-      <w:instrText>2</w:instrText>
-    </w:r>
-    <w:r>
-      <w:rPr>
-        <w:noProof/>
-      </w:rPr>
-      <w:fldChar w:fldCharType="end"/>
-    </w:r>
+    <w:fldSimple w:instr=" STYLEREF &quot;Überschrift 1&quot; \n \* MERGEFORMAT ">
+      <w:r>
+        <w:rPr>
+          <w:noProof/>
+        </w:rPr>
+        <w:instrText>2</w:instrText>
+      </w:r>
+    </w:fldSimple>
     <w:r>
       <w:instrText xml:space="preserve">&lt;&gt;"0" </w:instrText>
     </w:r>
@@ -2587,27 +5079,14 @@
     <w:r>
       <w:instrText xml:space="preserve"> QUOTE </w:instrText>
     </w:r>
-    <w:r>
-      <w:fldChar w:fldCharType="begin"/>
-    </w:r>
-    <w:r>
-      <w:instrText xml:space="preserve"> STYLEREF "Überschrift 1" \n \* MERGEFORMAT </w:instrText>
-    </w:r>
-    <w:r>
-      <w:fldChar w:fldCharType="separate"/>
-    </w:r>
-    <w:r>
-      <w:rPr>
-        <w:noProof/>
-      </w:rPr>
-      <w:instrText>2</w:instrText>
-    </w:r>
-    <w:r>
-      <w:rPr>
-        <w:noProof/>
-      </w:rPr>
-      <w:fldChar w:fldCharType="end"/>
-    </w:r>
+    <w:fldSimple w:instr=" STYLEREF &quot;Überschrift 1&quot; \n \* MERGEFORMAT ">
+      <w:r>
+        <w:rPr>
+          <w:noProof/>
+        </w:rPr>
+        <w:instrText>2</w:instrText>
+      </w:r>
+    </w:fldSimple>
     <w:r>
       <w:instrText xml:space="preserve"> " " \* MERGEFORMAT </w:instrText>
     </w:r>
@@ -2641,27 +5120,14 @@
     <w:r>
       <w:fldChar w:fldCharType="end"/>
     </w:r>
-    <w:r>
-      <w:fldChar w:fldCharType="begin"/>
-    </w:r>
-    <w:r>
-      <w:instrText xml:space="preserve"> STYLEREF "Überschrift 1" \* MERGEFORMAT </w:instrText>
-    </w:r>
-    <w:r>
-      <w:fldChar w:fldCharType="separate"/>
-    </w:r>
-    <w:r>
-      <w:rPr>
-        <w:noProof/>
-      </w:rPr>
-      <w:t>Internal File Structure</w:t>
-    </w:r>
-    <w:r>
-      <w:rPr>
-        <w:noProof/>
-      </w:rPr>
-      <w:fldChar w:fldCharType="end"/>
-    </w:r>
+    <w:fldSimple w:instr=" STYLEREF &quot;Überschrift 1&quot; \* MERGEFORMAT ">
+      <w:r>
+        <w:rPr>
+          <w:noProof/>
+        </w:rPr>
+        <w:t>Internal File Structure</w:t>
+      </w:r>
+    </w:fldSimple>
     <w:r>
       <w:tab/>
     </w:r>
@@ -2678,7 +5144,7 @@
       <w:rPr>
         <w:noProof/>
       </w:rPr>
-      <w:t>4</w:t>
+      <w:t>6</w:t>
     </w:r>
     <w:r>
       <w:fldChar w:fldCharType="end"/>
@@ -3242,6 +5708,119 @@
     </w:lvl>
   </w:abstractNum>
   <w:abstractNum w:abstractNumId="23" w15:restartNumberingAfterBreak="0">
+    <w:nsid w:val="61D451BB"/>
+    <w:multiLevelType w:val="multilevel"/>
+    <w:tmpl w:val="6C5A402C"/>
+    <w:lvl w:ilvl="0">
+      <w:start w:val="1"/>
+      <w:numFmt w:val="decimal"/>
+      <w:lvlText w:val="%1"/>
+      <w:lvlJc w:val="left"/>
+      <w:pPr>
+        <w:tabs>
+          <w:tab w:val="num" w:pos="680"/>
+        </w:tabs>
+        <w:ind w:left="680" w:hanging="680"/>
+      </w:pPr>
+    </w:lvl>
+    <w:lvl w:ilvl="1">
+      <w:start w:val="1"/>
+      <w:numFmt w:val="decimal"/>
+      <w:lvlText w:val="%1.%2"/>
+      <w:lvlJc w:val="left"/>
+      <w:pPr>
+        <w:tabs>
+          <w:tab w:val="num" w:pos="680"/>
+        </w:tabs>
+        <w:ind w:left="680" w:hanging="680"/>
+      </w:pPr>
+    </w:lvl>
+    <w:lvl w:ilvl="2">
+      <w:start w:val="1"/>
+      <w:numFmt w:val="lowerLetter"/>
+      <w:lvlText w:val="%3)"/>
+      <w:lvlJc w:val="left"/>
+      <w:pPr>
+        <w:tabs>
+          <w:tab w:val="num" w:pos="680"/>
+        </w:tabs>
+        <w:ind w:left="680" w:hanging="680"/>
+      </w:pPr>
+    </w:lvl>
+    <w:lvl w:ilvl="3">
+      <w:start w:val="1"/>
+      <w:numFmt w:val="decimal"/>
+      <w:lvlText w:val="%1.%2.%3.%4"/>
+      <w:lvlJc w:val="left"/>
+      <w:pPr>
+        <w:tabs>
+          <w:tab w:val="num" w:pos="864"/>
+        </w:tabs>
+        <w:ind w:left="864" w:hanging="864"/>
+      </w:pPr>
+    </w:lvl>
+    <w:lvl w:ilvl="4">
+      <w:start w:val="1"/>
+      <w:numFmt w:val="decimal"/>
+      <w:lvlText w:val="%1.%2.%3.%4.%5"/>
+      <w:lvlJc w:val="left"/>
+      <w:pPr>
+        <w:tabs>
+          <w:tab w:val="num" w:pos="1008"/>
+        </w:tabs>
+        <w:ind w:left="1008" w:hanging="1008"/>
+      </w:pPr>
+    </w:lvl>
+    <w:lvl w:ilvl="5">
+      <w:start w:val="1"/>
+      <w:numFmt w:val="decimal"/>
+      <w:lvlText w:val="%1.%2.%3.%4.%5.%6"/>
+      <w:lvlJc w:val="left"/>
+      <w:pPr>
+        <w:tabs>
+          <w:tab w:val="num" w:pos="1152"/>
+        </w:tabs>
+        <w:ind w:left="1152" w:hanging="1152"/>
+      </w:pPr>
+    </w:lvl>
+    <w:lvl w:ilvl="6">
+      <w:start w:val="1"/>
+      <w:numFmt w:val="decimal"/>
+      <w:lvlText w:val="%1.%2.%3.%4.%5.%6.%7"/>
+      <w:lvlJc w:val="left"/>
+      <w:pPr>
+        <w:tabs>
+          <w:tab w:val="num" w:pos="1296"/>
+        </w:tabs>
+        <w:ind w:left="1296" w:hanging="1296"/>
+      </w:pPr>
+    </w:lvl>
+    <w:lvl w:ilvl="7">
+      <w:start w:val="1"/>
+      <w:numFmt w:val="decimal"/>
+      <w:lvlText w:val="%1.%2.%3.%4.%5.%6.%7.%8"/>
+      <w:lvlJc w:val="left"/>
+      <w:pPr>
+        <w:tabs>
+          <w:tab w:val="num" w:pos="1440"/>
+        </w:tabs>
+        <w:ind w:left="1440" w:hanging="1440"/>
+      </w:pPr>
+    </w:lvl>
+    <w:lvl w:ilvl="8">
+      <w:start w:val="1"/>
+      <w:numFmt w:val="decimal"/>
+      <w:lvlText w:val="%1.%2.%3.%4.%5.%6.%7.%8.%9"/>
+      <w:lvlJc w:val="left"/>
+      <w:pPr>
+        <w:tabs>
+          <w:tab w:val="num" w:pos="2160"/>
+        </w:tabs>
+        <w:ind w:left="1584" w:hanging="1584"/>
+      </w:pPr>
+    </w:lvl>
+  </w:abstractNum>
+  <w:abstractNum w:abstractNumId="24" w15:restartNumberingAfterBreak="0">
     <w:nsid w:val="62AE773C"/>
     <w:multiLevelType w:val="multilevel"/>
     <w:tmpl w:val="0407001D"/>
@@ -3354,7 +5933,7 @@
       </w:pPr>
     </w:lvl>
   </w:abstractNum>
-  <w:abstractNum w:abstractNumId="24" w15:restartNumberingAfterBreak="0">
+  <w:abstractNum w:abstractNumId="25" w15:restartNumberingAfterBreak="0">
     <w:nsid w:val="6AA57A17"/>
     <w:multiLevelType w:val="singleLevel"/>
     <w:tmpl w:val="1AB4F454"/>
@@ -3376,7 +5955,44 @@
       </w:rPr>
     </w:lvl>
   </w:abstractNum>
-  <w:abstractNum w:abstractNumId="25" w15:restartNumberingAfterBreak="0">
+  <w:abstractNum w:abstractNumId="26" w15:restartNumberingAfterBreak="0">
+    <w:nsid w:val="6ADE10CB"/>
+    <w:multiLevelType w:val="singleLevel"/>
+    <w:tmpl w:val="0CF69296"/>
+    <w:lvl w:ilvl="0">
+      <w:start w:val="1"/>
+      <w:numFmt w:val="bullet"/>
+      <w:lvlText w:val=""/>
+      <w:lvlJc w:val="left"/>
+      <w:pPr>
+        <w:tabs>
+          <w:tab w:val="num" w:pos="1494"/>
+        </w:tabs>
+        <w:ind w:left="397" w:firstLine="737"/>
+      </w:pPr>
+      <w:rPr>
+        <w:rFonts w:ascii="Wingdings" w:hAnsi="Wingdings" w:hint="default"/>
+        <w:color w:val="000000"/>
+        <w:sz w:val="36"/>
+        <w14:shadow w14:blurRad="0" w14:dist="25400" w14:dir="13500000" w14:sx="0" w14:sy="0" w14:kx="0" w14:ky="0" w14:algn="none">
+          <w14:srgbClr w14:val="000000">
+            <w14:alpha w14:val="50000"/>
+          </w14:srgbClr>
+        </w14:shadow>
+        <w14:textOutline w14:w="9525" w14:cap="flat" w14:cmpd="sng" w14:algn="ctr">
+          <w14:solidFill>
+            <w14:schemeClr w14:val="bg1">
+              <w14:alpha w14:val="50000"/>
+              <w14:lumMod w14:val="75000"/>
+            </w14:schemeClr>
+          </w14:solidFill>
+          <w14:prstDash w14:val="solid"/>
+          <w14:round/>
+        </w14:textOutline>
+      </w:rPr>
+    </w:lvl>
+  </w:abstractNum>
+  <w:abstractNum w:abstractNumId="27" w15:restartNumberingAfterBreak="0">
     <w:nsid w:val="6C362613"/>
     <w:multiLevelType w:val="singleLevel"/>
     <w:tmpl w:val="0407000F"/>
@@ -3393,7 +6009,147 @@
       </w:pPr>
     </w:lvl>
   </w:abstractNum>
-  <w:abstractNum w:abstractNumId="26" w15:restartNumberingAfterBreak="0">
+  <w:abstractNum w:abstractNumId="28" w15:restartNumberingAfterBreak="0">
+    <w:nsid w:val="6E422CA3"/>
+    <w:multiLevelType w:val="multilevel"/>
+    <w:tmpl w:val="39863914"/>
+    <w:lvl w:ilvl="0">
+      <w:start w:val="1"/>
+      <w:numFmt w:val="decimal"/>
+      <w:lvlText w:val="%1"/>
+      <w:lvlJc w:val="left"/>
+      <w:pPr>
+        <w:tabs>
+          <w:tab w:val="num" w:pos="680"/>
+        </w:tabs>
+        <w:ind w:left="680" w:hanging="680"/>
+      </w:pPr>
+      <w:rPr>
+        <w:rFonts w:hint="default"/>
+      </w:rPr>
+    </w:lvl>
+    <w:lvl w:ilvl="1">
+      <w:start w:val="1"/>
+      <w:numFmt w:val="decimal"/>
+      <w:lvlText w:val="%1.%2"/>
+      <w:lvlJc w:val="left"/>
+      <w:pPr>
+        <w:tabs>
+          <w:tab w:val="num" w:pos="680"/>
+        </w:tabs>
+        <w:ind w:left="680" w:hanging="680"/>
+      </w:pPr>
+      <w:rPr>
+        <w:rFonts w:hint="default"/>
+      </w:rPr>
+    </w:lvl>
+    <w:lvl w:ilvl="2">
+      <w:start w:val="2"/>
+      <w:numFmt w:val="lowerLetter"/>
+      <w:lvlText w:val="%3)"/>
+      <w:lvlJc w:val="left"/>
+      <w:pPr>
+        <w:tabs>
+          <w:tab w:val="num" w:pos="680"/>
+        </w:tabs>
+        <w:ind w:left="680" w:hanging="680"/>
+      </w:pPr>
+      <w:rPr>
+        <w:rFonts w:hint="default"/>
+      </w:rPr>
+    </w:lvl>
+    <w:lvl w:ilvl="3">
+      <w:start w:val="1"/>
+      <w:numFmt w:val="decimal"/>
+      <w:lvlText w:val="%1.%2.%3.%4"/>
+      <w:lvlJc w:val="left"/>
+      <w:pPr>
+        <w:tabs>
+          <w:tab w:val="num" w:pos="864"/>
+        </w:tabs>
+        <w:ind w:left="864" w:hanging="864"/>
+      </w:pPr>
+      <w:rPr>
+        <w:rFonts w:hint="default"/>
+      </w:rPr>
+    </w:lvl>
+    <w:lvl w:ilvl="4">
+      <w:start w:val="1"/>
+      <w:numFmt w:val="decimal"/>
+      <w:lvlText w:val="%1.%2.%3.%4.%5"/>
+      <w:lvlJc w:val="left"/>
+      <w:pPr>
+        <w:tabs>
+          <w:tab w:val="num" w:pos="1008"/>
+        </w:tabs>
+        <w:ind w:left="1008" w:hanging="1008"/>
+      </w:pPr>
+      <w:rPr>
+        <w:rFonts w:hint="default"/>
+      </w:rPr>
+    </w:lvl>
+    <w:lvl w:ilvl="5">
+      <w:start w:val="1"/>
+      <w:numFmt w:val="decimal"/>
+      <w:lvlText w:val="%1.%2.%3.%4.%5.%6"/>
+      <w:lvlJc w:val="left"/>
+      <w:pPr>
+        <w:tabs>
+          <w:tab w:val="num" w:pos="1152"/>
+        </w:tabs>
+        <w:ind w:left="1152" w:hanging="1152"/>
+      </w:pPr>
+      <w:rPr>
+        <w:rFonts w:hint="default"/>
+      </w:rPr>
+    </w:lvl>
+    <w:lvl w:ilvl="6">
+      <w:start w:val="1"/>
+      <w:numFmt w:val="decimal"/>
+      <w:lvlText w:val="%1.%2.%3.%4.%5.%6.%7"/>
+      <w:lvlJc w:val="left"/>
+      <w:pPr>
+        <w:tabs>
+          <w:tab w:val="num" w:pos="1296"/>
+        </w:tabs>
+        <w:ind w:left="1296" w:hanging="1296"/>
+      </w:pPr>
+      <w:rPr>
+        <w:rFonts w:hint="default"/>
+      </w:rPr>
+    </w:lvl>
+    <w:lvl w:ilvl="7">
+      <w:start w:val="1"/>
+      <w:numFmt w:val="decimal"/>
+      <w:lvlText w:val="%1.%2.%3.%4.%5.%6.%7.%8"/>
+      <w:lvlJc w:val="left"/>
+      <w:pPr>
+        <w:tabs>
+          <w:tab w:val="num" w:pos="1440"/>
+        </w:tabs>
+        <w:ind w:left="1440" w:hanging="1440"/>
+      </w:pPr>
+      <w:rPr>
+        <w:rFonts w:hint="default"/>
+      </w:rPr>
+    </w:lvl>
+    <w:lvl w:ilvl="8">
+      <w:start w:val="1"/>
+      <w:numFmt w:val="decimal"/>
+      <w:lvlText w:val="%1.%2.%3.%4.%5.%6.%7.%8.%9"/>
+      <w:lvlJc w:val="left"/>
+      <w:pPr>
+        <w:tabs>
+          <w:tab w:val="num" w:pos="2160"/>
+        </w:tabs>
+        <w:ind w:left="1584" w:hanging="1584"/>
+      </w:pPr>
+      <w:rPr>
+        <w:rFonts w:hint="default"/>
+      </w:rPr>
+    </w:lvl>
+  </w:abstractNum>
+  <w:abstractNum w:abstractNumId="29" w15:restartNumberingAfterBreak="0">
     <w:nsid w:val="70DF772D"/>
     <w:multiLevelType w:val="singleLevel"/>
     <w:tmpl w:val="0407000F"/>
@@ -3410,7 +6166,7 @@
       </w:pPr>
     </w:lvl>
   </w:abstractNum>
-  <w:abstractNum w:abstractNumId="27" w15:restartNumberingAfterBreak="0">
+  <w:abstractNum w:abstractNumId="30" w15:restartNumberingAfterBreak="0">
     <w:nsid w:val="738E5BB2"/>
     <w:multiLevelType w:val="hybridMultilevel"/>
     <w:tmpl w:val="91807F7A"/>
@@ -3523,7 +6279,7 @@
       </w:rPr>
     </w:lvl>
   </w:abstractNum>
-  <w:abstractNum w:abstractNumId="28" w15:restartNumberingAfterBreak="0">
+  <w:abstractNum w:abstractNumId="31" w15:restartNumberingAfterBreak="0">
     <w:nsid w:val="75411D43"/>
     <w:multiLevelType w:val="singleLevel"/>
     <w:tmpl w:val="1AB4F454"/>
@@ -3545,7 +6301,7 @@
       </w:rPr>
     </w:lvl>
   </w:abstractNum>
-  <w:abstractNum w:abstractNumId="29" w15:restartNumberingAfterBreak="0">
+  <w:abstractNum w:abstractNumId="32" w15:restartNumberingAfterBreak="0">
     <w:nsid w:val="78B33B6C"/>
     <w:multiLevelType w:val="singleLevel"/>
     <w:tmpl w:val="1AB4F454"/>
@@ -3567,10 +6323,10 @@
       </w:rPr>
     </w:lvl>
   </w:abstractNum>
-  <w:abstractNum w:abstractNumId="30" w15:restartNumberingAfterBreak="0">
+  <w:abstractNum w:abstractNumId="33" w15:restartNumberingAfterBreak="0">
     <w:nsid w:val="7D8A6FE6"/>
     <w:multiLevelType w:val="multilevel"/>
-    <w:tmpl w:val="F5123CA6"/>
+    <w:tmpl w:val="6A0CE516"/>
     <w:lvl w:ilvl="0">
       <w:start w:val="1"/>
       <w:numFmt w:val="decimal"/>
@@ -3583,6 +6339,9 @@
         </w:tabs>
         <w:ind w:left="680" w:hanging="680"/>
       </w:pPr>
+      <w:rPr>
+        <w:rFonts w:hint="default"/>
+      </w:rPr>
     </w:lvl>
     <w:lvl w:ilvl="1">
       <w:start w:val="1"/>
@@ -3596,6 +6355,9 @@
         </w:tabs>
         <w:ind w:left="680" w:hanging="680"/>
       </w:pPr>
+      <w:rPr>
+        <w:rFonts w:hint="default"/>
+      </w:rPr>
     </w:lvl>
     <w:lvl w:ilvl="2">
       <w:start w:val="1"/>
@@ -3609,6 +6371,9 @@
         </w:tabs>
         <w:ind w:left="680" w:hanging="680"/>
       </w:pPr>
+      <w:rPr>
+        <w:rFonts w:hint="default"/>
+      </w:rPr>
     </w:lvl>
     <w:lvl w:ilvl="3">
       <w:start w:val="1"/>
@@ -3622,6 +6387,9 @@
         </w:tabs>
         <w:ind w:left="864" w:hanging="864"/>
       </w:pPr>
+      <w:rPr>
+        <w:rFonts w:hint="default"/>
+      </w:rPr>
     </w:lvl>
     <w:lvl w:ilvl="4">
       <w:start w:val="1"/>
@@ -3635,6 +6403,9 @@
         </w:tabs>
         <w:ind w:left="1008" w:hanging="1008"/>
       </w:pPr>
+      <w:rPr>
+        <w:rFonts w:hint="default"/>
+      </w:rPr>
     </w:lvl>
     <w:lvl w:ilvl="5">
       <w:start w:val="1"/>
@@ -3648,6 +6419,9 @@
         </w:tabs>
         <w:ind w:left="1152" w:hanging="1152"/>
       </w:pPr>
+      <w:rPr>
+        <w:rFonts w:hint="default"/>
+      </w:rPr>
     </w:lvl>
     <w:lvl w:ilvl="6">
       <w:start w:val="1"/>
@@ -3661,6 +6435,9 @@
         </w:tabs>
         <w:ind w:left="1296" w:hanging="1296"/>
       </w:pPr>
+      <w:rPr>
+        <w:rFonts w:hint="default"/>
+      </w:rPr>
     </w:lvl>
     <w:lvl w:ilvl="7">
       <w:start w:val="1"/>
@@ -3674,6 +6451,9 @@
         </w:tabs>
         <w:ind w:left="1440" w:hanging="1440"/>
       </w:pPr>
+      <w:rPr>
+        <w:rFonts w:hint="default"/>
+      </w:rPr>
     </w:lvl>
     <w:lvl w:ilvl="8">
       <w:start w:val="1"/>
@@ -3687,10 +6467,13 @@
         </w:tabs>
         <w:ind w:left="1584" w:hanging="1584"/>
       </w:pPr>
+      <w:rPr>
+        <w:rFonts w:hint="default"/>
+      </w:rPr>
     </w:lvl>
   </w:abstractNum>
   <w:num w:numId="1">
-    <w:abstractNumId w:val="30"/>
+    <w:abstractNumId w:val="33"/>
   </w:num>
   <w:num w:numId="2">
     <w:abstractNumId w:val="6"/>
@@ -3723,10 +6506,10 @@
     <w:abstractNumId w:val="0"/>
   </w:num>
   <w:num w:numId="12">
-    <w:abstractNumId w:val="29"/>
+    <w:abstractNumId w:val="32"/>
   </w:num>
   <w:num w:numId="13">
-    <w:abstractNumId w:val="28"/>
+    <w:abstractNumId w:val="31"/>
   </w:num>
   <w:num w:numId="14">
     <w:abstractNumId w:val="19"/>
@@ -3741,10 +6524,10 @@
     <w:abstractNumId w:val="12"/>
   </w:num>
   <w:num w:numId="18">
-    <w:abstractNumId w:val="24"/>
+    <w:abstractNumId w:val="25"/>
   </w:num>
   <w:num w:numId="19">
-    <w:abstractNumId w:val="23"/>
+    <w:abstractNumId w:val="24"/>
   </w:num>
   <w:num w:numId="20">
     <w:abstractNumId w:val="13"/>
@@ -3756,10 +6539,10 @@
     <w:abstractNumId w:val="21"/>
   </w:num>
   <w:num w:numId="23">
-    <w:abstractNumId w:val="26"/>
+    <w:abstractNumId w:val="29"/>
   </w:num>
   <w:num w:numId="24">
-    <w:abstractNumId w:val="25"/>
+    <w:abstractNumId w:val="27"/>
   </w:num>
   <w:num w:numId="25">
     <w:abstractNumId w:val="16"/>
@@ -3780,18 +6563,47 @@
     <w:abstractNumId w:val="20"/>
   </w:num>
   <w:num w:numId="31">
-    <w:abstractNumId w:val="27"/>
+    <w:abstractNumId w:val="30"/>
+  </w:num>
+  <w:num w:numId="32">
+    <w:abstractNumId w:val="26"/>
+  </w:num>
+  <w:num w:numId="33">
+    <w:abstractNumId w:val="23"/>
+  </w:num>
+  <w:num w:numId="34">
+    <w:abstractNumId w:val="28"/>
+  </w:num>
+  <w:num w:numId="35">
+    <w:abstractNumId w:val="33"/>
+    <w:lvlOverride w:ilvl="0">
+      <w:startOverride w:val="2"/>
+    </w:lvlOverride>
+    <w:lvlOverride w:ilvl="1">
+      <w:startOverride w:val="4"/>
+    </w:lvlOverride>
+    <w:lvlOverride w:ilvl="2"/>
+    <w:lvlOverride w:ilvl="3">
+      <w:startOverride w:val="1"/>
+    </w:lvlOverride>
+    <w:lvlOverride w:ilvl="4">
+      <w:startOverride w:val="1"/>
+    </w:lvlOverride>
+    <w:lvlOverride w:ilvl="5">
+      <w:startOverride w:val="1"/>
+    </w:lvlOverride>
+    <w:lvlOverride w:ilvl="6">
+      <w:startOverride w:val="1"/>
+    </w:lvlOverride>
+    <w:lvlOverride w:ilvl="7">
+      <w:startOverride w:val="1"/>
+    </w:lvlOverride>
+    <w:lvlOverride w:ilvl="8">
+      <w:startOverride w:val="1"/>
+    </w:lvlOverride>
   </w:num>
   <w:numIdMacAtCleanup w:val="30"/>
 </w:numbering>
-</file>
-
-<file path=word/people.xml><?xml version="1.0" encoding="utf-8"?>
-<w15:people xmlns:wpc="http://schemas.microsoft.com/office/word/2010/wordprocessingCanvas" xmlns:cx="http://schemas.microsoft.com/office/drawing/2014/chartex" xmlns:cx1="http://schemas.microsoft.com/office/drawing/2015/9/8/chartex" xmlns:mc="http://schemas.openxmlformats.org/markup-compatibility/2006" xmlns:o="urn:schemas-microsoft-com:office:office" xmlns:r="http://schemas.openxmlformats.org/officeDocument/2006/relationships" xmlns:m="http://schemas.openxmlformats.org/officeDocument/2006/math" xmlns:v="urn:schemas-microsoft-com:vml" xmlns:wp14="http://schemas.microsoft.com/office/word/2010/wordprocessingDrawing" xmlns:wp="http://schemas.openxmlformats.org/drawingml/2006/wordprocessingDrawing" xmlns:w10="urn:schemas-microsoft-com:office:word" xmlns:w="http://schemas.openxmlformats.org/wordprocessingml/2006/main" xmlns:w14="http://schemas.microsoft.com/office/word/2010/wordml" xmlns:w15="http://schemas.microsoft.com/office/word/2012/wordml" xmlns:w16se="http://schemas.microsoft.com/office/word/2015/wordml/symex" xmlns:wpg="http://schemas.microsoft.com/office/word/2010/wordprocessingGroup" xmlns:wpi="http://schemas.microsoft.com/office/word/2010/wordprocessingInk" xmlns:wne="http://schemas.microsoft.com/office/word/2006/wordml" xmlns:wps="http://schemas.microsoft.com/office/word/2010/wordprocessingShape" mc:Ignorable="w14 w15 w16se wp14">
-  <w15:person w15:author="Timo Notheisen">
-    <w15:presenceInfo w15:providerId="Windows Live" w15:userId="91a72d205c589153"/>
-  </w15:person>
-</w15:people>
 </file>
 
 <file path=word/styles.xml><?xml version="1.0" encoding="utf-8"?>
@@ -4200,13 +7012,8 @@
       <w:numPr>
         <w:numId w:val="1"/>
       </w:numPr>
-      <w:tabs>
-        <w:tab w:val="clear" w:pos="680"/>
-        <w:tab w:val="num" w:pos="720"/>
-      </w:tabs>
       <w:suppressAutoHyphens/>
       <w:spacing w:before="720"/>
-      <w:ind w:left="720" w:hanging="720"/>
       <w:jc w:val="left"/>
       <w:outlineLvl w:val="0"/>
     </w:pPr>
@@ -4231,7 +7038,6 @@
         <w:tab w:val="left" w:pos="720"/>
       </w:tabs>
       <w:spacing w:before="480"/>
-      <w:ind w:left="720" w:hanging="720"/>
       <w:outlineLvl w:val="1"/>
     </w:pPr>
     <w:rPr>
@@ -4252,7 +7058,6 @@
         <w:tab w:val="clear" w:pos="680"/>
       </w:tabs>
       <w:spacing w:before="360"/>
-      <w:ind w:left="720" w:hanging="720"/>
       <w:outlineLvl w:val="2"/>
     </w:pPr>
     <w:rPr>
@@ -4264,6 +7069,7 @@
     <w:basedOn w:val="berschrift3"/>
     <w:next w:val="Standard"/>
     <w:qFormat/>
+    <w:rsid w:val="00DD52F0"/>
     <w:pPr>
       <w:numPr>
         <w:ilvl w:val="3"/>
@@ -4272,12 +7078,8 @@
         <w:tab w:val="clear" w:pos="864"/>
       </w:tabs>
       <w:spacing w:before="240"/>
-      <w:ind w:left="720" w:hanging="720"/>
       <w:outlineLvl w:val="3"/>
     </w:pPr>
-    <w:rPr>
-      <w:b w:val="0"/>
-    </w:rPr>
   </w:style>
   <w:style w:type="paragraph" w:styleId="berschrift5">
     <w:name w:val="heading 5"/>
@@ -4290,7 +7092,6 @@
       <w:tabs>
         <w:tab w:val="clear" w:pos="1008"/>
       </w:tabs>
-      <w:ind w:left="720" w:hanging="720"/>
       <w:outlineLvl w:val="4"/>
     </w:pPr>
   </w:style>
@@ -4305,7 +7106,6 @@
       <w:tabs>
         <w:tab w:val="clear" w:pos="1152"/>
       </w:tabs>
-      <w:ind w:left="720" w:hanging="720"/>
       <w:outlineLvl w:val="5"/>
     </w:pPr>
   </w:style>
@@ -4320,7 +7120,6 @@
       <w:tabs>
         <w:tab w:val="clear" w:pos="1296"/>
       </w:tabs>
-      <w:ind w:left="720" w:hanging="720"/>
       <w:outlineLvl w:val="6"/>
     </w:pPr>
   </w:style>
@@ -4335,7 +7134,6 @@
       <w:tabs>
         <w:tab w:val="clear" w:pos="1440"/>
       </w:tabs>
-      <w:ind w:left="720" w:hanging="720"/>
       <w:outlineLvl w:val="7"/>
     </w:pPr>
   </w:style>
@@ -4350,7 +7148,6 @@
       <w:tabs>
         <w:tab w:val="clear" w:pos="2160"/>
       </w:tabs>
-      <w:ind w:left="720" w:hanging="720"/>
       <w:outlineLvl w:val="8"/>
     </w:pPr>
   </w:style>
@@ -5367,6 +8164,63 @@
     <w:rPr>
       <w:rFonts w:ascii="Courier New" w:hAnsi="Courier New"/>
       <w:noProof/>
+    </w:rPr>
+  </w:style>
+  <w:style w:type="character" w:styleId="HTMLCode">
+    <w:name w:val="HTML Code"/>
+    <w:basedOn w:val="Absatz-Standardschriftart"/>
+    <w:uiPriority w:val="99"/>
+    <w:semiHidden/>
+    <w:unhideWhenUsed/>
+    <w:rsid w:val="007A698E"/>
+    <w:rPr>
+      <w:rFonts w:ascii="Courier New" w:eastAsia="Times New Roman" w:hAnsi="Courier New" w:cs="Courier New"/>
+      <w:sz w:val="20"/>
+      <w:szCs w:val="20"/>
+    </w:rPr>
+  </w:style>
+  <w:style w:type="paragraph" w:styleId="HTMLVorformatiert">
+    <w:name w:val="HTML Preformatted"/>
+    <w:basedOn w:val="Standard"/>
+    <w:link w:val="HTMLVorformatiertZchn"/>
+    <w:uiPriority w:val="99"/>
+    <w:unhideWhenUsed/>
+    <w:rsid w:val="007A698E"/>
+    <w:pPr>
+      <w:tabs>
+        <w:tab w:val="left" w:pos="916"/>
+        <w:tab w:val="left" w:pos="1832"/>
+        <w:tab w:val="left" w:pos="2748"/>
+        <w:tab w:val="left" w:pos="3664"/>
+        <w:tab w:val="left" w:pos="4580"/>
+        <w:tab w:val="left" w:pos="5496"/>
+        <w:tab w:val="left" w:pos="6412"/>
+        <w:tab w:val="left" w:pos="7328"/>
+        <w:tab w:val="left" w:pos="8244"/>
+        <w:tab w:val="left" w:pos="9160"/>
+        <w:tab w:val="left" w:pos="10076"/>
+        <w:tab w:val="left" w:pos="10992"/>
+        <w:tab w:val="left" w:pos="11908"/>
+        <w:tab w:val="left" w:pos="12824"/>
+        <w:tab w:val="left" w:pos="13740"/>
+        <w:tab w:val="left" w:pos="14656"/>
+      </w:tabs>
+      <w:spacing w:before="0" w:line="240" w:lineRule="auto"/>
+      <w:jc w:val="left"/>
+    </w:pPr>
+    <w:rPr>
+      <w:rFonts w:ascii="Courier New" w:hAnsi="Courier New" w:cs="Courier New"/>
+      <w:sz w:val="20"/>
+    </w:rPr>
+  </w:style>
+  <w:style w:type="character" w:customStyle="1" w:styleId="HTMLVorformatiertZchn">
+    <w:name w:val="HTML Vorformatiert Zchn"/>
+    <w:basedOn w:val="Absatz-Standardschriftart"/>
+    <w:link w:val="HTMLVorformatiert"/>
+    <w:uiPriority w:val="99"/>
+    <w:rsid w:val="007A698E"/>
+    <w:rPr>
+      <w:rFonts w:ascii="Courier New" w:hAnsi="Courier New" w:cs="Courier New"/>
     </w:rPr>
   </w:style>
 </w:styles>
@@ -5662,7 +8516,7 @@
 </file>
 
 <file path=customXml/itemProps1.xml><?xml version="1.0" encoding="utf-8"?>
-<ds:datastoreItem xmlns:ds="http://schemas.openxmlformats.org/officeDocument/2006/customXml" ds:itemID="{69D8849F-B05B-4FF1-91F6-549BDE495B2B}">
+<ds:datastoreItem xmlns:ds="http://schemas.openxmlformats.org/officeDocument/2006/customXml" ds:itemID="{BBA77896-96DF-43F6-9291-DF5AED8D3741}">
   <ds:schemaRefs>
     <ds:schemaRef ds:uri="http://schemas.openxmlformats.org/officeDocument/2006/bibliography"/>
   </ds:schemaRefs>

</xml_diff>